<commit_message>
Append title and zadaniye.
</commit_message>
<xml_diff>
--- a/docs/titul.docx
+++ b/docs/titul.docx
@@ -489,18 +489,7 @@
           <w:u w:val="single"/>
           <w:lang w:eastAsia="ru-RU"/>
         </w:rPr>
-        <w:t xml:space="preserve"> </w:t>
-      </w:r>
-      <w:r>
-        <w:rPr>
-          <w:rFonts w:eastAsia="Times New Roman" w:cs="Times New Roman" w:ascii="Times New Roman" w:hAnsi="Times New Roman"/>
-          <w:spacing w:val="-2"/>
-          <w:sz w:val="24"/>
-          <w:szCs w:val="24"/>
-          <w:u w:val="single"/>
-          <w:lang w:eastAsia="ru-RU"/>
-        </w:rPr>
-        <w:t xml:space="preserve">Artem Yushkovskiy                            </w:t>
+        <w:t xml:space="preserve"> Artem Yushkovskiy                            </w:t>
       </w:r>
       <w:r>
         <w:rPr>
@@ -531,47 +520,11 @@
           <w:lang w:eastAsia="ru-RU"/>
         </w:rPr>
         <w:tab/>
-        <w:t>(</w:t>
-      </w:r>
-      <w:r>
-        <w:rPr>
-          <w:rFonts w:eastAsia="Times New Roman" w:cs="Times New Roman" w:ascii="Times New Roman" w:hAnsi="Times New Roman"/>
-          <w:sz w:val="16"/>
-          <w:szCs w:val="24"/>
-          <w:lang w:eastAsia="ru-RU"/>
-        </w:rPr>
-        <w:t>Full name</w:t>
-      </w:r>
-      <w:r>
-        <w:rPr>
-          <w:rFonts w:eastAsia="Times New Roman" w:cs="Times New Roman" w:ascii="Times New Roman" w:hAnsi="Times New Roman"/>
-          <w:sz w:val="16"/>
-          <w:szCs w:val="24"/>
-          <w:lang w:eastAsia="ru-RU"/>
-        </w:rPr>
-        <w:t>)</w:t>
+        <w:t>(Full name)</w:t>
         <w:tab/>
         <w:tab/>
         <w:tab/>
-        <w:t xml:space="preserve">                                 (</w:t>
-      </w:r>
-      <w:r>
-        <w:rPr>
-          <w:rFonts w:eastAsia="Times New Roman" w:cs="Times New Roman" w:ascii="Times New Roman" w:hAnsi="Times New Roman"/>
-          <w:sz w:val="16"/>
-          <w:szCs w:val="24"/>
-          <w:lang w:eastAsia="ru-RU"/>
-        </w:rPr>
-        <w:t>Signature</w:t>
-      </w:r>
-      <w:r>
-        <w:rPr>
-          <w:rFonts w:eastAsia="Times New Roman" w:cs="Times New Roman" w:ascii="Times New Roman" w:hAnsi="Times New Roman"/>
-          <w:sz w:val="16"/>
-          <w:szCs w:val="24"/>
-          <w:lang w:eastAsia="ru-RU"/>
-        </w:rPr>
-        <w:t>)</w:t>
+        <w:t xml:space="preserve">                                 (Signature)</w:t>
       </w:r>
     </w:p>
     <w:p>
@@ -718,17 +671,7 @@
           <w:u w:val="single"/>
           <w:lang w:eastAsia="ru-RU"/>
         </w:rPr>
-        <w:t xml:space="preserve">  </w:t>
-      </w:r>
-      <w:r>
-        <w:rPr>
-          <w:rFonts w:eastAsia="Times New Roman" w:cs="Times New Roman" w:ascii="Times New Roman" w:hAnsi="Times New Roman"/>
-          <w:sz w:val="24"/>
-          <w:szCs w:val="24"/>
-          <w:u w:val="single"/>
-          <w:lang w:eastAsia="ru-RU"/>
-        </w:rPr>
-        <w:t>Master of Science</w:t>
+        <w:t xml:space="preserve">  Master of Science</w:t>
       </w:r>
       <w:r>
         <w:rPr>
@@ -754,43 +697,7 @@
           <w:szCs w:val="24"/>
           <w:lang w:eastAsia="ar-SA"/>
         </w:rPr>
-        <w:t>(</w:t>
-      </w:r>
-      <w:r>
-        <w:rPr>
-          <w:rFonts w:eastAsia="Times New Roman" w:cs="Times New Roman" w:ascii="Times New Roman" w:hAnsi="Times New Roman"/>
-          <w:sz w:val="16"/>
-          <w:szCs w:val="24"/>
-          <w:lang w:eastAsia="ar-SA"/>
-        </w:rPr>
-        <w:t>bachelor</w:t>
-      </w:r>
-      <w:r>
-        <w:rPr>
-          <w:rFonts w:eastAsia="Times New Roman" w:cs="Times New Roman" w:ascii="Times New Roman" w:hAnsi="Times New Roman"/>
-          <w:sz w:val="16"/>
-          <w:szCs w:val="24"/>
-          <w:lang w:eastAsia="ar-SA"/>
-        </w:rPr>
-        <w:t xml:space="preserve">, </w:t>
-      </w:r>
-      <w:r>
-        <w:rPr>
-          <w:rFonts w:eastAsia="Times New Roman" w:cs="Times New Roman" w:ascii="Times New Roman" w:hAnsi="Times New Roman"/>
-          <w:sz w:val="16"/>
-          <w:szCs w:val="24"/>
-          <w:lang w:eastAsia="ar-SA"/>
-        </w:rPr>
-        <w:t>master</w:t>
-      </w:r>
-      <w:r>
-        <w:rPr>
-          <w:rFonts w:eastAsia="Times New Roman" w:cs="Times New Roman" w:ascii="Times New Roman" w:hAnsi="Times New Roman"/>
-          <w:sz w:val="16"/>
-          <w:szCs w:val="24"/>
-          <w:lang w:eastAsia="ar-SA"/>
-        </w:rPr>
-        <w:t>)</w:t>
+        <w:t>(bachelor, master)</w:t>
       </w:r>
     </w:p>
     <w:p>
@@ -808,7 +715,13 @@
         </w:rPr>
       </w:pPr>
       <w:r>
-        <w:rPr/>
+        <w:rPr>
+          <w:rFonts w:eastAsia="Times New Roman" w:cs="Times New Roman" w:ascii="Times New Roman" w:hAnsi="Times New Roman"/>
+          <w:spacing w:val="-2"/>
+          <w:sz w:val="24"/>
+          <w:szCs w:val="24"/>
+          <w:lang w:eastAsia="ru-RU"/>
+        </w:rPr>
       </w:r>
     </w:p>
     <w:p>
@@ -869,6 +782,120 @@
           <w:u w:val="single"/>
           <w:lang w:eastAsia="ru-RU"/>
         </w:rPr>
+        <w:t>, Cand. of Phys.-Math. Sc.</w:t>
+      </w:r>
+      <w:r>
+        <w:rPr>
+          <w:rFonts w:eastAsia="Times New Roman" w:cs="Times New Roman" w:ascii="Times New Roman" w:hAnsi="Times New Roman"/>
+          <w:b w:val="false"/>
+          <w:bCs w:val="false"/>
+          <w:i/>
+          <w:iCs/>
+          <w:spacing w:val="-2"/>
+          <w:sz w:val="24"/>
+          <w:szCs w:val="24"/>
+          <w:u w:val="none"/>
+          <w:lang w:eastAsia="ru-RU"/>
+        </w:rPr>
+        <w:t xml:space="preserve">   ________</w:t>
+      </w:r>
+      <w:r>
+        <w:rPr>
+          <w:rFonts w:eastAsia="Times New Roman" w:cs="Times New Roman" w:ascii="Times New Roman" w:hAnsi="Times New Roman"/>
+          <w:sz w:val="24"/>
+          <w:szCs w:val="24"/>
+          <w:lang w:eastAsia="ru-RU"/>
+        </w:rPr>
+        <w:t>___</w:t>
+      </w:r>
+    </w:p>
+    <w:p>
+      <w:pPr>
+        <w:pStyle w:val="Normal"/>
+        <w:tabs>
+          <w:tab w:val="left" w:pos="2835" w:leader="none"/>
+        </w:tabs>
+        <w:spacing w:lineRule="auto" w:line="240" w:before="0" w:after="0"/>
+        <w:ind w:left="142" w:hanging="0"/>
+        <w:jc w:val="center"/>
+        <w:rPr/>
+      </w:pPr>
+      <w:r>
+        <w:rPr>
+          <w:rFonts w:eastAsia="Times New Roman" w:cs="Times New Roman" w:ascii="Times New Roman" w:hAnsi="Times New Roman"/>
+          <w:sz w:val="16"/>
+          <w:szCs w:val="24"/>
+          <w:lang w:eastAsia="ru-RU"/>
+        </w:rPr>
+        <w:tab/>
+        <w:tab/>
+        <w:t xml:space="preserve">              (Full name)</w:t>
+        <w:tab/>
+        <w:tab/>
+        <w:tab/>
+        <w:t xml:space="preserve">                                      (Signature)</w:t>
+      </w:r>
+    </w:p>
+    <w:p>
+      <w:pPr>
+        <w:pStyle w:val="Normal"/>
+        <w:spacing w:lineRule="auto" w:line="240" w:before="0" w:after="0"/>
+        <w:ind w:left="2974" w:hanging="0"/>
+        <w:jc w:val="left"/>
+        <w:rPr>
+          <w:spacing w:val="-2"/>
+          <w:sz w:val="24"/>
+        </w:rPr>
+      </w:pPr>
+      <w:r>
+        <w:rPr>
+          <w:spacing w:val="-2"/>
+          <w:sz w:val="24"/>
+        </w:rPr>
+      </w:r>
+    </w:p>
+    <w:p>
+      <w:pPr>
+        <w:pStyle w:val="Normal"/>
+        <w:spacing w:lineRule="auto" w:line="240" w:before="0" w:after="0"/>
+        <w:ind w:left="2974" w:hanging="0"/>
+        <w:jc w:val="left"/>
+        <w:rPr/>
+      </w:pPr>
+      <w:r>
+        <w:rPr>
+          <w:rFonts w:eastAsia="Times New Roman" w:cs="Times New Roman" w:ascii="Times New Roman" w:hAnsi="Times New Roman"/>
+          <w:spacing w:val="-2"/>
+          <w:sz w:val="24"/>
+          <w:szCs w:val="24"/>
+          <w:lang w:eastAsia="ru-RU"/>
+        </w:rPr>
+        <w:t xml:space="preserve">Co-supervisor </w:t>
+      </w:r>
+      <w:r>
+        <w:rPr>
+          <w:rFonts w:eastAsia="Times New Roman" w:cs="Times New Roman" w:ascii="Times New Roman" w:hAnsi="Times New Roman"/>
+          <w:spacing w:val="-2"/>
+          <w:sz w:val="24"/>
+          <w:szCs w:val="24"/>
+          <w:u w:val="single"/>
+          <w:lang w:eastAsia="ru-RU"/>
+        </w:rPr>
+        <w:t>Keijo Heljanko</w:t>
+      </w:r>
+      <w:r>
+        <w:rPr>
+          <w:rFonts w:eastAsia="Times New Roman" w:cs="Times New Roman" w:ascii="Times New Roman" w:hAnsi="Times New Roman"/>
+          <w:b w:val="false"/>
+          <w:bCs w:val="false"/>
+          <w:i/>
+          <w:iCs/>
+          <w:spacing w:val="-2"/>
+          <w:sz w:val="24"/>
+          <w:szCs w:val="24"/>
+          <w:u w:val="single"/>
+          <w:lang w:eastAsia="ru-RU"/>
+        </w:rPr>
         <w:t xml:space="preserve">, </w:t>
       </w:r>
       <w:r>
@@ -884,43 +911,13 @@
           <w:u w:val="single"/>
           <w:lang w:eastAsia="ru-RU"/>
         </w:rPr>
-        <w:t>Cand</w:t>
+        <w:t xml:space="preserve">Doctor of Sc. (Tech.)   </w:t>
       </w:r>
       <w:r>
         <w:rPr>
           <w:rFonts w:eastAsia="Times New Roman" w:cs="Times New Roman" w:ascii="Times New Roman" w:hAnsi="Times New Roman"/>
           <w:b w:val="false"/>
           <w:bCs w:val="false"/>
-          <w:i w:val="false"/>
-          <w:iCs w:val="false"/>
-          <w:spacing w:val="-2"/>
-          <w:sz w:val="24"/>
-          <w:szCs w:val="24"/>
-          <w:u w:val="single"/>
-          <w:lang w:eastAsia="ru-RU"/>
-        </w:rPr>
-        <w:t xml:space="preserve">. </w:t>
-      </w:r>
-      <w:r>
-        <w:rPr>
-          <w:rFonts w:eastAsia="Times New Roman" w:cs="Times New Roman" w:ascii="Times New Roman" w:hAnsi="Times New Roman"/>
-          <w:b w:val="false"/>
-          <w:bCs w:val="false"/>
-          <w:i w:val="false"/>
-          <w:iCs w:val="false"/>
-          <w:spacing w:val="-2"/>
-          <w:sz w:val="24"/>
-          <w:szCs w:val="24"/>
-          <w:u w:val="single"/>
-          <w:lang w:eastAsia="ru-RU"/>
-        </w:rPr>
-        <w:t>of Phys.-Math. Sc.</w:t>
-      </w:r>
-      <w:r>
-        <w:rPr>
-          <w:rFonts w:eastAsia="Times New Roman" w:cs="Times New Roman" w:ascii="Times New Roman" w:hAnsi="Times New Roman"/>
-          <w:b w:val="false"/>
-          <w:bCs w:val="false"/>
           <w:i/>
           <w:iCs/>
           <w:spacing w:val="-2"/>
@@ -929,28 +926,30 @@
           <w:u w:val="none"/>
           <w:lang w:eastAsia="ru-RU"/>
         </w:rPr>
-        <w:t xml:space="preserve">   ________</w:t>
-      </w:r>
-      <w:r>
-        <w:rPr>
-          <w:rFonts w:eastAsia="Times New Roman" w:cs="Times New Roman" w:ascii="Times New Roman" w:hAnsi="Times New Roman"/>
-          <w:sz w:val="24"/>
-          <w:szCs w:val="24"/>
-          <w:lang w:eastAsia="ru-RU"/>
-        </w:rPr>
-        <w:t>___</w:t>
-      </w:r>
-    </w:p>
-    <w:p>
-      <w:pPr>
-        <w:pStyle w:val="Normal"/>
-        <w:tabs>
-          <w:tab w:val="left" w:pos="2835" w:leader="none"/>
-        </w:tabs>
-        <w:spacing w:lineRule="auto" w:line="240" w:before="0" w:after="0"/>
-        <w:ind w:left="142" w:hanging="0"/>
-        <w:jc w:val="center"/>
-        <w:rPr/>
+        <w:t xml:space="preserve">  </w:t>
+      </w:r>
+      <w:r>
+        <w:rPr>
+          <w:rFonts w:eastAsia="Times New Roman" w:cs="Times New Roman" w:ascii="Times New Roman" w:hAnsi="Times New Roman"/>
+          <w:sz w:val="24"/>
+          <w:szCs w:val="24"/>
+          <w:lang w:eastAsia="ru-RU"/>
+        </w:rPr>
+        <w:t>___________</w:t>
+      </w:r>
+    </w:p>
+    <w:p>
+      <w:pPr>
+        <w:pStyle w:val="Normal"/>
+        <w:spacing w:lineRule="auto" w:line="240" w:before="0" w:after="0"/>
+        <w:ind w:left="142" w:hanging="0"/>
+        <w:jc w:val="both"/>
+        <w:rPr>
+          <w:rFonts w:ascii="Times New Roman" w:hAnsi="Times New Roman" w:eastAsia="Times New Roman" w:cs="Times New Roman"/>
+          <w:sz w:val="16"/>
+          <w:szCs w:val="24"/>
+          <w:lang w:eastAsia="ru-RU"/>
+        </w:rPr>
       </w:pPr>
       <w:r>
         <w:rPr>
@@ -961,226 +960,11 @@
         </w:rPr>
         <w:tab/>
         <w:tab/>
-        <w:t xml:space="preserve">              (</w:t>
-      </w:r>
-      <w:r>
-        <w:rPr>
-          <w:rFonts w:eastAsia="Times New Roman" w:cs="Times New Roman" w:ascii="Times New Roman" w:hAnsi="Times New Roman"/>
-          <w:sz w:val="16"/>
-          <w:szCs w:val="24"/>
-          <w:lang w:eastAsia="ru-RU"/>
-        </w:rPr>
-        <w:t>Full name</w:t>
-      </w:r>
-      <w:r>
-        <w:rPr>
-          <w:rFonts w:eastAsia="Times New Roman" w:cs="Times New Roman" w:ascii="Times New Roman" w:hAnsi="Times New Roman"/>
-          <w:sz w:val="16"/>
-          <w:szCs w:val="24"/>
-          <w:lang w:eastAsia="ru-RU"/>
-        </w:rPr>
-        <w:t>)</w:t>
+        <w:t xml:space="preserve">                                                                               (Full name)</w:t>
         <w:tab/>
         <w:tab/>
         <w:tab/>
-        <w:t xml:space="preserve">                                      (</w:t>
-      </w:r>
-      <w:r>
-        <w:rPr>
-          <w:rFonts w:eastAsia="Times New Roman" w:cs="Times New Roman" w:ascii="Times New Roman" w:hAnsi="Times New Roman"/>
-          <w:sz w:val="16"/>
-          <w:szCs w:val="24"/>
-          <w:lang w:eastAsia="ru-RU"/>
-        </w:rPr>
-        <w:t>Signature</w:t>
-      </w:r>
-      <w:r>
-        <w:rPr>
-          <w:rFonts w:eastAsia="Times New Roman" w:cs="Times New Roman" w:ascii="Times New Roman" w:hAnsi="Times New Roman"/>
-          <w:sz w:val="16"/>
-          <w:szCs w:val="24"/>
-          <w:lang w:eastAsia="ru-RU"/>
-        </w:rPr>
-        <w:t>)</w:t>
-      </w:r>
-    </w:p>
-    <w:p>
-      <w:pPr>
-        <w:pStyle w:val="Normal"/>
-        <w:spacing w:lineRule="auto" w:line="240" w:before="0" w:after="0"/>
-        <w:ind w:left="2974" w:hanging="0"/>
-        <w:jc w:val="left"/>
-        <w:rPr>
-          <w:spacing w:val="-2"/>
-          <w:sz w:val="24"/>
-        </w:rPr>
-      </w:pPr>
-      <w:r>
-        <w:rPr>
-          <w:rFonts w:eastAsia="Times New Roman" w:cs="Times New Roman" w:ascii="Times New Roman" w:hAnsi="Times New Roman"/>
-          <w:sz w:val="16"/>
-          <w:szCs w:val="24"/>
-          <w:lang w:eastAsia="ru-RU"/>
-        </w:rPr>
-      </w:r>
-    </w:p>
-    <w:p>
-      <w:pPr>
-        <w:pStyle w:val="Normal"/>
-        <w:spacing w:lineRule="auto" w:line="240" w:before="0" w:after="0"/>
-        <w:ind w:left="2974" w:hanging="0"/>
-        <w:jc w:val="left"/>
-        <w:rPr/>
-      </w:pPr>
-      <w:r>
-        <w:rPr>
-          <w:rFonts w:eastAsia="Times New Roman" w:cs="Times New Roman" w:ascii="Times New Roman" w:hAnsi="Times New Roman"/>
-          <w:spacing w:val="-2"/>
-          <w:sz w:val="24"/>
-          <w:szCs w:val="24"/>
-          <w:lang w:eastAsia="ru-RU"/>
-        </w:rPr>
-        <w:t>Co-supervisor</w:t>
-      </w:r>
-      <w:r>
-        <w:rPr>
-          <w:rFonts w:eastAsia="Times New Roman" w:cs="Times New Roman" w:ascii="Times New Roman" w:hAnsi="Times New Roman"/>
-          <w:spacing w:val="-2"/>
-          <w:sz w:val="24"/>
-          <w:szCs w:val="24"/>
-          <w:lang w:eastAsia="ru-RU"/>
-        </w:rPr>
-        <w:t xml:space="preserve"> </w:t>
-      </w:r>
-      <w:r>
-        <w:rPr>
-          <w:rFonts w:eastAsia="Times New Roman" w:cs="Times New Roman" w:ascii="Times New Roman" w:hAnsi="Times New Roman"/>
-          <w:spacing w:val="-2"/>
-          <w:sz w:val="24"/>
-          <w:szCs w:val="24"/>
-          <w:u w:val="single"/>
-          <w:lang w:eastAsia="ru-RU"/>
-        </w:rPr>
-        <w:t>Keijo Heljanko</w:t>
-      </w:r>
-      <w:r>
-        <w:rPr>
-          <w:rFonts w:eastAsia="Times New Roman" w:cs="Times New Roman" w:ascii="Times New Roman" w:hAnsi="Times New Roman"/>
-          <w:b w:val="false"/>
-          <w:bCs w:val="false"/>
-          <w:i/>
-          <w:iCs/>
-          <w:spacing w:val="-2"/>
-          <w:sz w:val="24"/>
-          <w:szCs w:val="24"/>
-          <w:u w:val="single"/>
-          <w:lang w:eastAsia="ru-RU"/>
-        </w:rPr>
-        <w:t xml:space="preserve">, </w:t>
-      </w:r>
-      <w:r>
-        <w:rPr>
-          <w:rFonts w:eastAsia="Times New Roman" w:cs="Times New Roman" w:ascii="Times New Roman" w:hAnsi="Times New Roman"/>
-          <w:b w:val="false"/>
-          <w:bCs w:val="false"/>
-          <w:i w:val="false"/>
-          <w:iCs w:val="false"/>
-          <w:spacing w:val="-2"/>
-          <w:sz w:val="24"/>
-          <w:szCs w:val="24"/>
-          <w:u w:val="single"/>
-          <w:lang w:eastAsia="ru-RU"/>
-        </w:rPr>
-        <w:t xml:space="preserve">Doctor of Sc. (Tech.)   </w:t>
-      </w:r>
-      <w:r>
-        <w:rPr>
-          <w:rFonts w:eastAsia="Times New Roman" w:cs="Times New Roman" w:ascii="Times New Roman" w:hAnsi="Times New Roman"/>
-          <w:b w:val="false"/>
-          <w:bCs w:val="false"/>
-          <w:i/>
-          <w:iCs/>
-          <w:spacing w:val="-2"/>
-          <w:sz w:val="24"/>
-          <w:szCs w:val="24"/>
-          <w:u w:val="none"/>
-          <w:lang w:eastAsia="ru-RU"/>
-        </w:rPr>
-        <w:t xml:space="preserve">  </w:t>
-      </w:r>
-      <w:r>
-        <w:rPr>
-          <w:rFonts w:eastAsia="Times New Roman" w:cs="Times New Roman" w:ascii="Times New Roman" w:hAnsi="Times New Roman"/>
-          <w:sz w:val="24"/>
-          <w:szCs w:val="24"/>
-          <w:lang w:eastAsia="ru-RU"/>
-        </w:rPr>
-        <w:t>___________</w:t>
-      </w:r>
-    </w:p>
-    <w:p>
-      <w:pPr>
-        <w:pStyle w:val="Normal"/>
-        <w:spacing w:lineRule="auto" w:line="240" w:before="0" w:after="0"/>
-        <w:ind w:left="142" w:hanging="0"/>
-        <w:jc w:val="both"/>
-        <w:rPr>
-          <w:rFonts w:ascii="Times New Roman" w:hAnsi="Times New Roman" w:eastAsia="Times New Roman" w:cs="Times New Roman"/>
-          <w:sz w:val="16"/>
-          <w:szCs w:val="24"/>
-          <w:lang w:eastAsia="ru-RU"/>
-        </w:rPr>
-      </w:pPr>
-      <w:r>
-        <w:rPr>
-          <w:rFonts w:eastAsia="Times New Roman" w:cs="Times New Roman" w:ascii="Times New Roman" w:hAnsi="Times New Roman"/>
-          <w:sz w:val="16"/>
-          <w:szCs w:val="24"/>
-          <w:lang w:eastAsia="ru-RU"/>
-        </w:rPr>
-        <w:tab/>
-        <w:tab/>
-        <w:t xml:space="preserve">                                                                               (</w:t>
-      </w:r>
-      <w:r>
-        <w:rPr>
-          <w:rFonts w:eastAsia="Times New Roman" w:cs="Times New Roman" w:ascii="Times New Roman" w:hAnsi="Times New Roman"/>
-          <w:sz w:val="16"/>
-          <w:szCs w:val="24"/>
-          <w:lang w:eastAsia="ru-RU"/>
-        </w:rPr>
-        <w:t>Full name</w:t>
-      </w:r>
-      <w:r>
-        <w:rPr>
-          <w:rFonts w:eastAsia="Times New Roman" w:cs="Times New Roman" w:ascii="Times New Roman" w:hAnsi="Times New Roman"/>
-          <w:sz w:val="16"/>
-          <w:szCs w:val="24"/>
-          <w:lang w:eastAsia="ru-RU"/>
-        </w:rPr>
-        <w:t>)</w:t>
-        <w:tab/>
-        <w:tab/>
-        <w:tab/>
-        <w:t xml:space="preserve">                                  (</w:t>
-      </w:r>
-      <w:r>
-        <w:rPr>
-          <w:rFonts w:eastAsia="Times New Roman" w:cs="Times New Roman" w:ascii="Times New Roman" w:hAnsi="Times New Roman"/>
-          <w:sz w:val="16"/>
-          <w:szCs w:val="24"/>
-          <w:lang w:eastAsia="ru-RU"/>
-        </w:rPr>
-        <w:t>Signature</w:t>
-      </w:r>
-      <w:r>
-        <w:rPr>
-          <w:rFonts w:eastAsia="Times New Roman" w:cs="Times New Roman" w:ascii="Times New Roman" w:hAnsi="Times New Roman"/>
-          <w:sz w:val="16"/>
-          <w:szCs w:val="24"/>
-          <w:lang w:eastAsia="ru-RU"/>
-        </w:rPr>
-        <w:t>)</w:t>
+        <w:t xml:space="preserve">                                  (Signature)</w:t>
       </w:r>
     </w:p>
     <w:p>
@@ -1554,6 +1338,7 @@
       <w:r>
         <w:rPr>
           <w:rFonts w:eastAsia="Times New Roman" w:cs="Times New Roman" w:ascii="Times New Roman" w:hAnsi="Times New Roman"/>
+          <w:b/>
           <w:spacing w:val="-2"/>
           <w:sz w:val="24"/>
           <w:szCs w:val="24"/>
@@ -1579,6 +1364,7 @@
       <w:r>
         <w:rPr>
           <w:rFonts w:eastAsia="Times New Roman" w:cs="Times New Roman" w:ascii="Times New Roman" w:hAnsi="Times New Roman"/>
+          <w:b/>
           <w:spacing w:val="-2"/>
           <w:sz w:val="24"/>
           <w:szCs w:val="24"/>
@@ -1604,6 +1390,7 @@
       <w:r>
         <w:rPr>
           <w:rFonts w:eastAsia="Times New Roman" w:cs="Times New Roman" w:ascii="Times New Roman" w:hAnsi="Times New Roman"/>
+          <w:b/>
           <w:spacing w:val="-2"/>
           <w:sz w:val="24"/>
           <w:szCs w:val="24"/>
@@ -1629,6 +1416,7 @@
       <w:r>
         <w:rPr>
           <w:rFonts w:eastAsia="Times New Roman" w:cs="Times New Roman" w:ascii="Times New Roman" w:hAnsi="Times New Roman"/>
+          <w:b/>
           <w:spacing w:val="-2"/>
           <w:sz w:val="24"/>
           <w:szCs w:val="24"/>
@@ -1829,19 +1617,25 @@
         </w:rPr>
       </w:pPr>
       <w:r>
+        <w:rPr>
+          <w:rFonts w:eastAsia="Times New Roman" w:cs="Times New Roman" w:ascii="Times New Roman" w:hAnsi="Times New Roman"/>
+          <w:b w:val="false"/>
+          <w:bCs w:val="false"/>
+          <w:spacing w:val="-2"/>
+          <w:sz w:val="24"/>
+          <w:szCs w:val="24"/>
+          <w:u w:val="single"/>
+          <w:lang w:eastAsia="ru-RU"/>
+        </w:rPr>
+      </w:r>
+    </w:p>
+    <w:p>
+      <w:pPr>
+        <w:pStyle w:val="TextBody"/>
+        <w:spacing w:lineRule="auto" w:line="240" w:before="0" w:after="0"/>
+        <w:ind w:left="142" w:hanging="0"/>
+        <w:jc w:val="both"/>
         <w:rPr/>
-      </w:r>
-    </w:p>
-    <w:p>
-      <w:pPr>
-        <w:pStyle w:val="TextBody"/>
-        <w:spacing w:lineRule="auto" w:line="240" w:before="0" w:after="0"/>
-        <w:ind w:left="142" w:hanging="0"/>
-        <w:jc w:val="both"/>
-        <w:rPr>
-          <w:rFonts w:ascii="Times New Roman" w:hAnsi="Times New Roman"/>
-          <w:b w:val="false"/>
-        </w:rPr>
       </w:pPr>
       <w:r>
         <w:rPr>
@@ -2012,7 +1806,39 @@
           <w:u w:val="single"/>
           <w:lang w:eastAsia="ru-RU"/>
         </w:rPr>
-        <w:t xml:space="preserve">  ПБКС   </w:t>
+        <w:t xml:space="preserve">  </w:t>
+      </w:r>
+      <w:r>
+        <w:rPr>
+          <w:rFonts w:eastAsia="Times New Roman" w:cs="Times New Roman" w:ascii="Times New Roman" w:hAnsi="Times New Roman"/>
+          <w:b w:val="false"/>
+          <w:i w:val="false"/>
+          <w:iCs w:val="false"/>
+          <w:caps w:val="false"/>
+          <w:smallCaps w:val="false"/>
+          <w:color w:val="000000"/>
+          <w:sz w:val="24"/>
+          <w:szCs w:val="24"/>
+          <w:u w:val="single"/>
+          <w:lang w:eastAsia="ru-RU"/>
+        </w:rPr>
+        <w:t>PBKS</w:t>
+      </w:r>
+      <w:r>
+        <w:rPr>
+          <w:rFonts w:eastAsia="Times New Roman" w:cs="Times New Roman" w:ascii="Times New Roman" w:hAnsi="Times New Roman"/>
+          <w:b w:val="false"/>
+          <w:i w:val="false"/>
+          <w:iCs w:val="false"/>
+          <w:caps w:val="false"/>
+          <w:smallCaps w:val="false"/>
+          <w:color w:val="000000"/>
+          <w:sz w:val="24"/>
+          <w:szCs w:val="24"/>
+          <w:u w:val="single"/>
+          <w:lang w:eastAsia="ru-RU"/>
+        </w:rPr>
+        <w:t xml:space="preserve">   </w:t>
       </w:r>
       <w:r>
         <w:rPr>
@@ -2067,39 +1893,7 @@
           <w:u w:val="single"/>
           <w:lang w:eastAsia="ru-RU"/>
         </w:rPr>
-        <w:t xml:space="preserve">  </w:t>
-      </w:r>
-      <w:r>
-        <w:rPr>
-          <w:rFonts w:eastAsia="Times New Roman" w:cs="Times New Roman" w:ascii="Times New Roman" w:hAnsi="Times New Roman"/>
-          <w:b w:val="false"/>
-          <w:i w:val="false"/>
-          <w:iCs w:val="false"/>
-          <w:caps w:val="false"/>
-          <w:smallCaps w:val="false"/>
-          <w:color w:val="000000"/>
-          <w:sz w:val="24"/>
-          <w:szCs w:val="24"/>
-          <w:u w:val="single"/>
-          <w:lang w:eastAsia="ru-RU"/>
-        </w:rPr>
-        <w:t>SIT</w:t>
-      </w:r>
-      <w:r>
-        <w:rPr>
-          <w:rFonts w:eastAsia="Times New Roman" w:cs="Times New Roman" w:ascii="Times New Roman" w:hAnsi="Times New Roman"/>
-          <w:b w:val="false"/>
-          <w:i w:val="false"/>
-          <w:iCs w:val="false"/>
-          <w:caps w:val="false"/>
-          <w:smallCaps w:val="false"/>
-          <w:color w:val="000000"/>
-          <w:sz w:val="24"/>
-          <w:szCs w:val="24"/>
-          <w:u w:val="single"/>
-          <w:lang w:eastAsia="ru-RU"/>
-        </w:rPr>
-        <w:t xml:space="preserve">   </w:t>
+        <w:t xml:space="preserve">  SIT   </w:t>
       </w:r>
     </w:p>
     <w:p>
@@ -2141,16 +1935,7 @@
           <w:szCs w:val="24"/>
           <w:lang w:val="en-US" w:eastAsia="ru-RU"/>
         </w:rPr>
-        <w:t>Study programme (specialization</w:t>
-      </w:r>
-      <w:r>
-        <w:rPr>
-          <w:rFonts w:eastAsia="Times New Roman" w:cs="Times New Roman" w:ascii="Times New Roman" w:hAnsi="Times New Roman"/>
-          <w:sz w:val="24"/>
-          <w:szCs w:val="24"/>
-          <w:lang w:val="en-US" w:eastAsia="ru-RU"/>
-        </w:rPr>
-        <w:t>)</w:t>
+        <w:t>Study programme (specialization)</w:t>
       </w:r>
       <w:r>
         <w:rPr>
@@ -2173,99 +1958,126 @@
           <w:u w:val="single"/>
           <w:lang w:val="en-US" w:eastAsia="ru-RU"/>
         </w:rPr>
-        <w:t xml:space="preserve">Information security of computer systems </w:t>
-      </w:r>
-      <w:r>
-        <w:rPr>
-          <w:rFonts w:eastAsia="Times New Roman" w:cs="Times New Roman" w:ascii="Times New Roman" w:hAnsi="Times New Roman"/>
-          <w:b w:val="false"/>
-          <w:bCs w:val="false"/>
-          <w:i/>
-          <w:iCs/>
-          <w:sz w:val="24"/>
-          <w:szCs w:val="24"/>
-          <w:u w:val="single"/>
+        <w:t>Information security of computer systems (double-degree programme)</w:t>
+      </w:r>
+      <w:r>
+        <w:rPr>
+          <w:rFonts w:eastAsia="Times New Roman" w:cs="Times New Roman" w:ascii="Times New Roman" w:hAnsi="Times New Roman"/>
+          <w:sz w:val="24"/>
+          <w:szCs w:val="24"/>
+          <w:lang w:eastAsia="ru-RU"/>
+        </w:rPr>
+        <w:t>_____________________________________________________________________</w:t>
+      </w:r>
+    </w:p>
+    <w:p>
+      <w:pPr>
+        <w:pStyle w:val="Normal"/>
+        <w:spacing w:lineRule="auto" w:line="240" w:before="0" w:after="0"/>
+        <w:ind w:left="142" w:hanging="0"/>
+        <w:jc w:val="both"/>
+        <w:rPr>
+          <w:rFonts w:ascii="Times New Roman" w:hAnsi="Times New Roman" w:eastAsia="Times New Roman" w:cs="Times New Roman"/>
+          <w:spacing w:val="-2"/>
+          <w:sz w:val="24"/>
+          <w:szCs w:val="24"/>
+          <w:lang w:eastAsia="ru-RU"/>
+        </w:rPr>
+      </w:pPr>
+      <w:r>
+        <w:rPr>
+          <w:rFonts w:eastAsia="Times New Roman" w:cs="Times New Roman" w:ascii="Times New Roman" w:hAnsi="Times New Roman"/>
+          <w:spacing w:val="-2"/>
+          <w:sz w:val="24"/>
+          <w:szCs w:val="24"/>
+          <w:lang w:eastAsia="ru-RU"/>
+        </w:rPr>
+      </w:r>
+    </w:p>
+    <w:p>
+      <w:pPr>
+        <w:pStyle w:val="Normal"/>
+        <w:spacing w:lineRule="auto" w:line="240" w:before="0" w:after="0"/>
+        <w:ind w:left="142" w:hanging="0"/>
+        <w:jc w:val="both"/>
+        <w:rPr>
+          <w:rFonts w:ascii="Times New Roman" w:hAnsi="Times New Roman" w:eastAsia="Times New Roman" w:cs="Times New Roman"/>
+          <w:sz w:val="24"/>
+          <w:szCs w:val="24"/>
+          <w:lang w:eastAsia="ru-RU"/>
+        </w:rPr>
+      </w:pPr>
+      <w:r>
+        <w:rPr>
+          <w:rFonts w:eastAsia="Times New Roman" w:cs="Times New Roman" w:ascii="Times New Roman" w:hAnsi="Times New Roman"/>
+          <w:sz w:val="24"/>
+          <w:szCs w:val="24"/>
+          <w:lang w:eastAsia="ru-RU"/>
+        </w:rPr>
+      </w:r>
+    </w:p>
+    <w:p>
+      <w:pPr>
+        <w:pStyle w:val="Normal"/>
+        <w:spacing w:lineRule="auto" w:line="240" w:before="0" w:after="0"/>
+        <w:ind w:left="142" w:hanging="0"/>
+        <w:jc w:val="both"/>
+        <w:rPr>
+          <w:rFonts w:ascii="Times New Roman" w:hAnsi="Times New Roman" w:eastAsia="Times New Roman" w:cs="Times New Roman"/>
+          <w:spacing w:val="-2"/>
+          <w:sz w:val="24"/>
+          <w:szCs w:val="24"/>
+          <w:lang w:eastAsia="ru-RU"/>
+        </w:rPr>
+      </w:pPr>
+      <w:r>
+        <w:rPr>
+          <w:rFonts w:eastAsia="Times New Roman" w:cs="Times New Roman" w:ascii="Times New Roman" w:hAnsi="Times New Roman"/>
+          <w:spacing w:val="-2"/>
+          <w:sz w:val="24"/>
+          <w:szCs w:val="24"/>
+          <w:lang w:eastAsia="ru-RU"/>
+        </w:rPr>
+      </w:r>
+    </w:p>
+    <w:p>
+      <w:pPr>
+        <w:pStyle w:val="Normal"/>
+        <w:spacing w:lineRule="auto" w:line="240" w:before="0" w:after="0"/>
+        <w:ind w:left="142" w:hanging="0"/>
+        <w:jc w:val="both"/>
+        <w:rPr/>
+      </w:pPr>
+      <w:r>
+        <w:rPr>
+          <w:rFonts w:eastAsia="Times New Roman" w:cs="Times New Roman" w:ascii="Times New Roman" w:hAnsi="Times New Roman"/>
+          <w:spacing w:val="-2"/>
+          <w:sz w:val="24"/>
+          <w:szCs w:val="24"/>
           <w:lang w:val="en-US" w:eastAsia="ru-RU"/>
         </w:rPr>
-        <w:t>(double-degree programme)</w:t>
-      </w:r>
-      <w:r>
-        <w:rPr>
-          <w:rFonts w:eastAsia="Times New Roman" w:cs="Times New Roman" w:ascii="Times New Roman" w:hAnsi="Times New Roman"/>
-          <w:sz w:val="24"/>
-          <w:szCs w:val="24"/>
-          <w:lang w:eastAsia="ru-RU"/>
-        </w:rPr>
-        <w:t>_____________________________________________________________________</w:t>
-      </w:r>
-    </w:p>
-    <w:p>
-      <w:pPr>
-        <w:pStyle w:val="Normal"/>
-        <w:spacing w:lineRule="auto" w:line="240" w:before="0" w:after="0"/>
-        <w:ind w:left="142" w:hanging="0"/>
-        <w:jc w:val="both"/>
-        <w:rPr>
-          <w:rFonts w:ascii="Times New Roman" w:hAnsi="Times New Roman" w:eastAsia="Times New Roman" w:cs="Times New Roman"/>
-          <w:spacing w:val="-2"/>
-          <w:sz w:val="24"/>
-          <w:szCs w:val="24"/>
-          <w:lang w:eastAsia="ru-RU"/>
-        </w:rPr>
-      </w:pPr>
-      <w:r>
-        <w:rPr>
-          <w:rFonts w:eastAsia="Times New Roman" w:cs="Times New Roman" w:ascii="Times New Roman" w:hAnsi="Times New Roman"/>
-          <w:spacing w:val="-2"/>
-          <w:sz w:val="24"/>
-          <w:szCs w:val="24"/>
-          <w:lang w:eastAsia="ru-RU"/>
-        </w:rPr>
-      </w:r>
-    </w:p>
-    <w:p>
-      <w:pPr>
-        <w:pStyle w:val="Normal"/>
-        <w:spacing w:lineRule="auto" w:line="240" w:before="0" w:after="0"/>
-        <w:ind w:left="142" w:hanging="0"/>
-        <w:jc w:val="both"/>
-        <w:rPr>
-          <w:rFonts w:ascii="Times New Roman" w:hAnsi="Times New Roman" w:eastAsia="Times New Roman" w:cs="Times New Roman"/>
-          <w:sz w:val="24"/>
-          <w:szCs w:val="24"/>
-          <w:lang w:eastAsia="ru-RU"/>
-        </w:rPr>
-      </w:pPr>
-      <w:r>
-        <w:rPr>
-          <w:rFonts w:eastAsia="Times New Roman" w:cs="Times New Roman" w:ascii="Times New Roman" w:hAnsi="Times New Roman"/>
-          <w:sz w:val="24"/>
-          <w:szCs w:val="24"/>
-          <w:lang w:eastAsia="ru-RU"/>
-        </w:rPr>
-      </w:r>
-    </w:p>
-    <w:p>
-      <w:pPr>
-        <w:pStyle w:val="Normal"/>
-        <w:spacing w:lineRule="auto" w:line="240" w:before="0" w:after="0"/>
-        <w:ind w:left="142" w:hanging="0"/>
-        <w:jc w:val="both"/>
-        <w:rPr>
-          <w:rFonts w:ascii="Times New Roman" w:hAnsi="Times New Roman" w:eastAsia="Times New Roman" w:cs="Times New Roman"/>
-          <w:spacing w:val="-2"/>
-          <w:sz w:val="24"/>
-          <w:szCs w:val="24"/>
-          <w:lang w:eastAsia="ru-RU"/>
-        </w:rPr>
-      </w:pPr>
-      <w:r>
-        <w:rPr>
-          <w:rFonts w:eastAsia="Times New Roman" w:cs="Times New Roman" w:ascii="Times New Roman" w:hAnsi="Times New Roman"/>
-          <w:spacing w:val="-2"/>
-          <w:sz w:val="24"/>
-          <w:szCs w:val="24"/>
-          <w:lang w:eastAsia="ru-RU"/>
+        <w:t>Thesis admitted on  “____”________________________20 ____.</w:t>
+      </w:r>
+    </w:p>
+    <w:p>
+      <w:pPr>
+        <w:pStyle w:val="Normal"/>
+        <w:spacing w:lineRule="auto" w:line="240" w:before="0" w:after="0"/>
+        <w:ind w:left="142" w:hanging="0"/>
+        <w:jc w:val="both"/>
+        <w:rPr>
+          <w:rFonts w:ascii="Times New Roman" w:hAnsi="Times New Roman" w:eastAsia="Times New Roman" w:cs="Times New Roman"/>
+          <w:sz w:val="24"/>
+          <w:szCs w:val="24"/>
+          <w:lang w:val="en-US" w:eastAsia="ru-RU"/>
+        </w:rPr>
+      </w:pPr>
+      <w:r>
+        <w:rPr>
+          <w:rFonts w:eastAsia="Times New Roman" w:cs="Times New Roman" w:ascii="Times New Roman" w:hAnsi="Times New Roman"/>
+          <w:sz w:val="24"/>
+          <w:szCs w:val="24"/>
+          <w:lang w:val="en-US" w:eastAsia="ru-RU"/>
         </w:rPr>
       </w:r>
     </w:p>
@@ -2285,17 +2097,18 @@
           <w:szCs w:val="24"/>
           <w:lang w:val="en-US" w:eastAsia="ru-RU"/>
         </w:rPr>
-        <w:t>Thesis admitted on  “____”________________________20 ____.</w:t>
-      </w:r>
-    </w:p>
-    <w:p>
-      <w:pPr>
-        <w:pStyle w:val="Normal"/>
-        <w:spacing w:lineRule="auto" w:line="240" w:before="0" w:after="0"/>
-        <w:ind w:left="142" w:hanging="0"/>
-        <w:jc w:val="both"/>
-        <w:rPr>
-          <w:rFonts w:ascii="Times New Roman" w:hAnsi="Times New Roman" w:eastAsia="Times New Roman" w:cs="Times New Roman"/>
+        <w:t>Thesis originality ______________%</w:t>
+      </w:r>
+    </w:p>
+    <w:p>
+      <w:pPr>
+        <w:pStyle w:val="Normal"/>
+        <w:spacing w:lineRule="auto" w:line="240" w:before="0" w:after="0"/>
+        <w:ind w:left="142" w:hanging="0"/>
+        <w:jc w:val="both"/>
+        <w:rPr>
+          <w:rFonts w:ascii="Times New Roman" w:hAnsi="Times New Roman" w:eastAsia="Times New Roman" w:cs="Times New Roman"/>
+          <w:spacing w:val="-2"/>
           <w:sz w:val="24"/>
           <w:szCs w:val="24"/>
           <w:lang w:val="en-US" w:eastAsia="ru-RU"/>
@@ -2304,6 +2117,7 @@
       <w:r>
         <w:rPr>
           <w:rFonts w:eastAsia="Times New Roman" w:cs="Times New Roman" w:ascii="Times New Roman" w:hAnsi="Times New Roman"/>
+          <w:spacing w:val="-2"/>
           <w:sz w:val="24"/>
           <w:szCs w:val="24"/>
           <w:lang w:val="en-US" w:eastAsia="ru-RU"/>
@@ -2326,7 +2140,7 @@
           <w:szCs w:val="24"/>
           <w:lang w:val="en-US" w:eastAsia="ru-RU"/>
         </w:rPr>
-        <w:t>Thesis originality ______________%</w:t>
+        <w:t>Thesis grade _______________________________</w:t>
       </w:r>
     </w:p>
     <w:p>
@@ -2369,23 +2183,19 @@
           <w:szCs w:val="24"/>
           <w:lang w:val="en-US" w:eastAsia="ru-RU"/>
         </w:rPr>
-        <w:t>Thesis grade _______________________________</w:t>
-      </w:r>
-    </w:p>
-    <w:p>
-      <w:pPr>
-        <w:pStyle w:val="Normal"/>
-        <w:spacing w:lineRule="auto" w:line="240" w:before="0" w:after="0"/>
-        <w:ind w:left="142" w:hanging="0"/>
-        <w:jc w:val="both"/>
-        <w:rPr>
-          <w:rFonts w:ascii="Times New Roman" w:hAnsi="Times New Roman" w:eastAsia="Times New Roman" w:cs="Times New Roman"/>
-          <w:spacing w:val="-2"/>
-          <w:sz w:val="24"/>
-          <w:szCs w:val="24"/>
+        <w:t xml:space="preserve">Defense date  </w:t>
+      </w:r>
+      <w:r>
+        <w:rPr>
+          <w:rFonts w:eastAsia="Times New Roman" w:cs="Times New Roman" w:ascii="Times New Roman" w:hAnsi="Times New Roman"/>
+          <w:spacing w:val="-2"/>
+          <w:sz w:val="24"/>
+          <w:szCs w:val="24"/>
+          <w:u w:val="none"/>
           <w:lang w:val="en-US" w:eastAsia="ru-RU"/>
         </w:rPr>
-      </w:pPr>
+        <w:t>“____”  _____________</w:t>
+      </w:r>
       <w:r>
         <w:rPr>
           <w:rFonts w:eastAsia="Times New Roman" w:cs="Times New Roman" w:ascii="Times New Roman" w:hAnsi="Times New Roman"/>
@@ -2394,67 +2204,7 @@
           <w:szCs w:val="24"/>
           <w:lang w:val="en-US" w:eastAsia="ru-RU"/>
         </w:rPr>
-      </w:r>
-    </w:p>
-    <w:p>
-      <w:pPr>
-        <w:pStyle w:val="Normal"/>
-        <w:spacing w:lineRule="auto" w:line="240" w:before="0" w:after="0"/>
-        <w:ind w:left="142" w:hanging="0"/>
-        <w:jc w:val="both"/>
-        <w:rPr/>
-      </w:pPr>
-      <w:r>
-        <w:rPr>
-          <w:rFonts w:eastAsia="Times New Roman" w:cs="Times New Roman" w:ascii="Times New Roman" w:hAnsi="Times New Roman"/>
-          <w:spacing w:val="-2"/>
-          <w:sz w:val="24"/>
-          <w:szCs w:val="24"/>
-          <w:lang w:val="en-US" w:eastAsia="ru-RU"/>
-        </w:rPr>
-        <w:t>Defense date “_</w:t>
-      </w:r>
-      <w:r>
-        <w:rPr>
-          <w:rFonts w:eastAsia="Times New Roman" w:cs="Times New Roman" w:ascii="Times New Roman" w:hAnsi="Times New Roman"/>
-          <w:spacing w:val="-2"/>
-          <w:sz w:val="24"/>
-          <w:szCs w:val="24"/>
-          <w:u w:val="single"/>
-          <w:lang w:val="en-US" w:eastAsia="ru-RU"/>
-        </w:rPr>
-        <w:t>18</w:t>
-      </w:r>
-      <w:r>
-        <w:rPr>
-          <w:rFonts w:eastAsia="Times New Roman" w:cs="Times New Roman" w:ascii="Times New Roman" w:hAnsi="Times New Roman"/>
-          <w:spacing w:val="-2"/>
-          <w:sz w:val="24"/>
-          <w:szCs w:val="24"/>
-          <w:lang w:val="en-US" w:eastAsia="ru-RU"/>
-        </w:rPr>
-        <w:t>_”__________</w:t>
-      </w:r>
-      <w:r>
-        <w:rPr>
-          <w:rFonts w:eastAsia="Times New Roman" w:cs="Times New Roman" w:ascii="Times New Roman" w:hAnsi="Times New Roman"/>
-          <w:spacing w:val="-2"/>
-          <w:sz w:val="24"/>
-          <w:szCs w:val="24"/>
-          <w:u w:val="single"/>
-          <w:lang w:val="en-US" w:eastAsia="ru-RU"/>
-        </w:rPr>
-        <w:t>June</w:t>
-      </w:r>
-      <w:r>
-        <w:rPr>
-          <w:rFonts w:eastAsia="Times New Roman" w:cs="Times New Roman" w:ascii="Times New Roman" w:hAnsi="Times New Roman"/>
-          <w:spacing w:val="-2"/>
-          <w:sz w:val="24"/>
-          <w:szCs w:val="24"/>
-          <w:lang w:val="en-US" w:eastAsia="ru-RU"/>
-        </w:rPr>
-        <w:t>____________ 2018.</w:t>
+        <w:t>___   2018.</w:t>
       </w:r>
     </w:p>
     <w:p>
@@ -2704,7 +2454,15 @@
         </w:rPr>
       </w:pPr>
       <w:r>
-        <w:rPr/>
+        <w:rPr>
+          <w:rFonts w:eastAsia="Times New Roman" w:cs="Times New Roman" w:ascii="Times New Roman" w:hAnsi="Times New Roman"/>
+          <w:b/>
+          <w:i/>
+          <w:color w:val="FF0000"/>
+          <w:sz w:val="16"/>
+          <w:szCs w:val="16"/>
+          <w:lang w:eastAsia="ru-RU"/>
+        </w:rPr>
       </w:r>
     </w:p>
     <w:p>
@@ -2726,7 +2484,15 @@
         </w:rPr>
       </w:pPr>
       <w:r>
-        <w:rPr/>
+        <w:rPr>
+          <w:rFonts w:eastAsia="Times New Roman" w:cs="Times New Roman" w:ascii="Times New Roman" w:hAnsi="Times New Roman"/>
+          <w:b/>
+          <w:i/>
+          <w:color w:val="FF0000"/>
+          <w:sz w:val="16"/>
+          <w:szCs w:val="16"/>
+          <w:lang w:eastAsia="ru-RU"/>
+        </w:rPr>
       </w:r>
     </w:p>
     <w:p>
@@ -2748,7 +2514,15 @@
         </w:rPr>
       </w:pPr>
       <w:r>
-        <w:rPr/>
+        <w:rPr>
+          <w:rFonts w:eastAsia="Times New Roman" w:cs="Times New Roman" w:ascii="Times New Roman" w:hAnsi="Times New Roman"/>
+          <w:b/>
+          <w:i/>
+          <w:color w:val="FF0000"/>
+          <w:sz w:val="16"/>
+          <w:szCs w:val="16"/>
+          <w:lang w:eastAsia="ru-RU"/>
+        </w:rPr>
       </w:r>
     </w:p>
     <w:p>
@@ -2770,7 +2544,15 @@
         </w:rPr>
       </w:pPr>
       <w:r>
-        <w:rPr/>
+        <w:rPr>
+          <w:rFonts w:eastAsia="Times New Roman" w:cs="Times New Roman" w:ascii="Times New Roman" w:hAnsi="Times New Roman"/>
+          <w:b/>
+          <w:i/>
+          <w:color w:val="FF0000"/>
+          <w:sz w:val="16"/>
+          <w:szCs w:val="16"/>
+          <w:lang w:eastAsia="ru-RU"/>
+        </w:rPr>
       </w:r>
     </w:p>
     <w:p>
@@ -2792,7 +2574,15 @@
         </w:rPr>
       </w:pPr>
       <w:r>
-        <w:rPr/>
+        <w:rPr>
+          <w:rFonts w:eastAsia="Times New Roman" w:cs="Times New Roman" w:ascii="Times New Roman" w:hAnsi="Times New Roman"/>
+          <w:b/>
+          <w:i/>
+          <w:color w:val="FF0000"/>
+          <w:sz w:val="16"/>
+          <w:szCs w:val="16"/>
+          <w:lang w:eastAsia="ru-RU"/>
+        </w:rPr>
       </w:r>
     </w:p>
     <w:p>
@@ -2814,7 +2604,15 @@
         </w:rPr>
       </w:pPr>
       <w:r>
-        <w:rPr/>
+        <w:rPr>
+          <w:rFonts w:eastAsia="Times New Roman" w:cs="Times New Roman" w:ascii="Times New Roman" w:hAnsi="Times New Roman"/>
+          <w:b/>
+          <w:i/>
+          <w:color w:val="FF0000"/>
+          <w:sz w:val="16"/>
+          <w:szCs w:val="16"/>
+          <w:lang w:eastAsia="ru-RU"/>
+        </w:rPr>
       </w:r>
     </w:p>
     <w:p>
@@ -2836,7 +2634,15 @@
         </w:rPr>
       </w:pPr>
       <w:r>
-        <w:rPr/>
+        <w:rPr>
+          <w:rFonts w:eastAsia="Times New Roman" w:cs="Times New Roman" w:ascii="Times New Roman" w:hAnsi="Times New Roman"/>
+          <w:b/>
+          <w:i/>
+          <w:color w:val="FF0000"/>
+          <w:sz w:val="16"/>
+          <w:szCs w:val="16"/>
+          <w:lang w:eastAsia="ru-RU"/>
+        </w:rPr>
       </w:r>
     </w:p>
     <w:p>
@@ -2858,7 +2664,15 @@
         </w:rPr>
       </w:pPr>
       <w:r>
-        <w:rPr/>
+        <w:rPr>
+          <w:rFonts w:eastAsia="Times New Roman" w:cs="Times New Roman" w:ascii="Times New Roman" w:hAnsi="Times New Roman"/>
+          <w:b/>
+          <w:i/>
+          <w:color w:val="FF0000"/>
+          <w:sz w:val="16"/>
+          <w:szCs w:val="16"/>
+          <w:lang w:eastAsia="ru-RU"/>
+        </w:rPr>
       </w:r>
     </w:p>
     <w:p>
@@ -2880,7 +2694,15 @@
         </w:rPr>
       </w:pPr>
       <w:r>
-        <w:rPr/>
+        <w:rPr>
+          <w:rFonts w:eastAsia="Times New Roman" w:cs="Times New Roman" w:ascii="Times New Roman" w:hAnsi="Times New Roman"/>
+          <w:b/>
+          <w:i/>
+          <w:color w:val="FF0000"/>
+          <w:sz w:val="16"/>
+          <w:szCs w:val="16"/>
+          <w:lang w:eastAsia="ru-RU"/>
+        </w:rPr>
       </w:r>
     </w:p>
     <w:p>
@@ -2902,7 +2724,15 @@
         </w:rPr>
       </w:pPr>
       <w:r>
-        <w:rPr/>
+        <w:rPr>
+          <w:rFonts w:eastAsia="Times New Roman" w:cs="Times New Roman" w:ascii="Times New Roman" w:hAnsi="Times New Roman"/>
+          <w:b/>
+          <w:i/>
+          <w:color w:val="FF0000"/>
+          <w:sz w:val="16"/>
+          <w:szCs w:val="16"/>
+          <w:lang w:eastAsia="ru-RU"/>
+        </w:rPr>
       </w:r>
     </w:p>
     <w:p>
@@ -2924,7 +2754,15 @@
         </w:rPr>
       </w:pPr>
       <w:r>
-        <w:rPr/>
+        <w:rPr>
+          <w:rFonts w:eastAsia="Times New Roman" w:cs="Times New Roman" w:ascii="Times New Roman" w:hAnsi="Times New Roman"/>
+          <w:b/>
+          <w:i/>
+          <w:color w:val="FF0000"/>
+          <w:sz w:val="16"/>
+          <w:szCs w:val="16"/>
+          <w:lang w:eastAsia="ru-RU"/>
+        </w:rPr>
       </w:r>
     </w:p>
     <w:p>
@@ -2946,7 +2784,15 @@
         </w:rPr>
       </w:pPr>
       <w:r>
-        <w:rPr/>
+        <w:rPr>
+          <w:rFonts w:eastAsia="Times New Roman" w:cs="Times New Roman" w:ascii="Times New Roman" w:hAnsi="Times New Roman"/>
+          <w:b/>
+          <w:i/>
+          <w:color w:val="FF0000"/>
+          <w:sz w:val="16"/>
+          <w:szCs w:val="16"/>
+          <w:lang w:eastAsia="ru-RU"/>
+        </w:rPr>
       </w:r>
     </w:p>
     <w:p>
@@ -2968,7 +2814,15 @@
         </w:rPr>
       </w:pPr>
       <w:r>
-        <w:rPr/>
+        <w:rPr>
+          <w:rFonts w:eastAsia="Times New Roman" w:cs="Times New Roman" w:ascii="Times New Roman" w:hAnsi="Times New Roman"/>
+          <w:b/>
+          <w:i/>
+          <w:color w:val="FF0000"/>
+          <w:sz w:val="16"/>
+          <w:szCs w:val="16"/>
+          <w:lang w:eastAsia="ru-RU"/>
+        </w:rPr>
       </w:r>
     </w:p>
     <w:p>
@@ -2990,7 +2844,15 @@
         </w:rPr>
       </w:pPr>
       <w:r>
-        <w:rPr/>
+        <w:rPr>
+          <w:rFonts w:eastAsia="Times New Roman" w:cs="Times New Roman" w:ascii="Times New Roman" w:hAnsi="Times New Roman"/>
+          <w:b/>
+          <w:i/>
+          <w:color w:val="FF0000"/>
+          <w:sz w:val="16"/>
+          <w:szCs w:val="16"/>
+          <w:lang w:eastAsia="ru-RU"/>
+        </w:rPr>
       </w:r>
     </w:p>
     <w:p>
@@ -3012,7 +2874,15 @@
         </w:rPr>
       </w:pPr>
       <w:r>
-        <w:rPr/>
+        <w:rPr>
+          <w:rFonts w:eastAsia="Times New Roman" w:cs="Times New Roman" w:ascii="Times New Roman" w:hAnsi="Times New Roman"/>
+          <w:b/>
+          <w:i/>
+          <w:color w:val="FF0000"/>
+          <w:sz w:val="16"/>
+          <w:szCs w:val="16"/>
+          <w:lang w:eastAsia="ru-RU"/>
+        </w:rPr>
       </w:r>
     </w:p>
     <w:p>
@@ -3034,7 +2904,15 @@
         </w:rPr>
       </w:pPr>
       <w:r>
-        <w:rPr/>
+        <w:rPr>
+          <w:rFonts w:eastAsia="Times New Roman" w:cs="Times New Roman" w:ascii="Times New Roman" w:hAnsi="Times New Roman"/>
+          <w:b/>
+          <w:i/>
+          <w:color w:val="FF0000"/>
+          <w:sz w:val="16"/>
+          <w:szCs w:val="16"/>
+          <w:lang w:eastAsia="ru-RU"/>
+        </w:rPr>
       </w:r>
     </w:p>
     <w:p>
@@ -3056,7 +2934,15 @@
         </w:rPr>
       </w:pPr>
       <w:r>
-        <w:rPr/>
+        <w:rPr>
+          <w:rFonts w:eastAsia="Times New Roman" w:cs="Times New Roman" w:ascii="Times New Roman" w:hAnsi="Times New Roman"/>
+          <w:b/>
+          <w:i/>
+          <w:color w:val="FF0000"/>
+          <w:sz w:val="16"/>
+          <w:szCs w:val="16"/>
+          <w:lang w:eastAsia="ru-RU"/>
+        </w:rPr>
       </w:r>
     </w:p>
     <w:p>
@@ -3078,7 +2964,15 @@
         </w:rPr>
       </w:pPr>
       <w:r>
-        <w:rPr/>
+        <w:rPr>
+          <w:rFonts w:eastAsia="Times New Roman" w:cs="Times New Roman" w:ascii="Times New Roman" w:hAnsi="Times New Roman"/>
+          <w:b/>
+          <w:i/>
+          <w:color w:val="FF0000"/>
+          <w:sz w:val="16"/>
+          <w:szCs w:val="16"/>
+          <w:lang w:eastAsia="ru-RU"/>
+        </w:rPr>
       </w:r>
     </w:p>
     <w:p>
@@ -3100,7 +2994,285 @@
         </w:rPr>
       </w:pPr>
       <w:r>
-        <w:rPr/>
+        <w:rPr>
+          <w:rFonts w:eastAsia="Times New Roman" w:cs="Times New Roman" w:ascii="Times New Roman" w:hAnsi="Times New Roman"/>
+          <w:b/>
+          <w:i/>
+          <w:color w:val="FF0000"/>
+          <w:sz w:val="16"/>
+          <w:szCs w:val="16"/>
+          <w:lang w:eastAsia="ru-RU"/>
+        </w:rPr>
+      </w:r>
+    </w:p>
+    <w:p>
+      <w:pPr>
+        <w:pStyle w:val="Normal"/>
+        <w:spacing w:lineRule="auto" w:line="360" w:before="0" w:after="0"/>
+        <w:ind w:left="142" w:hanging="0"/>
+        <w:jc w:val="center"/>
+        <w:rPr>
+          <w:rFonts w:ascii="Times New Roman" w:hAnsi="Times New Roman" w:eastAsia="Times New Roman" w:cs="Times New Roman"/>
+          <w:b/>
+          <w:b/>
+          <w:i/>
+          <w:i/>
+          <w:color w:val="FF0000"/>
+          <w:sz w:val="16"/>
+          <w:szCs w:val="16"/>
+          <w:lang w:eastAsia="ru-RU"/>
+        </w:rPr>
+      </w:pPr>
+      <w:r>
+        <w:rPr>
+          <w:rFonts w:eastAsia="Times New Roman" w:cs="Times New Roman" w:ascii="Times New Roman" w:hAnsi="Times New Roman"/>
+          <w:b/>
+          <w:i/>
+          <w:color w:val="FF0000"/>
+          <w:sz w:val="16"/>
+          <w:szCs w:val="16"/>
+          <w:lang w:eastAsia="ru-RU"/>
+        </w:rPr>
+      </w:r>
+    </w:p>
+    <w:p>
+      <w:pPr>
+        <w:pStyle w:val="Normal"/>
+        <w:spacing w:lineRule="auto" w:line="360" w:before="0" w:after="0"/>
+        <w:ind w:left="142" w:hanging="0"/>
+        <w:jc w:val="center"/>
+        <w:rPr>
+          <w:rFonts w:ascii="Times New Roman" w:hAnsi="Times New Roman" w:eastAsia="Times New Roman" w:cs="Times New Roman"/>
+          <w:b/>
+          <w:b/>
+          <w:i/>
+          <w:i/>
+          <w:color w:val="FF0000"/>
+          <w:sz w:val="16"/>
+          <w:szCs w:val="16"/>
+          <w:lang w:eastAsia="ru-RU"/>
+        </w:rPr>
+      </w:pPr>
+      <w:r>
+        <w:rPr>
+          <w:rFonts w:eastAsia="Times New Roman" w:cs="Times New Roman" w:ascii="Times New Roman" w:hAnsi="Times New Roman"/>
+          <w:b/>
+          <w:i/>
+          <w:color w:val="FF0000"/>
+          <w:sz w:val="16"/>
+          <w:szCs w:val="16"/>
+          <w:lang w:eastAsia="ru-RU"/>
+        </w:rPr>
+      </w:r>
+    </w:p>
+    <w:p>
+      <w:pPr>
+        <w:pStyle w:val="Normal"/>
+        <w:spacing w:lineRule="auto" w:line="360" w:before="0" w:after="0"/>
+        <w:ind w:left="142" w:hanging="0"/>
+        <w:jc w:val="center"/>
+        <w:rPr>
+          <w:rFonts w:ascii="Times New Roman" w:hAnsi="Times New Roman" w:eastAsia="Times New Roman" w:cs="Times New Roman"/>
+          <w:b/>
+          <w:b/>
+          <w:i/>
+          <w:i/>
+          <w:color w:val="FF0000"/>
+          <w:sz w:val="16"/>
+          <w:szCs w:val="16"/>
+          <w:lang w:eastAsia="ru-RU"/>
+        </w:rPr>
+      </w:pPr>
+      <w:r>
+        <w:rPr>
+          <w:rFonts w:eastAsia="Times New Roman" w:cs="Times New Roman" w:ascii="Times New Roman" w:hAnsi="Times New Roman"/>
+          <w:b/>
+          <w:i/>
+          <w:color w:val="FF0000"/>
+          <w:sz w:val="16"/>
+          <w:szCs w:val="16"/>
+          <w:lang w:eastAsia="ru-RU"/>
+        </w:rPr>
+      </w:r>
+    </w:p>
+    <w:p>
+      <w:pPr>
+        <w:pStyle w:val="Normal"/>
+        <w:spacing w:lineRule="auto" w:line="360" w:before="0" w:after="0"/>
+        <w:ind w:left="142" w:hanging="0"/>
+        <w:jc w:val="center"/>
+        <w:rPr>
+          <w:rFonts w:ascii="Times New Roman" w:hAnsi="Times New Roman" w:eastAsia="Times New Roman" w:cs="Times New Roman"/>
+          <w:b/>
+          <w:b/>
+          <w:i/>
+          <w:i/>
+          <w:color w:val="FF0000"/>
+          <w:sz w:val="16"/>
+          <w:szCs w:val="16"/>
+          <w:lang w:eastAsia="ru-RU"/>
+        </w:rPr>
+      </w:pPr>
+      <w:r>
+        <w:rPr>
+          <w:rFonts w:eastAsia="Times New Roman" w:cs="Times New Roman" w:ascii="Times New Roman" w:hAnsi="Times New Roman"/>
+          <w:b/>
+          <w:i/>
+          <w:color w:val="FF0000"/>
+          <w:sz w:val="16"/>
+          <w:szCs w:val="16"/>
+          <w:lang w:eastAsia="ru-RU"/>
+        </w:rPr>
+      </w:r>
+    </w:p>
+    <w:p>
+      <w:pPr>
+        <w:pStyle w:val="Normal"/>
+        <w:spacing w:lineRule="auto" w:line="360" w:before="0" w:after="0"/>
+        <w:ind w:left="142" w:hanging="0"/>
+        <w:jc w:val="center"/>
+        <w:rPr>
+          <w:rFonts w:ascii="Times New Roman" w:hAnsi="Times New Roman" w:eastAsia="Times New Roman" w:cs="Times New Roman"/>
+          <w:b/>
+          <w:b/>
+          <w:i/>
+          <w:i/>
+          <w:color w:val="FF0000"/>
+          <w:sz w:val="16"/>
+          <w:szCs w:val="16"/>
+          <w:lang w:eastAsia="ru-RU"/>
+        </w:rPr>
+      </w:pPr>
+      <w:r>
+        <w:rPr>
+          <w:rFonts w:eastAsia="Times New Roman" w:cs="Times New Roman" w:ascii="Times New Roman" w:hAnsi="Times New Roman"/>
+          <w:b/>
+          <w:i/>
+          <w:color w:val="FF0000"/>
+          <w:sz w:val="16"/>
+          <w:szCs w:val="16"/>
+          <w:lang w:eastAsia="ru-RU"/>
+        </w:rPr>
+      </w:r>
+    </w:p>
+    <w:p>
+      <w:pPr>
+        <w:pStyle w:val="Normal"/>
+        <w:spacing w:lineRule="auto" w:line="360" w:before="0" w:after="0"/>
+        <w:ind w:left="142" w:hanging="0"/>
+        <w:jc w:val="center"/>
+        <w:rPr>
+          <w:rFonts w:ascii="Times New Roman" w:hAnsi="Times New Roman" w:eastAsia="Times New Roman" w:cs="Times New Roman"/>
+          <w:b/>
+          <w:b/>
+          <w:i/>
+          <w:i/>
+          <w:color w:val="FF0000"/>
+          <w:sz w:val="16"/>
+          <w:szCs w:val="16"/>
+          <w:lang w:eastAsia="ru-RU"/>
+        </w:rPr>
+      </w:pPr>
+      <w:r>
+        <w:rPr>
+          <w:rFonts w:eastAsia="Times New Roman" w:cs="Times New Roman" w:ascii="Times New Roman" w:hAnsi="Times New Roman"/>
+          <w:b/>
+          <w:i/>
+          <w:color w:val="FF0000"/>
+          <w:sz w:val="16"/>
+          <w:szCs w:val="16"/>
+          <w:lang w:eastAsia="ru-RU"/>
+        </w:rPr>
+      </w:r>
+    </w:p>
+    <w:p>
+      <w:pPr>
+        <w:pStyle w:val="Normal"/>
+        <w:spacing w:lineRule="auto" w:line="360" w:before="0" w:after="0"/>
+        <w:ind w:left="142" w:hanging="0"/>
+        <w:jc w:val="center"/>
+        <w:rPr>
+          <w:rFonts w:ascii="Times New Roman" w:hAnsi="Times New Roman" w:eastAsia="Times New Roman" w:cs="Times New Roman"/>
+          <w:b/>
+          <w:b/>
+          <w:i/>
+          <w:i/>
+          <w:color w:val="FF0000"/>
+          <w:sz w:val="16"/>
+          <w:szCs w:val="16"/>
+          <w:lang w:eastAsia="ru-RU"/>
+        </w:rPr>
+      </w:pPr>
+      <w:r>
+        <w:rPr>
+          <w:rFonts w:eastAsia="Times New Roman" w:cs="Times New Roman" w:ascii="Times New Roman" w:hAnsi="Times New Roman"/>
+          <w:b/>
+          <w:i/>
+          <w:color w:val="FF0000"/>
+          <w:sz w:val="16"/>
+          <w:szCs w:val="16"/>
+          <w:lang w:eastAsia="ru-RU"/>
+        </w:rPr>
+      </w:r>
+    </w:p>
+    <w:p>
+      <w:pPr>
+        <w:pStyle w:val="Normal"/>
+        <w:spacing w:lineRule="auto" w:line="360" w:before="0" w:after="0"/>
+        <w:ind w:left="142" w:hanging="0"/>
+        <w:jc w:val="center"/>
+        <w:rPr>
+          <w:rFonts w:ascii="Times New Roman" w:hAnsi="Times New Roman" w:eastAsia="Times New Roman" w:cs="Times New Roman"/>
+          <w:b/>
+          <w:b/>
+          <w:i/>
+          <w:i/>
+          <w:color w:val="FF0000"/>
+          <w:sz w:val="16"/>
+          <w:szCs w:val="16"/>
+          <w:lang w:eastAsia="ru-RU"/>
+        </w:rPr>
+      </w:pPr>
+      <w:r>
+        <w:rPr>
+          <w:rFonts w:eastAsia="Times New Roman" w:cs="Times New Roman" w:ascii="Times New Roman" w:hAnsi="Times New Roman"/>
+          <w:b/>
+          <w:i/>
+          <w:color w:val="FF0000"/>
+          <w:sz w:val="16"/>
+          <w:szCs w:val="16"/>
+          <w:lang w:eastAsia="ru-RU"/>
+        </w:rPr>
+      </w:r>
+    </w:p>
+    <w:p>
+      <w:pPr>
+        <w:pStyle w:val="Normal"/>
+        <w:spacing w:lineRule="auto" w:line="360" w:before="0" w:after="0"/>
+        <w:ind w:left="142" w:hanging="0"/>
+        <w:jc w:val="center"/>
+        <w:rPr>
+          <w:rFonts w:ascii="Times New Roman" w:hAnsi="Times New Roman" w:eastAsia="Times New Roman" w:cs="Times New Roman"/>
+          <w:b/>
+          <w:b/>
+          <w:i/>
+          <w:i/>
+          <w:color w:val="FF0000"/>
+          <w:sz w:val="16"/>
+          <w:szCs w:val="16"/>
+          <w:lang w:eastAsia="ru-RU"/>
+        </w:rPr>
+      </w:pPr>
+      <w:r>
+        <w:rPr>
+          <w:rFonts w:eastAsia="Times New Roman" w:cs="Times New Roman" w:ascii="Times New Roman" w:hAnsi="Times New Roman"/>
+          <w:b/>
+          <w:i/>
+          <w:color w:val="FF0000"/>
+          <w:sz w:val="16"/>
+          <w:szCs w:val="16"/>
+          <w:lang w:eastAsia="ru-RU"/>
+        </w:rPr>
       </w:r>
     </w:p>
     <w:p>
@@ -3451,7 +3623,14 @@
         </w:rPr>
       </w:pPr>
       <w:r>
-        <w:rPr/>
+        <w:rPr>
+          <w:rFonts w:eastAsia="Times New Roman" w:cs="Times New Roman" w:ascii="Times New Roman" w:hAnsi="Times New Roman"/>
+          <w:b/>
+          <w:spacing w:val="-2"/>
+          <w:sz w:val="28"/>
+          <w:szCs w:val="28"/>
+          <w:lang w:eastAsia="ru-RU"/>
+        </w:rPr>
       </w:r>
     </w:p>
     <w:p>
@@ -3588,18 +3767,7 @@
           <w:u w:val="single"/>
           <w:lang w:eastAsia="ru-RU"/>
         </w:rPr>
-        <w:t xml:space="preserve"> </w:t>
-      </w:r>
-      <w:r>
-        <w:rPr>
-          <w:rFonts w:eastAsia="Times New Roman" w:cs="Times New Roman" w:ascii="Times New Roman" w:hAnsi="Times New Roman"/>
-          <w:spacing w:val="-2"/>
-          <w:sz w:val="24"/>
-          <w:szCs w:val="24"/>
-          <w:u w:val="single"/>
-          <w:lang w:eastAsia="ru-RU"/>
-        </w:rPr>
-        <w:t xml:space="preserve">Юшковский Артем Викторович      </w:t>
+        <w:t xml:space="preserve"> Юшковский Артем Викторович      </w:t>
       </w:r>
       <w:r>
         <w:rPr>
@@ -3832,7 +4000,12 @@
         </w:rPr>
       </w:pPr>
       <w:r>
-        <w:rPr/>
+        <w:rPr>
+          <w:rFonts w:eastAsia="Times New Roman" w:cs="Times New Roman" w:ascii="Times New Roman" w:hAnsi="Times New Roman"/>
+          <w:sz w:val="24"/>
+          <w:szCs w:val="24"/>
+          <w:lang w:eastAsia="ru-RU"/>
+        </w:rPr>
       </w:r>
     </w:p>
     <w:p>
@@ -3859,17 +4032,7 @@
           <w:u w:val="single"/>
           <w:lang w:eastAsia="ru-RU"/>
         </w:rPr>
-        <w:t xml:space="preserve">  </w:t>
-      </w:r>
-      <w:r>
-        <w:rPr>
-          <w:rFonts w:eastAsia="Times New Roman" w:cs="Times New Roman" w:ascii="Times New Roman" w:hAnsi="Times New Roman"/>
-          <w:sz w:val="24"/>
-          <w:szCs w:val="24"/>
-          <w:u w:val="single"/>
-          <w:lang w:eastAsia="ru-RU"/>
-        </w:rPr>
-        <w:t>магистр</w:t>
+        <w:t xml:space="preserve">  магистр</w:t>
       </w:r>
       <w:r>
         <w:rPr>
@@ -3913,7 +4076,13 @@
         </w:rPr>
       </w:pPr>
       <w:r>
-        <w:rPr/>
+        <w:rPr>
+          <w:rFonts w:eastAsia="Times New Roman" w:cs="Times New Roman" w:ascii="Times New Roman" w:hAnsi="Times New Roman"/>
+          <w:spacing w:val="-2"/>
+          <w:sz w:val="24"/>
+          <w:szCs w:val="24"/>
+          <w:lang w:eastAsia="ru-RU"/>
+        </w:rPr>
       </w:r>
     </w:p>
     <w:p>
@@ -3959,37 +4128,7 @@
           <w:u w:val="single"/>
           <w:lang w:eastAsia="ru-RU"/>
         </w:rPr>
-        <w:t xml:space="preserve">Комаров Игорь Иванович, </w:t>
-      </w:r>
-      <w:r>
-        <w:rPr>
-          <w:rFonts w:eastAsia="Times New Roman" w:cs="Times New Roman" w:ascii="Times New Roman" w:hAnsi="Times New Roman"/>
-          <w:b w:val="false"/>
-          <w:bCs w:val="false"/>
-          <w:i w:val="false"/>
-          <w:iCs w:val="false"/>
-          <w:spacing w:val="-2"/>
-          <w:sz w:val="24"/>
-          <w:szCs w:val="24"/>
-          <w:u w:val="single"/>
-          <w:lang w:eastAsia="ru-RU"/>
-        </w:rPr>
-        <w:t>к</w:t>
-      </w:r>
-      <w:r>
-        <w:rPr>
-          <w:rFonts w:eastAsia="Times New Roman" w:cs="Times New Roman" w:ascii="Times New Roman" w:hAnsi="Times New Roman"/>
-          <w:b w:val="false"/>
-          <w:bCs w:val="false"/>
-          <w:i w:val="false"/>
-          <w:iCs w:val="false"/>
-          <w:spacing w:val="-2"/>
-          <w:sz w:val="24"/>
-          <w:szCs w:val="24"/>
-          <w:u w:val="single"/>
-          <w:lang w:eastAsia="ru-RU"/>
-        </w:rPr>
-        <w:t>.ф.-м.н.</w:t>
+        <w:t>Комаров Игорь Иванович, к.ф.-м.н.</w:t>
       </w:r>
       <w:r>
         <w:rPr>
@@ -4052,10 +4191,8 @@
       </w:pPr>
       <w:r>
         <w:rPr>
-          <w:rFonts w:eastAsia="Times New Roman" w:cs="Times New Roman" w:ascii="Times New Roman" w:hAnsi="Times New Roman"/>
-          <w:sz w:val="16"/>
-          <w:szCs w:val="24"/>
-          <w:lang w:eastAsia="ru-RU"/>
+          <w:spacing w:val="-2"/>
+          <w:sz w:val="24"/>
         </w:rPr>
       </w:r>
     </w:p>
@@ -4075,17 +4212,7 @@
           <w:szCs w:val="24"/>
           <w:lang w:eastAsia="ru-RU"/>
         </w:rPr>
-        <w:t>Co</w:t>
-      </w:r>
-      <w:r>
-        <w:rPr>
-          <w:rFonts w:eastAsia="Times New Roman" w:cs="Times New Roman" w:ascii="Times New Roman" w:hAnsi="Times New Roman"/>
-          <w:spacing w:val="-2"/>
-          <w:sz w:val="24"/>
-          <w:szCs w:val="24"/>
-          <w:lang w:eastAsia="ru-RU"/>
-        </w:rPr>
-        <w:t xml:space="preserve">уководитель </w:t>
+        <w:t xml:space="preserve">Coуководитель </w:t>
       </w:r>
       <w:r>
         <w:rPr>
@@ -4373,18 +4500,7 @@
           <w:u w:val="single"/>
           <w:lang w:eastAsia="ru-RU"/>
         </w:rPr>
-        <w:t xml:space="preserve">Заколдаев Данил Анатольевич, </w:t>
-      </w:r>
-      <w:r>
-        <w:rPr>
-          <w:rFonts w:eastAsia="Times New Roman" w:cs="Times New Roman" w:ascii="Times New Roman" w:hAnsi="Times New Roman"/>
-          <w:spacing w:val="-2"/>
-          <w:sz w:val="24"/>
-          <w:szCs w:val="24"/>
-          <w:u w:val="single"/>
-          <w:lang w:eastAsia="ru-RU"/>
-        </w:rPr>
-        <w:t>к. т. н.</w:t>
+        <w:t>Заколдаев Данил Анатольевич, к. т. н.</w:t>
       </w:r>
       <w:r>
         <w:rPr>
@@ -4545,6 +4661,7 @@
       <w:r>
         <w:rPr>
           <w:rFonts w:eastAsia="Times New Roman" w:cs="Times New Roman" w:ascii="Times New Roman" w:hAnsi="Times New Roman"/>
+          <w:b/>
           <w:spacing w:val="-2"/>
           <w:sz w:val="24"/>
           <w:szCs w:val="24"/>
@@ -4570,6 +4687,7 @@
       <w:r>
         <w:rPr>
           <w:rFonts w:eastAsia="Times New Roman" w:cs="Times New Roman" w:ascii="Times New Roman" w:hAnsi="Times New Roman"/>
+          <w:b/>
           <w:spacing w:val="-2"/>
           <w:sz w:val="24"/>
           <w:szCs w:val="24"/>
@@ -4595,6 +4713,7 @@
       <w:r>
         <w:rPr>
           <w:rFonts w:eastAsia="Times New Roman" w:cs="Times New Roman" w:ascii="Times New Roman" w:hAnsi="Times New Roman"/>
+          <w:b/>
           <w:spacing w:val="-2"/>
           <w:sz w:val="24"/>
           <w:szCs w:val="24"/>
@@ -4607,32 +4726,6 @@
         <w:pStyle w:val="Normal"/>
         <w:spacing w:lineRule="auto" w:line="240" w:before="0" w:after="0"/>
         <w:ind w:left="3402" w:hanging="0"/>
-        <w:rPr>
-          <w:rFonts w:ascii="Times New Roman" w:hAnsi="Times New Roman" w:eastAsia="Times New Roman" w:cs="Times New Roman"/>
-          <w:b/>
-          <w:b/>
-          <w:spacing w:val="-2"/>
-          <w:sz w:val="24"/>
-          <w:szCs w:val="24"/>
-          <w:lang w:eastAsia="ru-RU"/>
-        </w:rPr>
-      </w:pPr>
-      <w:r>
-        <w:rPr>
-          <w:rFonts w:eastAsia="Times New Roman" w:cs="Times New Roman" w:ascii="Times New Roman" w:hAnsi="Times New Roman"/>
-          <w:spacing w:val="-2"/>
-          <w:sz w:val="24"/>
-          <w:szCs w:val="24"/>
-          <w:lang w:eastAsia="ru-RU"/>
-        </w:rPr>
-      </w:r>
-    </w:p>
-    <w:p>
-      <w:pPr>
-        <w:pStyle w:val="Normal"/>
-        <w:spacing w:lineRule="auto" w:line="240" w:before="0" w:after="0"/>
-        <w:ind w:left="142" w:hanging="0"/>
-        <w:jc w:val="both"/>
         <w:rPr>
           <w:rFonts w:ascii="Times New Roman" w:hAnsi="Times New Roman" w:eastAsia="Times New Roman" w:cs="Times New Roman"/>
           <w:spacing w:val="-2"/>
@@ -4755,6 +4848,7 @@
         <w:jc w:val="both"/>
         <w:rPr>
           <w:rFonts w:ascii="Times New Roman" w:hAnsi="Times New Roman"/>
+          <w:b w:val="false"/>
           <w:b w:val="false"/>
         </w:rPr>
       </w:pPr>
@@ -5032,38 +5126,6 @@
         </w:tabs>
         <w:spacing w:lineRule="auto" w:line="240" w:before="0" w:after="0"/>
         <w:ind w:left="142" w:hanging="0"/>
-        <w:rPr>
-          <w:rFonts w:ascii="Times New Roman" w:hAnsi="Times New Roman" w:eastAsia="Times New Roman" w:cs="Times New Roman"/>
-          <w:sz w:val="16"/>
-          <w:szCs w:val="20"/>
-          <w:lang w:eastAsia="ru-RU"/>
-        </w:rPr>
-      </w:pPr>
-      <w:r>
-        <w:rPr>
-          <w:rFonts w:eastAsia="Times New Roman" w:cs="Times New Roman" w:ascii="Times New Roman" w:hAnsi="Times New Roman"/>
-          <w:sz w:val="16"/>
-          <w:szCs w:val="20"/>
-          <w:lang w:eastAsia="ru-RU"/>
-        </w:rPr>
-        <w:t xml:space="preserve">                              </w:t>
-      </w:r>
-      <w:r>
-        <w:rPr>
-          <w:rFonts w:eastAsia="Times New Roman" w:cs="Times New Roman" w:ascii="Times New Roman" w:hAnsi="Times New Roman"/>
-          <w:sz w:val="16"/>
-          <w:szCs w:val="20"/>
-          <w:lang w:eastAsia="ru-RU"/>
-        </w:rPr>
-        <w:t>(Фамилия, И,О.)</w:t>
-      </w:r>
-    </w:p>
-    <w:p>
-      <w:pPr>
-        <w:pStyle w:val="Normal"/>
-        <w:spacing w:lineRule="auto" w:line="240" w:before="0" w:after="0"/>
-        <w:ind w:left="142" w:hanging="0"/>
-        <w:jc w:val="both"/>
         <w:rPr>
           <w:rFonts w:ascii="Times New Roman" w:hAnsi="Times New Roman" w:eastAsia="Times New Roman" w:cs="Times New Roman"/>
           <w:sz w:val="24"/>
@@ -5609,584 +5671,779 @@
         </w:rPr>
       </w:pPr>
       <w:r>
+        <w:rPr>
+          <w:rFonts w:eastAsia="Times New Roman" w:cs="Times New Roman" w:ascii="Times New Roman" w:hAnsi="Times New Roman"/>
+          <w:i/>
+          <w:color w:val="FF0000"/>
+          <w:sz w:val="16"/>
+          <w:szCs w:val="16"/>
+          <w:lang w:eastAsia="ru-RU"/>
+        </w:rPr>
+      </w:r>
+    </w:p>
+    <w:p>
+      <w:pPr>
+        <w:pStyle w:val="Normal"/>
+        <w:spacing w:lineRule="auto" w:line="240" w:before="0" w:after="0"/>
+        <w:ind w:left="142" w:hanging="0"/>
+        <w:jc w:val="both"/>
+        <w:rPr>
+          <w:rFonts w:ascii="Times New Roman" w:hAnsi="Times New Roman" w:eastAsia="Times New Roman" w:cs="Times New Roman"/>
+          <w:i/>
+          <w:i/>
+          <w:color w:val="FF0000"/>
+          <w:sz w:val="16"/>
+          <w:szCs w:val="16"/>
+          <w:lang w:eastAsia="ru-RU"/>
+        </w:rPr>
+      </w:pPr>
+      <w:r>
+        <w:rPr>
+          <w:rFonts w:eastAsia="Times New Roman" w:cs="Times New Roman" w:ascii="Times New Roman" w:hAnsi="Times New Roman"/>
+          <w:i/>
+          <w:color w:val="FF0000"/>
+          <w:sz w:val="16"/>
+          <w:szCs w:val="16"/>
+          <w:lang w:eastAsia="ru-RU"/>
+        </w:rPr>
+      </w:r>
+    </w:p>
+    <w:p>
+      <w:pPr>
+        <w:pStyle w:val="Normal"/>
+        <w:spacing w:lineRule="auto" w:line="240" w:before="0" w:after="0"/>
+        <w:ind w:left="142" w:hanging="0"/>
+        <w:jc w:val="both"/>
+        <w:rPr>
+          <w:rFonts w:ascii="Times New Roman" w:hAnsi="Times New Roman" w:eastAsia="Times New Roman" w:cs="Times New Roman"/>
+          <w:i/>
+          <w:i/>
+          <w:color w:val="FF0000"/>
+          <w:sz w:val="16"/>
+          <w:szCs w:val="16"/>
+          <w:lang w:eastAsia="ru-RU"/>
+        </w:rPr>
+      </w:pPr>
+      <w:r>
+        <w:rPr>
+          <w:rFonts w:eastAsia="Times New Roman" w:cs="Times New Roman" w:ascii="Times New Roman" w:hAnsi="Times New Roman"/>
+          <w:i/>
+          <w:color w:val="FF0000"/>
+          <w:sz w:val="16"/>
+          <w:szCs w:val="16"/>
+          <w:lang w:eastAsia="ru-RU"/>
+        </w:rPr>
+      </w:r>
+    </w:p>
+    <w:p>
+      <w:pPr>
+        <w:pStyle w:val="Normal"/>
+        <w:spacing w:lineRule="auto" w:line="240" w:before="0" w:after="0"/>
+        <w:ind w:left="142" w:hanging="0"/>
+        <w:jc w:val="both"/>
+        <w:rPr>
+          <w:rFonts w:ascii="Times New Roman" w:hAnsi="Times New Roman" w:eastAsia="Times New Roman" w:cs="Times New Roman"/>
+          <w:i/>
+          <w:i/>
+          <w:color w:val="FF0000"/>
+          <w:sz w:val="16"/>
+          <w:szCs w:val="16"/>
+          <w:lang w:eastAsia="ru-RU"/>
+        </w:rPr>
+      </w:pPr>
+      <w:r>
+        <w:rPr>
+          <w:rFonts w:eastAsia="Times New Roman" w:cs="Times New Roman" w:ascii="Times New Roman" w:hAnsi="Times New Roman"/>
+          <w:i/>
+          <w:color w:val="FF0000"/>
+          <w:sz w:val="16"/>
+          <w:szCs w:val="16"/>
+          <w:lang w:eastAsia="ru-RU"/>
+        </w:rPr>
+      </w:r>
+    </w:p>
+    <w:p>
+      <w:pPr>
+        <w:pStyle w:val="Normal"/>
+        <w:spacing w:lineRule="auto" w:line="240" w:before="0" w:after="0"/>
+        <w:ind w:left="142" w:hanging="0"/>
+        <w:jc w:val="both"/>
+        <w:rPr>
+          <w:rFonts w:ascii="Times New Roman" w:hAnsi="Times New Roman" w:eastAsia="Times New Roman" w:cs="Times New Roman"/>
+          <w:i/>
+          <w:i/>
+          <w:color w:val="FF0000"/>
+          <w:sz w:val="16"/>
+          <w:szCs w:val="16"/>
+          <w:lang w:eastAsia="ru-RU"/>
+        </w:rPr>
+      </w:pPr>
+      <w:r>
+        <w:rPr>
+          <w:rFonts w:eastAsia="Times New Roman" w:cs="Times New Roman" w:ascii="Times New Roman" w:hAnsi="Times New Roman"/>
+          <w:i/>
+          <w:color w:val="FF0000"/>
+          <w:sz w:val="16"/>
+          <w:szCs w:val="16"/>
+          <w:lang w:eastAsia="ru-RU"/>
+        </w:rPr>
+      </w:r>
+    </w:p>
+    <w:p>
+      <w:pPr>
+        <w:pStyle w:val="Normal"/>
+        <w:spacing w:lineRule="auto" w:line="240" w:before="0" w:after="0"/>
+        <w:ind w:left="142" w:hanging="0"/>
+        <w:jc w:val="both"/>
+        <w:rPr>
+          <w:rFonts w:ascii="Times New Roman" w:hAnsi="Times New Roman" w:eastAsia="Times New Roman" w:cs="Times New Roman"/>
+          <w:i/>
+          <w:i/>
+          <w:color w:val="FF0000"/>
+          <w:sz w:val="16"/>
+          <w:szCs w:val="16"/>
+          <w:lang w:eastAsia="ru-RU"/>
+        </w:rPr>
+      </w:pPr>
+      <w:r>
+        <w:rPr>
+          <w:rFonts w:eastAsia="Times New Roman" w:cs="Times New Roman" w:ascii="Times New Roman" w:hAnsi="Times New Roman"/>
+          <w:i/>
+          <w:color w:val="FF0000"/>
+          <w:sz w:val="16"/>
+          <w:szCs w:val="16"/>
+          <w:lang w:eastAsia="ru-RU"/>
+        </w:rPr>
+      </w:r>
+    </w:p>
+    <w:p>
+      <w:pPr>
+        <w:pStyle w:val="Normal"/>
+        <w:spacing w:lineRule="auto" w:line="240" w:before="0" w:after="0"/>
+        <w:ind w:left="142" w:hanging="0"/>
+        <w:jc w:val="both"/>
+        <w:rPr>
+          <w:rFonts w:ascii="Times New Roman" w:hAnsi="Times New Roman" w:eastAsia="Times New Roman" w:cs="Times New Roman"/>
+          <w:i/>
+          <w:i/>
+          <w:color w:val="FF0000"/>
+          <w:sz w:val="16"/>
+          <w:szCs w:val="16"/>
+          <w:lang w:eastAsia="ru-RU"/>
+        </w:rPr>
+      </w:pPr>
+      <w:r>
+        <w:rPr>
+          <w:rFonts w:eastAsia="Times New Roman" w:cs="Times New Roman" w:ascii="Times New Roman" w:hAnsi="Times New Roman"/>
+          <w:i/>
+          <w:color w:val="FF0000"/>
+          <w:sz w:val="16"/>
+          <w:szCs w:val="16"/>
+          <w:lang w:eastAsia="ru-RU"/>
+        </w:rPr>
+      </w:r>
+    </w:p>
+    <w:p>
+      <w:pPr>
+        <w:pStyle w:val="Normal"/>
+        <w:spacing w:lineRule="auto" w:line="240" w:before="0" w:after="0"/>
+        <w:ind w:left="142" w:hanging="0"/>
+        <w:jc w:val="both"/>
+        <w:rPr>
+          <w:rFonts w:ascii="Times New Roman" w:hAnsi="Times New Roman" w:eastAsia="Times New Roman" w:cs="Times New Roman"/>
+          <w:i/>
+          <w:i/>
+          <w:color w:val="FF0000"/>
+          <w:sz w:val="16"/>
+          <w:szCs w:val="16"/>
+          <w:lang w:eastAsia="ru-RU"/>
+        </w:rPr>
+      </w:pPr>
+      <w:r>
+        <w:rPr>
+          <w:rFonts w:eastAsia="Times New Roman" w:cs="Times New Roman" w:ascii="Times New Roman" w:hAnsi="Times New Roman"/>
+          <w:i/>
+          <w:color w:val="FF0000"/>
+          <w:sz w:val="16"/>
+          <w:szCs w:val="16"/>
+          <w:lang w:eastAsia="ru-RU"/>
+        </w:rPr>
+      </w:r>
+    </w:p>
+    <w:p>
+      <w:pPr>
+        <w:pStyle w:val="Normal"/>
+        <w:spacing w:lineRule="auto" w:line="240" w:before="0" w:after="0"/>
+        <w:ind w:left="142" w:hanging="0"/>
+        <w:jc w:val="both"/>
+        <w:rPr>
+          <w:rFonts w:ascii="Times New Roman" w:hAnsi="Times New Roman" w:eastAsia="Times New Roman" w:cs="Times New Roman"/>
+          <w:i/>
+          <w:i/>
+          <w:color w:val="FF0000"/>
+          <w:sz w:val="16"/>
+          <w:szCs w:val="16"/>
+          <w:lang w:eastAsia="ru-RU"/>
+        </w:rPr>
+      </w:pPr>
+      <w:r>
+        <w:rPr>
+          <w:rFonts w:eastAsia="Times New Roman" w:cs="Times New Roman" w:ascii="Times New Roman" w:hAnsi="Times New Roman"/>
+          <w:i/>
+          <w:color w:val="FF0000"/>
+          <w:sz w:val="16"/>
+          <w:szCs w:val="16"/>
+          <w:lang w:eastAsia="ru-RU"/>
+        </w:rPr>
+      </w:r>
+    </w:p>
+    <w:p>
+      <w:pPr>
+        <w:pStyle w:val="Normal"/>
+        <w:spacing w:lineRule="auto" w:line="240" w:before="0" w:after="0"/>
+        <w:ind w:left="142" w:hanging="0"/>
+        <w:jc w:val="both"/>
+        <w:rPr>
+          <w:rFonts w:ascii="Times New Roman" w:hAnsi="Times New Roman" w:eastAsia="Times New Roman" w:cs="Times New Roman"/>
+          <w:i/>
+          <w:i/>
+          <w:color w:val="FF0000"/>
+          <w:sz w:val="16"/>
+          <w:szCs w:val="16"/>
+          <w:lang w:eastAsia="ru-RU"/>
+        </w:rPr>
+      </w:pPr>
+      <w:r>
+        <w:rPr>
+          <w:rFonts w:eastAsia="Times New Roman" w:cs="Times New Roman" w:ascii="Times New Roman" w:hAnsi="Times New Roman"/>
+          <w:i/>
+          <w:color w:val="FF0000"/>
+          <w:sz w:val="16"/>
+          <w:szCs w:val="16"/>
+          <w:lang w:eastAsia="ru-RU"/>
+        </w:rPr>
+      </w:r>
+    </w:p>
+    <w:p>
+      <w:pPr>
+        <w:pStyle w:val="Normal"/>
+        <w:spacing w:lineRule="auto" w:line="240" w:before="0" w:after="0"/>
+        <w:ind w:left="142" w:hanging="0"/>
+        <w:jc w:val="both"/>
+        <w:rPr>
+          <w:rFonts w:ascii="Times New Roman" w:hAnsi="Times New Roman" w:eastAsia="Times New Roman" w:cs="Times New Roman"/>
+          <w:i/>
+          <w:i/>
+          <w:color w:val="FF0000"/>
+          <w:sz w:val="16"/>
+          <w:szCs w:val="16"/>
+          <w:lang w:eastAsia="ru-RU"/>
+        </w:rPr>
+      </w:pPr>
+      <w:r>
+        <w:rPr>
+          <w:rFonts w:eastAsia="Times New Roman" w:cs="Times New Roman" w:ascii="Times New Roman" w:hAnsi="Times New Roman"/>
+          <w:i/>
+          <w:color w:val="FF0000"/>
+          <w:sz w:val="16"/>
+          <w:szCs w:val="16"/>
+          <w:lang w:eastAsia="ru-RU"/>
+        </w:rPr>
+      </w:r>
+    </w:p>
+    <w:p>
+      <w:pPr>
+        <w:pStyle w:val="Normal"/>
+        <w:spacing w:lineRule="auto" w:line="240" w:before="0" w:after="0"/>
+        <w:ind w:left="142" w:hanging="0"/>
+        <w:jc w:val="both"/>
+        <w:rPr>
+          <w:rFonts w:ascii="Times New Roman" w:hAnsi="Times New Roman" w:eastAsia="Times New Roman" w:cs="Times New Roman"/>
+          <w:i/>
+          <w:i/>
+          <w:color w:val="FF0000"/>
+          <w:sz w:val="16"/>
+          <w:szCs w:val="16"/>
+          <w:lang w:eastAsia="ru-RU"/>
+        </w:rPr>
+      </w:pPr>
+      <w:r>
+        <w:rPr>
+          <w:rFonts w:eastAsia="Times New Roman" w:cs="Times New Roman" w:ascii="Times New Roman" w:hAnsi="Times New Roman"/>
+          <w:i/>
+          <w:color w:val="FF0000"/>
+          <w:sz w:val="16"/>
+          <w:szCs w:val="16"/>
+          <w:lang w:eastAsia="ru-RU"/>
+        </w:rPr>
+      </w:r>
+    </w:p>
+    <w:p>
+      <w:pPr>
+        <w:pStyle w:val="Normal"/>
+        <w:spacing w:lineRule="auto" w:line="240" w:before="0" w:after="0"/>
+        <w:ind w:left="142" w:hanging="0"/>
+        <w:jc w:val="both"/>
+        <w:rPr>
+          <w:rFonts w:ascii="Times New Roman" w:hAnsi="Times New Roman" w:eastAsia="Times New Roman" w:cs="Times New Roman"/>
+          <w:i/>
+          <w:i/>
+          <w:color w:val="FF0000"/>
+          <w:sz w:val="16"/>
+          <w:szCs w:val="16"/>
+          <w:lang w:eastAsia="ru-RU"/>
+        </w:rPr>
+      </w:pPr>
+      <w:r>
+        <w:rPr>
+          <w:rFonts w:eastAsia="Times New Roman" w:cs="Times New Roman" w:ascii="Times New Roman" w:hAnsi="Times New Roman"/>
+          <w:i/>
+          <w:color w:val="FF0000"/>
+          <w:sz w:val="16"/>
+          <w:szCs w:val="16"/>
+          <w:lang w:eastAsia="ru-RU"/>
+        </w:rPr>
+      </w:r>
+    </w:p>
+    <w:p>
+      <w:pPr>
+        <w:pStyle w:val="Normal"/>
+        <w:spacing w:lineRule="auto" w:line="240" w:before="0" w:after="0"/>
+        <w:ind w:left="142" w:hanging="0"/>
+        <w:jc w:val="both"/>
+        <w:rPr>
+          <w:rFonts w:ascii="Times New Roman" w:hAnsi="Times New Roman" w:eastAsia="Times New Roman" w:cs="Times New Roman"/>
+          <w:i/>
+          <w:i/>
+          <w:color w:val="FF0000"/>
+          <w:sz w:val="16"/>
+          <w:szCs w:val="16"/>
+          <w:lang w:eastAsia="ru-RU"/>
+        </w:rPr>
+      </w:pPr>
+      <w:r>
+        <w:rPr>
+          <w:rFonts w:eastAsia="Times New Roman" w:cs="Times New Roman" w:ascii="Times New Roman" w:hAnsi="Times New Roman"/>
+          <w:i/>
+          <w:color w:val="FF0000"/>
+          <w:sz w:val="16"/>
+          <w:szCs w:val="16"/>
+          <w:lang w:eastAsia="ru-RU"/>
+        </w:rPr>
+      </w:r>
+    </w:p>
+    <w:p>
+      <w:pPr>
+        <w:pStyle w:val="Normal"/>
+        <w:spacing w:lineRule="auto" w:line="240" w:before="0" w:after="0"/>
+        <w:ind w:left="142" w:hanging="0"/>
+        <w:jc w:val="both"/>
+        <w:rPr>
+          <w:rFonts w:ascii="Times New Roman" w:hAnsi="Times New Roman" w:eastAsia="Times New Roman" w:cs="Times New Roman"/>
+          <w:i/>
+          <w:i/>
+          <w:color w:val="FF0000"/>
+          <w:sz w:val="16"/>
+          <w:szCs w:val="16"/>
+          <w:lang w:eastAsia="ru-RU"/>
+        </w:rPr>
+      </w:pPr>
+      <w:r>
+        <w:rPr>
+          <w:rFonts w:eastAsia="Times New Roman" w:cs="Times New Roman" w:ascii="Times New Roman" w:hAnsi="Times New Roman"/>
+          <w:i/>
+          <w:color w:val="FF0000"/>
+          <w:sz w:val="16"/>
+          <w:szCs w:val="16"/>
+          <w:lang w:eastAsia="ru-RU"/>
+        </w:rPr>
+      </w:r>
+    </w:p>
+    <w:p>
+      <w:pPr>
+        <w:pStyle w:val="Normal"/>
+        <w:spacing w:lineRule="auto" w:line="240" w:before="0" w:after="0"/>
+        <w:ind w:left="142" w:hanging="0"/>
+        <w:jc w:val="both"/>
+        <w:rPr>
+          <w:rFonts w:ascii="Times New Roman" w:hAnsi="Times New Roman" w:eastAsia="Times New Roman" w:cs="Times New Roman"/>
+          <w:i/>
+          <w:i/>
+          <w:color w:val="FF0000"/>
+          <w:sz w:val="16"/>
+          <w:szCs w:val="16"/>
+          <w:lang w:eastAsia="ru-RU"/>
+        </w:rPr>
+      </w:pPr>
+      <w:r>
+        <w:rPr>
+          <w:rFonts w:eastAsia="Times New Roman" w:cs="Times New Roman" w:ascii="Times New Roman" w:hAnsi="Times New Roman"/>
+          <w:i/>
+          <w:color w:val="FF0000"/>
+          <w:sz w:val="16"/>
+          <w:szCs w:val="16"/>
+          <w:lang w:eastAsia="ru-RU"/>
+        </w:rPr>
+      </w:r>
+    </w:p>
+    <w:p>
+      <w:pPr>
+        <w:pStyle w:val="Normal"/>
+        <w:spacing w:lineRule="auto" w:line="240" w:before="0" w:after="0"/>
+        <w:ind w:left="142" w:hanging="0"/>
+        <w:jc w:val="both"/>
+        <w:rPr>
+          <w:rFonts w:ascii="Times New Roman" w:hAnsi="Times New Roman" w:eastAsia="Times New Roman" w:cs="Times New Roman"/>
+          <w:i/>
+          <w:i/>
+          <w:color w:val="FF0000"/>
+          <w:sz w:val="16"/>
+          <w:szCs w:val="16"/>
+          <w:lang w:eastAsia="ru-RU"/>
+        </w:rPr>
+      </w:pPr>
+      <w:r>
+        <w:rPr>
+          <w:rFonts w:eastAsia="Times New Roman" w:cs="Times New Roman" w:ascii="Times New Roman" w:hAnsi="Times New Roman"/>
+          <w:i/>
+          <w:color w:val="FF0000"/>
+          <w:sz w:val="16"/>
+          <w:szCs w:val="16"/>
+          <w:lang w:eastAsia="ru-RU"/>
+        </w:rPr>
+      </w:r>
+    </w:p>
+    <w:p>
+      <w:pPr>
+        <w:pStyle w:val="Normal"/>
+        <w:spacing w:lineRule="auto" w:line="240" w:before="0" w:after="0"/>
+        <w:ind w:left="142" w:hanging="0"/>
+        <w:jc w:val="both"/>
+        <w:rPr>
+          <w:rFonts w:ascii="Times New Roman" w:hAnsi="Times New Roman" w:eastAsia="Times New Roman" w:cs="Times New Roman"/>
+          <w:i/>
+          <w:i/>
+          <w:color w:val="FF0000"/>
+          <w:sz w:val="16"/>
+          <w:szCs w:val="16"/>
+          <w:lang w:eastAsia="ru-RU"/>
+        </w:rPr>
+      </w:pPr>
+      <w:r>
+        <w:rPr>
+          <w:rFonts w:eastAsia="Times New Roman" w:cs="Times New Roman" w:ascii="Times New Roman" w:hAnsi="Times New Roman"/>
+          <w:i/>
+          <w:color w:val="FF0000"/>
+          <w:sz w:val="16"/>
+          <w:szCs w:val="16"/>
+          <w:lang w:eastAsia="ru-RU"/>
+        </w:rPr>
+      </w:r>
+    </w:p>
+    <w:p>
+      <w:pPr>
+        <w:pStyle w:val="Normal"/>
+        <w:spacing w:lineRule="auto" w:line="240" w:before="0" w:after="0"/>
+        <w:ind w:left="142" w:hanging="0"/>
+        <w:jc w:val="both"/>
+        <w:rPr>
+          <w:rFonts w:ascii="Times New Roman" w:hAnsi="Times New Roman" w:eastAsia="Times New Roman" w:cs="Times New Roman"/>
+          <w:i/>
+          <w:i/>
+          <w:color w:val="FF0000"/>
+          <w:sz w:val="16"/>
+          <w:szCs w:val="16"/>
+          <w:lang w:eastAsia="ru-RU"/>
+        </w:rPr>
+      </w:pPr>
+      <w:r>
+        <w:rPr>
+          <w:rFonts w:eastAsia="Times New Roman" w:cs="Times New Roman" w:ascii="Times New Roman" w:hAnsi="Times New Roman"/>
+          <w:i/>
+          <w:color w:val="FF0000"/>
+          <w:sz w:val="16"/>
+          <w:szCs w:val="16"/>
+          <w:lang w:eastAsia="ru-RU"/>
+        </w:rPr>
+      </w:r>
+    </w:p>
+    <w:p>
+      <w:pPr>
+        <w:pStyle w:val="Normal"/>
+        <w:spacing w:lineRule="auto" w:line="240" w:before="0" w:after="0"/>
+        <w:ind w:left="142" w:hanging="0"/>
+        <w:jc w:val="both"/>
+        <w:rPr>
+          <w:rFonts w:ascii="Times New Roman" w:hAnsi="Times New Roman" w:eastAsia="Times New Roman" w:cs="Times New Roman"/>
+          <w:i/>
+          <w:i/>
+          <w:color w:val="FF0000"/>
+          <w:sz w:val="16"/>
+          <w:szCs w:val="16"/>
+          <w:lang w:eastAsia="ru-RU"/>
+        </w:rPr>
+      </w:pPr>
+      <w:r>
+        <w:rPr>
+          <w:rFonts w:eastAsia="Times New Roman" w:cs="Times New Roman" w:ascii="Times New Roman" w:hAnsi="Times New Roman"/>
+          <w:i/>
+          <w:color w:val="FF0000"/>
+          <w:sz w:val="16"/>
+          <w:szCs w:val="16"/>
+          <w:lang w:eastAsia="ru-RU"/>
+        </w:rPr>
+      </w:r>
+    </w:p>
+    <w:p>
+      <w:pPr>
+        <w:pStyle w:val="Normal"/>
+        <w:spacing w:lineRule="auto" w:line="240" w:before="0" w:after="0"/>
+        <w:ind w:left="142" w:hanging="0"/>
+        <w:jc w:val="both"/>
+        <w:rPr>
+          <w:rFonts w:ascii="Times New Roman" w:hAnsi="Times New Roman" w:eastAsia="Times New Roman" w:cs="Times New Roman"/>
+          <w:i/>
+          <w:i/>
+          <w:color w:val="FF0000"/>
+          <w:sz w:val="16"/>
+          <w:szCs w:val="16"/>
+          <w:lang w:eastAsia="ru-RU"/>
+        </w:rPr>
+      </w:pPr>
+      <w:r>
+        <w:rPr>
+          <w:rFonts w:eastAsia="Times New Roman" w:cs="Times New Roman" w:ascii="Times New Roman" w:hAnsi="Times New Roman"/>
+          <w:i/>
+          <w:color w:val="FF0000"/>
+          <w:sz w:val="16"/>
+          <w:szCs w:val="16"/>
+          <w:lang w:eastAsia="ru-RU"/>
+        </w:rPr>
+      </w:r>
+    </w:p>
+    <w:p>
+      <w:pPr>
+        <w:pStyle w:val="Normal"/>
+        <w:spacing w:lineRule="auto" w:line="240" w:before="0" w:after="0"/>
+        <w:ind w:left="142" w:hanging="0"/>
+        <w:jc w:val="both"/>
+        <w:rPr>
+          <w:rFonts w:ascii="Times New Roman" w:hAnsi="Times New Roman" w:eastAsia="Times New Roman" w:cs="Times New Roman"/>
+          <w:i/>
+          <w:i/>
+          <w:color w:val="FF0000"/>
+          <w:sz w:val="16"/>
+          <w:szCs w:val="16"/>
+          <w:lang w:eastAsia="ru-RU"/>
+        </w:rPr>
+      </w:pPr>
+      <w:r>
+        <w:rPr>
+          <w:rFonts w:eastAsia="Times New Roman" w:cs="Times New Roman" w:ascii="Times New Roman" w:hAnsi="Times New Roman"/>
+          <w:i/>
+          <w:color w:val="FF0000"/>
+          <w:sz w:val="16"/>
+          <w:szCs w:val="16"/>
+          <w:lang w:eastAsia="ru-RU"/>
+        </w:rPr>
+      </w:r>
+    </w:p>
+    <w:p>
+      <w:pPr>
+        <w:pStyle w:val="Normal"/>
+        <w:spacing w:lineRule="auto" w:line="240" w:before="0" w:after="0"/>
+        <w:ind w:left="142" w:hanging="0"/>
+        <w:jc w:val="both"/>
+        <w:rPr>
+          <w:rFonts w:ascii="Times New Roman" w:hAnsi="Times New Roman" w:eastAsia="Times New Roman" w:cs="Times New Roman"/>
+          <w:i/>
+          <w:i/>
+          <w:color w:val="FF0000"/>
+          <w:sz w:val="16"/>
+          <w:szCs w:val="16"/>
+          <w:lang w:eastAsia="ru-RU"/>
+        </w:rPr>
+      </w:pPr>
+      <w:r>
+        <w:rPr>
+          <w:rFonts w:eastAsia="Times New Roman" w:cs="Times New Roman" w:ascii="Times New Roman" w:hAnsi="Times New Roman"/>
+          <w:i/>
+          <w:color w:val="FF0000"/>
+          <w:sz w:val="16"/>
+          <w:szCs w:val="16"/>
+          <w:lang w:eastAsia="ru-RU"/>
+        </w:rPr>
+      </w:r>
+    </w:p>
+    <w:p>
+      <w:pPr>
+        <w:pStyle w:val="Normal"/>
+        <w:spacing w:lineRule="auto" w:line="240" w:before="0" w:after="0"/>
+        <w:ind w:left="142" w:hanging="0"/>
+        <w:jc w:val="both"/>
+        <w:rPr>
+          <w:rFonts w:ascii="Times New Roman" w:hAnsi="Times New Roman" w:eastAsia="Times New Roman" w:cs="Times New Roman"/>
+          <w:i/>
+          <w:i/>
+          <w:color w:val="FF0000"/>
+          <w:sz w:val="16"/>
+          <w:szCs w:val="16"/>
+          <w:lang w:eastAsia="ru-RU"/>
+        </w:rPr>
+      </w:pPr>
+      <w:r>
+        <w:rPr>
+          <w:rFonts w:eastAsia="Times New Roman" w:cs="Times New Roman" w:ascii="Times New Roman" w:hAnsi="Times New Roman"/>
+          <w:i/>
+          <w:color w:val="FF0000"/>
+          <w:sz w:val="16"/>
+          <w:szCs w:val="16"/>
+          <w:lang w:eastAsia="ru-RU"/>
+        </w:rPr>
+      </w:r>
+    </w:p>
+    <w:p>
+      <w:pPr>
+        <w:pStyle w:val="Normal"/>
+        <w:spacing w:lineRule="auto" w:line="240" w:before="0" w:after="0"/>
+        <w:ind w:left="142" w:hanging="0"/>
+        <w:jc w:val="both"/>
+        <w:rPr>
+          <w:rFonts w:ascii="Times New Roman" w:hAnsi="Times New Roman" w:eastAsia="Times New Roman" w:cs="Times New Roman"/>
+          <w:i/>
+          <w:i/>
+          <w:color w:val="FF0000"/>
+          <w:sz w:val="16"/>
+          <w:szCs w:val="16"/>
+          <w:lang w:eastAsia="ru-RU"/>
+        </w:rPr>
+      </w:pPr>
+      <w:r>
+        <w:rPr>
+          <w:rFonts w:eastAsia="Times New Roman" w:cs="Times New Roman" w:ascii="Times New Roman" w:hAnsi="Times New Roman"/>
+          <w:i/>
+          <w:color w:val="FF0000"/>
+          <w:sz w:val="16"/>
+          <w:szCs w:val="16"/>
+          <w:lang w:eastAsia="ru-RU"/>
+        </w:rPr>
+      </w:r>
+    </w:p>
+    <w:p>
+      <w:pPr>
+        <w:pStyle w:val="Normal"/>
+        <w:spacing w:lineRule="auto" w:line="240" w:before="0" w:after="0"/>
+        <w:ind w:left="142" w:hanging="0"/>
+        <w:jc w:val="both"/>
+        <w:rPr>
+          <w:rFonts w:ascii="Times New Roman" w:hAnsi="Times New Roman" w:eastAsia="Times New Roman" w:cs="Times New Roman"/>
+          <w:i/>
+          <w:i/>
+          <w:color w:val="FF0000"/>
+          <w:sz w:val="16"/>
+          <w:szCs w:val="16"/>
+          <w:lang w:eastAsia="ru-RU"/>
+        </w:rPr>
+      </w:pPr>
+      <w:r>
+        <w:rPr>
+          <w:rFonts w:eastAsia="Times New Roman" w:cs="Times New Roman" w:ascii="Times New Roman" w:hAnsi="Times New Roman"/>
+          <w:i/>
+          <w:color w:val="FF0000"/>
+          <w:sz w:val="16"/>
+          <w:szCs w:val="16"/>
+          <w:lang w:eastAsia="ru-RU"/>
+        </w:rPr>
+      </w:r>
+    </w:p>
+    <w:p>
+      <w:pPr>
+        <w:pStyle w:val="Normal"/>
+        <w:spacing w:lineRule="auto" w:line="240" w:before="0" w:after="0"/>
+        <w:ind w:left="142" w:hanging="0"/>
+        <w:jc w:val="both"/>
+        <w:rPr>
+          <w:rFonts w:ascii="Times New Roman" w:hAnsi="Times New Roman" w:eastAsia="Times New Roman" w:cs="Times New Roman"/>
+          <w:i/>
+          <w:i/>
+          <w:color w:val="FF0000"/>
+          <w:sz w:val="16"/>
+          <w:szCs w:val="16"/>
+          <w:lang w:eastAsia="ru-RU"/>
+        </w:rPr>
+      </w:pPr>
+      <w:r>
+        <w:rPr>
+          <w:rFonts w:eastAsia="Times New Roman" w:cs="Times New Roman" w:ascii="Times New Roman" w:hAnsi="Times New Roman"/>
+          <w:i/>
+          <w:color w:val="FF0000"/>
+          <w:sz w:val="16"/>
+          <w:szCs w:val="16"/>
+          <w:lang w:eastAsia="ru-RU"/>
+        </w:rPr>
+      </w:r>
+    </w:p>
+    <w:p>
+      <w:pPr>
+        <w:pStyle w:val="Normal"/>
+        <w:spacing w:lineRule="auto" w:line="240" w:before="0" w:after="0"/>
+        <w:ind w:left="142" w:hanging="0"/>
+        <w:jc w:val="both"/>
+        <w:rPr>
+          <w:rFonts w:ascii="Times New Roman" w:hAnsi="Times New Roman" w:eastAsia="Times New Roman" w:cs="Times New Roman"/>
+          <w:i/>
+          <w:i/>
+          <w:color w:val="FF0000"/>
+          <w:sz w:val="16"/>
+          <w:szCs w:val="16"/>
+          <w:lang w:eastAsia="ru-RU"/>
+        </w:rPr>
+      </w:pPr>
+      <w:r>
+        <w:rPr>
+          <w:rFonts w:eastAsia="Times New Roman" w:cs="Times New Roman" w:ascii="Times New Roman" w:hAnsi="Times New Roman"/>
+          <w:i/>
+          <w:color w:val="FF0000"/>
+          <w:sz w:val="16"/>
+          <w:szCs w:val="16"/>
+          <w:lang w:eastAsia="ru-RU"/>
+        </w:rPr>
+      </w:r>
+    </w:p>
+    <w:p>
+      <w:pPr>
+        <w:pStyle w:val="Normal"/>
+        <w:spacing w:lineRule="auto" w:line="240" w:before="0" w:after="0"/>
+        <w:ind w:left="142" w:hanging="0"/>
+        <w:jc w:val="both"/>
+        <w:rPr>
+          <w:rFonts w:ascii="Times New Roman" w:hAnsi="Times New Roman" w:eastAsia="Times New Roman" w:cs="Times New Roman"/>
+          <w:i/>
+          <w:i/>
+          <w:color w:val="FF0000"/>
+          <w:sz w:val="16"/>
+          <w:szCs w:val="16"/>
+          <w:lang w:eastAsia="ru-RU"/>
+        </w:rPr>
+      </w:pPr>
+      <w:r>
+        <w:rPr>
+          <w:rFonts w:eastAsia="Times New Roman" w:cs="Times New Roman" w:ascii="Times New Roman" w:hAnsi="Times New Roman"/>
+          <w:i/>
+          <w:color w:val="FF0000"/>
+          <w:sz w:val="16"/>
+          <w:szCs w:val="16"/>
+          <w:lang w:eastAsia="ru-RU"/>
+        </w:rPr>
+      </w:r>
+    </w:p>
+    <w:p>
+      <w:pPr>
+        <w:pStyle w:val="Normal"/>
+        <w:spacing w:lineRule="auto" w:line="240" w:before="0" w:after="0"/>
+        <w:ind w:left="142" w:hanging="0"/>
+        <w:jc w:val="both"/>
         <w:rPr/>
-      </w:r>
-    </w:p>
-    <w:p>
-      <w:pPr>
-        <w:pStyle w:val="Normal"/>
-        <w:spacing w:lineRule="auto" w:line="240" w:before="0" w:after="0"/>
-        <w:ind w:left="142" w:hanging="0"/>
-        <w:jc w:val="both"/>
-        <w:rPr>
-          <w:rFonts w:ascii="Times New Roman" w:hAnsi="Times New Roman" w:eastAsia="Times New Roman" w:cs="Times New Roman"/>
-          <w:i/>
-          <w:i/>
-          <w:color w:val="FF0000"/>
-          <w:sz w:val="16"/>
-          <w:szCs w:val="16"/>
-          <w:lang w:eastAsia="ru-RU"/>
-        </w:rPr>
-      </w:pPr>
-      <w:r>
-        <w:rPr/>
-      </w:r>
-    </w:p>
-    <w:p>
-      <w:pPr>
-        <w:pStyle w:val="Normal"/>
-        <w:spacing w:lineRule="auto" w:line="240" w:before="0" w:after="0"/>
-        <w:ind w:left="142" w:hanging="0"/>
-        <w:jc w:val="both"/>
-        <w:rPr>
-          <w:rFonts w:ascii="Times New Roman" w:hAnsi="Times New Roman" w:eastAsia="Times New Roman" w:cs="Times New Roman"/>
-          <w:i/>
-          <w:i/>
-          <w:color w:val="FF0000"/>
-          <w:sz w:val="16"/>
-          <w:szCs w:val="16"/>
-          <w:lang w:eastAsia="ru-RU"/>
-        </w:rPr>
-      </w:pPr>
-      <w:r>
-        <w:rPr/>
-      </w:r>
-    </w:p>
-    <w:p>
-      <w:pPr>
-        <w:pStyle w:val="Normal"/>
-        <w:spacing w:lineRule="auto" w:line="240" w:before="0" w:after="0"/>
-        <w:ind w:left="142" w:hanging="0"/>
-        <w:jc w:val="both"/>
-        <w:rPr>
-          <w:rFonts w:ascii="Times New Roman" w:hAnsi="Times New Roman" w:eastAsia="Times New Roman" w:cs="Times New Roman"/>
-          <w:i/>
-          <w:i/>
-          <w:color w:val="FF0000"/>
-          <w:sz w:val="16"/>
-          <w:szCs w:val="16"/>
-          <w:lang w:eastAsia="ru-RU"/>
-        </w:rPr>
-      </w:pPr>
-      <w:r>
-        <w:rPr/>
-      </w:r>
-    </w:p>
-    <w:p>
-      <w:pPr>
-        <w:pStyle w:val="Normal"/>
-        <w:spacing w:lineRule="auto" w:line="240" w:before="0" w:after="0"/>
-        <w:ind w:left="142" w:hanging="0"/>
-        <w:jc w:val="both"/>
-        <w:rPr>
-          <w:rFonts w:ascii="Times New Roman" w:hAnsi="Times New Roman" w:eastAsia="Times New Roman" w:cs="Times New Roman"/>
-          <w:i/>
-          <w:i/>
-          <w:color w:val="FF0000"/>
-          <w:sz w:val="16"/>
-          <w:szCs w:val="16"/>
-          <w:lang w:eastAsia="ru-RU"/>
-        </w:rPr>
-      </w:pPr>
-      <w:r>
-        <w:rPr/>
-      </w:r>
-    </w:p>
-    <w:p>
-      <w:pPr>
-        <w:pStyle w:val="Normal"/>
-        <w:spacing w:lineRule="auto" w:line="240" w:before="0" w:after="0"/>
-        <w:ind w:left="142" w:hanging="0"/>
-        <w:jc w:val="both"/>
-        <w:rPr>
-          <w:rFonts w:ascii="Times New Roman" w:hAnsi="Times New Roman" w:eastAsia="Times New Roman" w:cs="Times New Roman"/>
-          <w:i/>
-          <w:i/>
-          <w:color w:val="FF0000"/>
-          <w:sz w:val="16"/>
-          <w:szCs w:val="16"/>
-          <w:lang w:eastAsia="ru-RU"/>
-        </w:rPr>
-      </w:pPr>
-      <w:r>
-        <w:rPr/>
-      </w:r>
-    </w:p>
-    <w:p>
-      <w:pPr>
-        <w:pStyle w:val="Normal"/>
-        <w:spacing w:lineRule="auto" w:line="240" w:before="0" w:after="0"/>
-        <w:ind w:left="142" w:hanging="0"/>
-        <w:jc w:val="both"/>
-        <w:rPr>
-          <w:rFonts w:ascii="Times New Roman" w:hAnsi="Times New Roman" w:eastAsia="Times New Roman" w:cs="Times New Roman"/>
-          <w:i/>
-          <w:i/>
-          <w:color w:val="FF0000"/>
-          <w:sz w:val="16"/>
-          <w:szCs w:val="16"/>
-          <w:lang w:eastAsia="ru-RU"/>
-        </w:rPr>
-      </w:pPr>
-      <w:r>
-        <w:rPr/>
-      </w:r>
-    </w:p>
-    <w:p>
-      <w:pPr>
-        <w:pStyle w:val="Normal"/>
-        <w:spacing w:lineRule="auto" w:line="240" w:before="0" w:after="0"/>
-        <w:ind w:left="142" w:hanging="0"/>
-        <w:jc w:val="both"/>
-        <w:rPr>
-          <w:rFonts w:ascii="Times New Roman" w:hAnsi="Times New Roman" w:eastAsia="Times New Roman" w:cs="Times New Roman"/>
-          <w:i/>
-          <w:i/>
-          <w:color w:val="FF0000"/>
-          <w:sz w:val="16"/>
-          <w:szCs w:val="16"/>
-          <w:lang w:eastAsia="ru-RU"/>
-        </w:rPr>
-      </w:pPr>
-      <w:r>
-        <w:rPr/>
-      </w:r>
-    </w:p>
-    <w:p>
-      <w:pPr>
-        <w:pStyle w:val="Normal"/>
-        <w:spacing w:lineRule="auto" w:line="240" w:before="0" w:after="0"/>
-        <w:ind w:left="142" w:hanging="0"/>
-        <w:jc w:val="both"/>
-        <w:rPr>
-          <w:rFonts w:ascii="Times New Roman" w:hAnsi="Times New Roman" w:eastAsia="Times New Roman" w:cs="Times New Roman"/>
-          <w:i/>
-          <w:i/>
-          <w:color w:val="FF0000"/>
-          <w:sz w:val="16"/>
-          <w:szCs w:val="16"/>
-          <w:lang w:eastAsia="ru-RU"/>
-        </w:rPr>
-      </w:pPr>
-      <w:r>
-        <w:rPr/>
-      </w:r>
-    </w:p>
-    <w:p>
-      <w:pPr>
-        <w:pStyle w:val="Normal"/>
-        <w:spacing w:lineRule="auto" w:line="240" w:before="0" w:after="0"/>
-        <w:ind w:left="142" w:hanging="0"/>
-        <w:jc w:val="both"/>
-        <w:rPr>
-          <w:rFonts w:ascii="Times New Roman" w:hAnsi="Times New Roman" w:eastAsia="Times New Roman" w:cs="Times New Roman"/>
-          <w:i/>
-          <w:i/>
-          <w:color w:val="FF0000"/>
-          <w:sz w:val="16"/>
-          <w:szCs w:val="16"/>
-          <w:lang w:eastAsia="ru-RU"/>
-        </w:rPr>
-      </w:pPr>
-      <w:r>
-        <w:rPr/>
-      </w:r>
-    </w:p>
-    <w:p>
-      <w:pPr>
-        <w:pStyle w:val="Normal"/>
-        <w:spacing w:lineRule="auto" w:line="240" w:before="0" w:after="0"/>
-        <w:ind w:left="142" w:hanging="0"/>
-        <w:jc w:val="both"/>
-        <w:rPr>
-          <w:rFonts w:ascii="Times New Roman" w:hAnsi="Times New Roman" w:eastAsia="Times New Roman" w:cs="Times New Roman"/>
-          <w:i/>
-          <w:i/>
-          <w:color w:val="FF0000"/>
-          <w:sz w:val="16"/>
-          <w:szCs w:val="16"/>
-          <w:lang w:eastAsia="ru-RU"/>
-        </w:rPr>
-      </w:pPr>
-      <w:r>
-        <w:rPr/>
-      </w:r>
-    </w:p>
-    <w:p>
-      <w:pPr>
-        <w:pStyle w:val="Normal"/>
-        <w:spacing w:lineRule="auto" w:line="240" w:before="0" w:after="0"/>
-        <w:ind w:left="142" w:hanging="0"/>
-        <w:jc w:val="both"/>
-        <w:rPr>
-          <w:rFonts w:ascii="Times New Roman" w:hAnsi="Times New Roman" w:eastAsia="Times New Roman" w:cs="Times New Roman"/>
-          <w:i/>
-          <w:i/>
-          <w:color w:val="FF0000"/>
-          <w:sz w:val="16"/>
-          <w:szCs w:val="16"/>
-          <w:lang w:eastAsia="ru-RU"/>
-        </w:rPr>
-      </w:pPr>
-      <w:r>
-        <w:rPr/>
-      </w:r>
-    </w:p>
-    <w:p>
-      <w:pPr>
-        <w:pStyle w:val="Normal"/>
-        <w:spacing w:lineRule="auto" w:line="240" w:before="0" w:after="0"/>
-        <w:ind w:left="142" w:hanging="0"/>
-        <w:jc w:val="both"/>
-        <w:rPr>
-          <w:rFonts w:ascii="Times New Roman" w:hAnsi="Times New Roman" w:eastAsia="Times New Roman" w:cs="Times New Roman"/>
-          <w:i/>
-          <w:i/>
-          <w:color w:val="FF0000"/>
-          <w:sz w:val="16"/>
-          <w:szCs w:val="16"/>
-          <w:lang w:eastAsia="ru-RU"/>
-        </w:rPr>
-      </w:pPr>
-      <w:r>
-        <w:rPr/>
-      </w:r>
-    </w:p>
-    <w:p>
-      <w:pPr>
-        <w:pStyle w:val="Normal"/>
-        <w:spacing w:lineRule="auto" w:line="240" w:before="0" w:after="0"/>
-        <w:ind w:left="142" w:hanging="0"/>
-        <w:jc w:val="both"/>
-        <w:rPr>
-          <w:rFonts w:ascii="Times New Roman" w:hAnsi="Times New Roman" w:eastAsia="Times New Roman" w:cs="Times New Roman"/>
-          <w:i/>
-          <w:i/>
-          <w:color w:val="FF0000"/>
-          <w:sz w:val="16"/>
-          <w:szCs w:val="16"/>
-          <w:lang w:eastAsia="ru-RU"/>
-        </w:rPr>
-      </w:pPr>
-      <w:r>
-        <w:rPr/>
-      </w:r>
-    </w:p>
-    <w:p>
-      <w:pPr>
-        <w:pStyle w:val="Normal"/>
-        <w:spacing w:lineRule="auto" w:line="240" w:before="0" w:after="0"/>
-        <w:ind w:left="142" w:hanging="0"/>
-        <w:jc w:val="both"/>
-        <w:rPr>
-          <w:rFonts w:ascii="Times New Roman" w:hAnsi="Times New Roman" w:eastAsia="Times New Roman" w:cs="Times New Roman"/>
-          <w:i/>
-          <w:i/>
-          <w:color w:val="FF0000"/>
-          <w:sz w:val="16"/>
-          <w:szCs w:val="16"/>
-          <w:lang w:eastAsia="ru-RU"/>
-        </w:rPr>
-      </w:pPr>
-      <w:r>
-        <w:rPr/>
-      </w:r>
-    </w:p>
-    <w:p>
-      <w:pPr>
-        <w:pStyle w:val="Normal"/>
-        <w:spacing w:lineRule="auto" w:line="240" w:before="0" w:after="0"/>
-        <w:ind w:left="142" w:hanging="0"/>
-        <w:jc w:val="both"/>
-        <w:rPr>
-          <w:rFonts w:ascii="Times New Roman" w:hAnsi="Times New Roman" w:eastAsia="Times New Roman" w:cs="Times New Roman"/>
-          <w:i/>
-          <w:i/>
-          <w:color w:val="FF0000"/>
-          <w:sz w:val="16"/>
-          <w:szCs w:val="16"/>
-          <w:lang w:eastAsia="ru-RU"/>
-        </w:rPr>
-      </w:pPr>
-      <w:r>
-        <w:rPr/>
-      </w:r>
-    </w:p>
-    <w:p>
-      <w:pPr>
-        <w:pStyle w:val="Normal"/>
-        <w:spacing w:lineRule="auto" w:line="240" w:before="0" w:after="0"/>
-        <w:ind w:left="142" w:hanging="0"/>
-        <w:jc w:val="both"/>
-        <w:rPr>
-          <w:rFonts w:ascii="Times New Roman" w:hAnsi="Times New Roman" w:eastAsia="Times New Roman" w:cs="Times New Roman"/>
-          <w:i/>
-          <w:i/>
-          <w:color w:val="FF0000"/>
-          <w:sz w:val="16"/>
-          <w:szCs w:val="16"/>
-          <w:lang w:eastAsia="ru-RU"/>
-        </w:rPr>
-      </w:pPr>
-      <w:r>
-        <w:rPr/>
-      </w:r>
-    </w:p>
-    <w:p>
-      <w:pPr>
-        <w:pStyle w:val="Normal"/>
-        <w:spacing w:lineRule="auto" w:line="240" w:before="0" w:after="0"/>
-        <w:ind w:left="142" w:hanging="0"/>
-        <w:jc w:val="both"/>
-        <w:rPr>
-          <w:rFonts w:ascii="Times New Roman" w:hAnsi="Times New Roman" w:eastAsia="Times New Roman" w:cs="Times New Roman"/>
-          <w:i/>
-          <w:i/>
-          <w:color w:val="FF0000"/>
-          <w:sz w:val="16"/>
-          <w:szCs w:val="16"/>
-          <w:lang w:eastAsia="ru-RU"/>
-        </w:rPr>
-      </w:pPr>
-      <w:r>
-        <w:rPr/>
-      </w:r>
-    </w:p>
-    <w:p>
-      <w:pPr>
-        <w:pStyle w:val="Normal"/>
-        <w:spacing w:lineRule="auto" w:line="240" w:before="0" w:after="0"/>
-        <w:ind w:left="142" w:hanging="0"/>
-        <w:jc w:val="both"/>
-        <w:rPr>
-          <w:rFonts w:ascii="Times New Roman" w:hAnsi="Times New Roman" w:eastAsia="Times New Roman" w:cs="Times New Roman"/>
-          <w:i/>
-          <w:i/>
-          <w:color w:val="FF0000"/>
-          <w:sz w:val="16"/>
-          <w:szCs w:val="16"/>
-          <w:lang w:eastAsia="ru-RU"/>
-        </w:rPr>
-      </w:pPr>
-      <w:r>
-        <w:rPr/>
-      </w:r>
-    </w:p>
-    <w:p>
-      <w:pPr>
-        <w:pStyle w:val="Normal"/>
-        <w:spacing w:lineRule="auto" w:line="240" w:before="0" w:after="0"/>
-        <w:ind w:left="142" w:hanging="0"/>
-        <w:jc w:val="both"/>
-        <w:rPr>
-          <w:rFonts w:ascii="Times New Roman" w:hAnsi="Times New Roman" w:eastAsia="Times New Roman" w:cs="Times New Roman"/>
-          <w:i/>
-          <w:i/>
-          <w:color w:val="FF0000"/>
-          <w:sz w:val="16"/>
-          <w:szCs w:val="16"/>
-          <w:lang w:eastAsia="ru-RU"/>
-        </w:rPr>
-      </w:pPr>
-      <w:r>
-        <w:rPr/>
-      </w:r>
-    </w:p>
-    <w:p>
-      <w:pPr>
-        <w:pStyle w:val="Normal"/>
-        <w:spacing w:lineRule="auto" w:line="240" w:before="0" w:after="0"/>
-        <w:ind w:left="142" w:hanging="0"/>
-        <w:jc w:val="both"/>
-        <w:rPr>
-          <w:rFonts w:ascii="Times New Roman" w:hAnsi="Times New Roman" w:eastAsia="Times New Roman" w:cs="Times New Roman"/>
-          <w:i/>
-          <w:i/>
-          <w:color w:val="FF0000"/>
-          <w:sz w:val="16"/>
-          <w:szCs w:val="16"/>
-          <w:lang w:eastAsia="ru-RU"/>
-        </w:rPr>
-      </w:pPr>
-      <w:r>
-        <w:rPr/>
-      </w:r>
-    </w:p>
-    <w:p>
-      <w:pPr>
-        <w:pStyle w:val="Normal"/>
-        <w:spacing w:lineRule="auto" w:line="240" w:before="0" w:after="0"/>
-        <w:ind w:left="142" w:hanging="0"/>
-        <w:jc w:val="both"/>
-        <w:rPr>
-          <w:rFonts w:ascii="Times New Roman" w:hAnsi="Times New Roman" w:eastAsia="Times New Roman" w:cs="Times New Roman"/>
-          <w:i/>
-          <w:i/>
-          <w:color w:val="FF0000"/>
-          <w:sz w:val="16"/>
-          <w:szCs w:val="16"/>
-          <w:lang w:eastAsia="ru-RU"/>
-        </w:rPr>
-      </w:pPr>
-      <w:r>
-        <w:rPr/>
-      </w:r>
-    </w:p>
-    <w:p>
-      <w:pPr>
-        <w:pStyle w:val="Normal"/>
-        <w:spacing w:lineRule="auto" w:line="240" w:before="0" w:after="0"/>
-        <w:ind w:left="142" w:hanging="0"/>
-        <w:jc w:val="both"/>
-        <w:rPr>
-          <w:rFonts w:ascii="Times New Roman" w:hAnsi="Times New Roman" w:eastAsia="Times New Roman" w:cs="Times New Roman"/>
-          <w:i/>
-          <w:i/>
-          <w:color w:val="FF0000"/>
-          <w:sz w:val="16"/>
-          <w:szCs w:val="16"/>
-          <w:lang w:eastAsia="ru-RU"/>
-        </w:rPr>
-      </w:pPr>
-      <w:r>
-        <w:rPr/>
-      </w:r>
-    </w:p>
-    <w:p>
-      <w:pPr>
-        <w:pStyle w:val="Normal"/>
-        <w:spacing w:lineRule="auto" w:line="240" w:before="0" w:after="0"/>
-        <w:ind w:left="142" w:hanging="0"/>
-        <w:jc w:val="both"/>
-        <w:rPr>
-          <w:rFonts w:ascii="Times New Roman" w:hAnsi="Times New Roman" w:eastAsia="Times New Roman" w:cs="Times New Roman"/>
-          <w:i/>
-          <w:i/>
-          <w:color w:val="FF0000"/>
-          <w:sz w:val="16"/>
-          <w:szCs w:val="16"/>
-          <w:lang w:eastAsia="ru-RU"/>
-        </w:rPr>
-      </w:pPr>
-      <w:r>
-        <w:rPr/>
-      </w:r>
-    </w:p>
-    <w:p>
-      <w:pPr>
-        <w:pStyle w:val="Normal"/>
-        <w:spacing w:lineRule="auto" w:line="240" w:before="0" w:after="0"/>
-        <w:ind w:left="142" w:hanging="0"/>
-        <w:jc w:val="both"/>
-        <w:rPr>
-          <w:rFonts w:ascii="Times New Roman" w:hAnsi="Times New Roman" w:eastAsia="Times New Roman" w:cs="Times New Roman"/>
-          <w:i/>
-          <w:i/>
-          <w:color w:val="FF0000"/>
-          <w:sz w:val="16"/>
-          <w:szCs w:val="16"/>
-          <w:lang w:eastAsia="ru-RU"/>
-        </w:rPr>
-      </w:pPr>
-      <w:r>
-        <w:rPr/>
-      </w:r>
-    </w:p>
-    <w:p>
-      <w:pPr>
-        <w:pStyle w:val="Normal"/>
-        <w:spacing w:lineRule="auto" w:line="240" w:before="0" w:after="0"/>
-        <w:ind w:left="142" w:hanging="0"/>
-        <w:jc w:val="both"/>
-        <w:rPr>
-          <w:rFonts w:ascii="Times New Roman" w:hAnsi="Times New Roman" w:eastAsia="Times New Roman" w:cs="Times New Roman"/>
-          <w:i/>
-          <w:i/>
-          <w:color w:val="FF0000"/>
-          <w:sz w:val="16"/>
-          <w:szCs w:val="16"/>
-          <w:lang w:eastAsia="ru-RU"/>
-        </w:rPr>
-      </w:pPr>
-      <w:r>
-        <w:rPr/>
-      </w:r>
-    </w:p>
-    <w:p>
-      <w:pPr>
-        <w:pStyle w:val="Normal"/>
-        <w:spacing w:lineRule="auto" w:line="240" w:before="0" w:after="0"/>
-        <w:ind w:left="142" w:hanging="0"/>
-        <w:jc w:val="both"/>
-        <w:rPr>
-          <w:rFonts w:ascii="Times New Roman" w:hAnsi="Times New Roman" w:eastAsia="Times New Roman" w:cs="Times New Roman"/>
-          <w:i/>
-          <w:i/>
-          <w:color w:val="FF0000"/>
-          <w:sz w:val="16"/>
-          <w:szCs w:val="16"/>
-          <w:lang w:eastAsia="ru-RU"/>
-        </w:rPr>
-      </w:pPr>
-      <w:r>
-        <w:rPr/>
-      </w:r>
-    </w:p>
-    <w:p>
-      <w:pPr>
-        <w:pStyle w:val="Normal"/>
-        <w:spacing w:lineRule="auto" w:line="240" w:before="0" w:after="0"/>
-        <w:ind w:left="142" w:hanging="0"/>
-        <w:jc w:val="both"/>
-        <w:rPr>
-          <w:rFonts w:ascii="Times New Roman" w:hAnsi="Times New Roman" w:eastAsia="Times New Roman" w:cs="Times New Roman"/>
-          <w:i/>
-          <w:i/>
-          <w:color w:val="FF0000"/>
-          <w:sz w:val="16"/>
-          <w:szCs w:val="16"/>
-          <w:lang w:eastAsia="ru-RU"/>
-        </w:rPr>
-      </w:pPr>
-      <w:r>
-        <w:rPr/>
-      </w:r>
-    </w:p>
-    <w:p>
-      <w:pPr>
-        <w:pStyle w:val="Normal"/>
-        <w:spacing w:lineRule="auto" w:line="240" w:before="0" w:after="0"/>
-        <w:ind w:left="142" w:hanging="0"/>
-        <w:jc w:val="both"/>
-        <w:rPr>
-          <w:rFonts w:ascii="Times New Roman" w:hAnsi="Times New Roman" w:eastAsia="Times New Roman" w:cs="Times New Roman"/>
-          <w:i/>
-          <w:i/>
-          <w:color w:val="FF0000"/>
-          <w:sz w:val="16"/>
-          <w:szCs w:val="16"/>
-          <w:lang w:eastAsia="ru-RU"/>
-        </w:rPr>
-      </w:pPr>
-      <w:r>
-        <w:rPr/>
-      </w:r>
-    </w:p>
-    <w:p>
-      <w:pPr>
-        <w:pStyle w:val="Normal"/>
-        <w:spacing w:lineRule="auto" w:line="240" w:before="0" w:after="0"/>
-        <w:ind w:left="142" w:hanging="0"/>
-        <w:jc w:val="both"/>
-        <w:rPr>
-          <w:rFonts w:ascii="Times New Roman" w:hAnsi="Times New Roman" w:eastAsia="Times New Roman" w:cs="Times New Roman"/>
-          <w:i/>
-          <w:i/>
-          <w:color w:val="FF0000"/>
-          <w:sz w:val="16"/>
-          <w:szCs w:val="16"/>
-          <w:lang w:eastAsia="ru-RU"/>
-        </w:rPr>
       </w:pPr>
       <w:r>
         <w:rPr/>
@@ -6211,7 +6468,6 @@
     <w:rPrDefault>
       <w:rPr>
         <w:rFonts w:ascii="Calibri" w:hAnsi="Calibri" w:eastAsia="Calibri" w:cs="" w:asciiTheme="minorHAnsi" w:cstheme="minorBidi" w:eastAsiaTheme="minorHAnsi" w:hAnsiTheme="minorHAnsi"/>
-        <w:sz w:val="22"/>
         <w:szCs w:val="22"/>
         <w:lang w:val="ru-RU" w:eastAsia="en-US" w:bidi="ar-SA"/>
       </w:rPr>
@@ -6371,7 +6627,7 @@
     </w:pPr>
     <w:rPr>
       <w:rFonts w:ascii="Calibri" w:hAnsi="Calibri" w:eastAsia="Calibri" w:cs="" w:asciiTheme="minorHAnsi" w:cstheme="minorBidi" w:eastAsiaTheme="minorHAnsi" w:hAnsiTheme="minorHAnsi"/>
-      <w:color w:val="auto"/>
+      <w:color w:val="00000A"/>
       <w:kern w:val="0"/>
       <w:sz w:val="22"/>
       <w:szCs w:val="22"/>
@@ -6381,7 +6637,6 @@
   <w:style w:type="paragraph" w:styleId="Heading3">
     <w:name w:val="Heading 3"/>
     <w:basedOn w:val="Heading"/>
-    <w:next w:val="TextBody"/>
     <w:qFormat/>
     <w:pPr>
       <w:spacing w:before="140" w:after="120"/>

</xml_diff>

<commit_message>
Update lines in pre-pages.
</commit_message>
<xml_diff>
--- a/docs/titul.docx
+++ b/docs/titul.docx
@@ -602,14 +602,14 @@
           <w:u w:val="single"/>
           <w:lang w:val="en-US" w:eastAsia="ru-RU"/>
         </w:rPr>
-        <w:t xml:space="preserve">10.04.01 “Information Security”    </w:t>
-      </w:r>
-    </w:p>
-    <w:p>
-      <w:pPr>
-        <w:pStyle w:val="Normal"/>
-        <w:spacing w:lineRule="auto" w:line="240" w:before="0" w:after="0"/>
-        <w:ind w:left="142" w:hanging="0"/>
+        <w:t>10.04.01 “Information Security”</w:t>
+      </w:r>
+    </w:p>
+    <w:p>
+      <w:pPr>
+        <w:pStyle w:val="Normal"/>
+        <w:spacing w:lineRule="auto" w:line="240" w:before="0" w:after="0"/>
+        <w:ind w:hanging="0"/>
         <w:jc w:val="right"/>
         <w:rPr/>
       </w:pPr>
@@ -622,26 +622,16 @@
           <w:szCs w:val="24"/>
           <w:lang w:val="en-US" w:eastAsia="ru-RU"/>
         </w:rPr>
-        <w:t xml:space="preserve"> </w:t>
-      </w:r>
-      <w:r>
-        <w:rPr>
-          <w:rFonts w:eastAsia="Times New Roman" w:cs="Times New Roman" w:ascii="Times New Roman" w:hAnsi="Times New Roman"/>
-          <w:i w:val="false"/>
-          <w:iCs w:val="false"/>
-          <w:sz w:val="16"/>
-          <w:szCs w:val="24"/>
-          <w:lang w:val="en-US" w:eastAsia="ru-RU"/>
-        </w:rPr>
         <w:tab/>
+        <w:t xml:space="preserve">(code, title)   </w:t>
         <w:tab/>
-        <w:t xml:space="preserve">                                     (code, title)</w:t>
-      </w:r>
-    </w:p>
-    <w:p>
-      <w:pPr>
-        <w:pStyle w:val="Normal"/>
-        <w:spacing w:lineRule="auto" w:line="240" w:before="0" w:after="0"/>
+      </w:r>
+    </w:p>
+    <w:p>
+      <w:pPr>
+        <w:pStyle w:val="Normal"/>
+        <w:spacing w:lineRule="auto" w:line="240" w:before="0" w:after="0"/>
+        <w:ind w:hanging="0"/>
         <w:jc w:val="right"/>
         <w:rPr/>
       </w:pPr>
@@ -653,14 +643,7 @@
           <w:lang w:val="en-US" w:eastAsia="ru-RU"/>
         </w:rPr>
         <w:t>Degree</w:t>
-      </w:r>
-      <w:r>
-        <w:rPr>
-          <w:rFonts w:eastAsia="Times New Roman" w:cs="Times New Roman" w:ascii="Times New Roman" w:hAnsi="Times New Roman"/>
-          <w:sz w:val="24"/>
-          <w:szCs w:val="24"/>
-          <w:lang w:eastAsia="ru-RU"/>
-        </w:rPr>
+        <w:tab/>
         <w:t xml:space="preserve">  </w:t>
       </w:r>
       <w:r>
@@ -671,23 +654,24 @@
           <w:u w:val="single"/>
           <w:lang w:eastAsia="ru-RU"/>
         </w:rPr>
-        <w:t xml:space="preserve">  Master of Science</w:t>
-      </w:r>
-      <w:r>
-        <w:rPr>
-          <w:rFonts w:eastAsia="Times New Roman" w:cs="Times New Roman" w:ascii="Times New Roman" w:hAnsi="Times New Roman"/>
-          <w:sz w:val="24"/>
-          <w:szCs w:val="24"/>
-          <w:lang w:eastAsia="ru-RU"/>
-        </w:rPr>
-        <w:t>_________________________________</w:t>
-      </w:r>
-    </w:p>
-    <w:p>
-      <w:pPr>
-        <w:pStyle w:val="Normal"/>
-        <w:spacing w:lineRule="auto" w:line="240" w:before="0" w:after="0"/>
-        <w:ind w:left="5670" w:hanging="0"/>
+        <w:t xml:space="preserve">    Master of Science</w:t>
+      </w:r>
+      <w:r>
+        <w:rPr>
+          <w:rFonts w:eastAsia="Times New Roman" w:cs="Times New Roman" w:ascii="Times New Roman" w:hAnsi="Times New Roman"/>
+          <w:sz w:val="24"/>
+          <w:szCs w:val="24"/>
+          <w:u w:val="none"/>
+          <w:lang w:eastAsia="ru-RU"/>
+        </w:rPr>
+        <w:t>________________________________</w:t>
+      </w:r>
+    </w:p>
+    <w:p>
+      <w:pPr>
+        <w:pStyle w:val="Normal"/>
+        <w:spacing w:lineRule="auto" w:line="240" w:before="0" w:after="0"/>
+        <w:jc w:val="right"/>
         <w:rPr/>
       </w:pPr>
       <w:r>
@@ -698,6 +682,7 @@
           <w:lang w:eastAsia="ar-SA"/>
         </w:rPr>
         <w:t>(bachelor, master)</w:t>
+        <w:tab/>
       </w:r>
     </w:p>
     <w:p>
@@ -797,7 +782,7 @@
           <w:u w:val="none"/>
           <w:lang w:eastAsia="ru-RU"/>
         </w:rPr>
-        <w:t xml:space="preserve">   ________</w:t>
+        <w:t xml:space="preserve">    ________</w:t>
       </w:r>
       <w:r>
         <w:rPr>
@@ -833,7 +818,7 @@
         <w:tab/>
         <w:tab/>
         <w:tab/>
-        <w:t xml:space="preserve">                                      (Signature)</w:t>
+        <w:t xml:space="preserve">                                        (Signature)</w:t>
       </w:r>
     </w:p>
     <w:p>
@@ -926,7 +911,7 @@
           <w:u w:val="none"/>
           <w:lang w:eastAsia="ru-RU"/>
         </w:rPr>
-        <w:t xml:space="preserve">  </w:t>
+        <w:t xml:space="preserve">   </w:t>
       </w:r>
       <w:r>
         <w:rPr>
@@ -1806,39 +1791,7 @@
           <w:u w:val="single"/>
           <w:lang w:eastAsia="ru-RU"/>
         </w:rPr>
-        <w:t xml:space="preserve">  </w:t>
-      </w:r>
-      <w:r>
-        <w:rPr>
-          <w:rFonts w:eastAsia="Times New Roman" w:cs="Times New Roman" w:ascii="Times New Roman" w:hAnsi="Times New Roman"/>
-          <w:b w:val="false"/>
-          <w:i w:val="false"/>
-          <w:iCs w:val="false"/>
-          <w:caps w:val="false"/>
-          <w:smallCaps w:val="false"/>
-          <w:color w:val="000000"/>
-          <w:sz w:val="24"/>
-          <w:szCs w:val="24"/>
-          <w:u w:val="single"/>
-          <w:lang w:eastAsia="ru-RU"/>
-        </w:rPr>
-        <w:t>PBKS</w:t>
-      </w:r>
-      <w:r>
-        <w:rPr>
-          <w:rFonts w:eastAsia="Times New Roman" w:cs="Times New Roman" w:ascii="Times New Roman" w:hAnsi="Times New Roman"/>
-          <w:b w:val="false"/>
-          <w:i w:val="false"/>
-          <w:iCs w:val="false"/>
-          <w:caps w:val="false"/>
-          <w:smallCaps w:val="false"/>
-          <w:color w:val="000000"/>
-          <w:sz w:val="24"/>
-          <w:szCs w:val="24"/>
-          <w:u w:val="single"/>
-          <w:lang w:eastAsia="ru-RU"/>
-        </w:rPr>
-        <w:t xml:space="preserve">   </w:t>
+        <w:t xml:space="preserve">  PBKS   </w:t>
       </w:r>
       <w:r>
         <w:rPr>
@@ -1959,57 +1912,55 @@
           <w:lang w:val="en-US" w:eastAsia="ru-RU"/>
         </w:rPr>
         <w:t>Information security of computer systems (double-degree programme)</w:t>
-      </w:r>
-      <w:r>
-        <w:rPr>
-          <w:rFonts w:eastAsia="Times New Roman" w:cs="Times New Roman" w:ascii="Times New Roman" w:hAnsi="Times New Roman"/>
-          <w:sz w:val="24"/>
-          <w:szCs w:val="24"/>
-          <w:lang w:eastAsia="ru-RU"/>
-        </w:rPr>
-        <w:t>_____________________________________________________________________</w:t>
-      </w:r>
-    </w:p>
-    <w:p>
-      <w:pPr>
-        <w:pStyle w:val="Normal"/>
-        <w:spacing w:lineRule="auto" w:line="240" w:before="0" w:after="0"/>
-        <w:ind w:left="142" w:hanging="0"/>
-        <w:jc w:val="both"/>
-        <w:rPr>
-          <w:rFonts w:ascii="Times New Roman" w:hAnsi="Times New Roman" w:eastAsia="Times New Roman" w:cs="Times New Roman"/>
-          <w:spacing w:val="-2"/>
-          <w:sz w:val="24"/>
-          <w:szCs w:val="24"/>
-          <w:lang w:eastAsia="ru-RU"/>
-        </w:rPr>
-      </w:pPr>
-      <w:r>
-        <w:rPr>
-          <w:rFonts w:eastAsia="Times New Roman" w:cs="Times New Roman" w:ascii="Times New Roman" w:hAnsi="Times New Roman"/>
-          <w:spacing w:val="-2"/>
-          <w:sz w:val="24"/>
-          <w:szCs w:val="24"/>
-          <w:lang w:eastAsia="ru-RU"/>
-        </w:rPr>
-      </w:r>
-    </w:p>
-    <w:p>
-      <w:pPr>
-        <w:pStyle w:val="Normal"/>
-        <w:spacing w:lineRule="auto" w:line="240" w:before="0" w:after="0"/>
-        <w:ind w:left="142" w:hanging="0"/>
-        <w:jc w:val="both"/>
-        <w:rPr>
-          <w:rFonts w:ascii="Times New Roman" w:hAnsi="Times New Roman" w:eastAsia="Times New Roman" w:cs="Times New Roman"/>
-          <w:sz w:val="24"/>
-          <w:szCs w:val="24"/>
-          <w:lang w:eastAsia="ru-RU"/>
-        </w:rPr>
-      </w:pPr>
-      <w:r>
-        <w:rPr>
-          <w:rFonts w:eastAsia="Times New Roman" w:cs="Times New Roman" w:ascii="Times New Roman" w:hAnsi="Times New Roman"/>
+        <w:tab/>
+        <w:tab/>
+        <w:tab/>
+        <w:t xml:space="preserve">                                               </w:t>
+        <w:tab/>
+        <w:tab/>
+        <w:t xml:space="preserve">                                                      </w:t>
+      </w:r>
+    </w:p>
+    <w:p>
+      <w:pPr>
+        <w:pStyle w:val="Normal"/>
+        <w:spacing w:lineRule="auto" w:line="240" w:before="0" w:after="0"/>
+        <w:ind w:left="142" w:hanging="0"/>
+        <w:jc w:val="both"/>
+        <w:rPr>
+          <w:rFonts w:ascii="Times New Roman" w:hAnsi="Times New Roman" w:eastAsia="Times New Roman" w:cs="Times New Roman"/>
+          <w:sz w:val="24"/>
+          <w:szCs w:val="24"/>
+          <w:lang w:eastAsia="ru-RU"/>
+        </w:rPr>
+      </w:pPr>
+      <w:r>
+        <w:rPr>
+          <w:rFonts w:eastAsia="Times New Roman" w:cs="Times New Roman" w:ascii="Times New Roman" w:hAnsi="Times New Roman"/>
+          <w:sz w:val="24"/>
+          <w:szCs w:val="24"/>
+          <w:lang w:eastAsia="ru-RU"/>
+        </w:rPr>
+      </w:r>
+    </w:p>
+    <w:p>
+      <w:pPr>
+        <w:pStyle w:val="Normal"/>
+        <w:spacing w:lineRule="auto" w:line="240" w:before="0" w:after="0"/>
+        <w:ind w:left="142" w:hanging="0"/>
+        <w:jc w:val="both"/>
+        <w:rPr>
+          <w:rFonts w:ascii="Times New Roman" w:hAnsi="Times New Roman" w:eastAsia="Times New Roman" w:cs="Times New Roman"/>
+          <w:spacing w:val="-2"/>
+          <w:sz w:val="24"/>
+          <w:szCs w:val="24"/>
+          <w:lang w:eastAsia="ru-RU"/>
+        </w:rPr>
+      </w:pPr>
+      <w:r>
+        <w:rPr>
+          <w:rFonts w:eastAsia="Times New Roman" w:cs="Times New Roman" w:ascii="Times New Roman" w:hAnsi="Times New Roman"/>
+          <w:spacing w:val="-2"/>
           <w:sz w:val="24"/>
           <w:szCs w:val="24"/>
           <w:lang w:eastAsia="ru-RU"/>
@@ -3776,7 +3727,7 @@
           <w:szCs w:val="24"/>
           <w:lang w:eastAsia="ru-RU"/>
         </w:rPr>
-        <w:t xml:space="preserve">   _________________</w:t>
+        <w:t xml:space="preserve">    _________________</w:t>
       </w:r>
     </w:p>
     <w:p>
@@ -3855,16 +3806,6 @@
       <w:r>
         <w:rPr>
           <w:rFonts w:eastAsia="Times New Roman" w:cs="Times New Roman" w:ascii="Times New Roman" w:hAnsi="Times New Roman"/>
-          <w:sz w:val="24"/>
-          <w:szCs w:val="24"/>
-          <w:u w:val="single"/>
-          <w:lang w:eastAsia="ru-RU"/>
-        </w:rPr>
-        <w:t xml:space="preserve"> </w:t>
-      </w:r>
-      <w:r>
-        <w:rPr>
-          <w:rFonts w:eastAsia="Times New Roman" w:cs="Times New Roman" w:ascii="Times New Roman" w:hAnsi="Times New Roman"/>
           <w:i w:val="false"/>
           <w:iCs w:val="false"/>
           <w:sz w:val="24"/>
@@ -3872,7 +3813,7 @@
           <w:u w:val="single"/>
           <w:lang w:eastAsia="ru-RU"/>
         </w:rPr>
-        <w:t xml:space="preserve">           </w:t>
+        <w:t xml:space="preserve">  </w:t>
       </w:r>
       <w:r>
         <w:rPr>
@@ -3886,7 +3827,7 @@
           <w:u w:val="single"/>
           <w:lang w:eastAsia="ru-RU"/>
         </w:rPr>
-        <w:t>10.04.01</w:t>
+        <w:t xml:space="preserve">              10.04.01</w:t>
       </w:r>
       <w:r>
         <w:rPr>
@@ -3900,7 +3841,7 @@
           <w:u w:val="none"/>
           <w:lang w:eastAsia="ru-RU"/>
         </w:rPr>
-        <w:t>_____</w:t>
+        <w:t>____</w:t>
       </w:r>
     </w:p>
     <w:p>
@@ -3912,12 +3853,7 @@
         <w:spacing w:lineRule="auto" w:line="240" w:before="0" w:after="0"/>
         <w:ind w:left="142" w:hanging="0"/>
         <w:jc w:val="center"/>
-        <w:rPr>
-          <w:rFonts w:ascii="Times New Roman" w:hAnsi="Times New Roman" w:eastAsia="Times New Roman" w:cs="Times New Roman"/>
-          <w:sz w:val="16"/>
-          <w:szCs w:val="24"/>
-          <w:lang w:eastAsia="ru-RU"/>
-        </w:rPr>
+        <w:rPr/>
       </w:pPr>
       <w:r>
         <w:rPr>
@@ -3945,7 +3881,7 @@
           <w:tab w:val="left" w:pos="3969" w:leader="none"/>
         </w:tabs>
         <w:spacing w:lineRule="auto" w:line="240" w:before="0" w:after="0"/>
-        <w:ind w:left="142" w:hanging="0"/>
+        <w:ind w:hanging="0"/>
         <w:jc w:val="right"/>
         <w:rPr/>
       </w:pPr>
@@ -3961,7 +3897,7 @@
           <w:u w:val="single"/>
           <w:lang w:eastAsia="ru-RU"/>
         </w:rPr>
-        <w:t xml:space="preserve">    </w:t>
+        <w:t xml:space="preserve">  </w:t>
       </w:r>
       <w:r>
         <w:rPr>
@@ -3975,145 +3911,7 @@
           <w:u w:val="single"/>
           <w:lang w:eastAsia="ru-RU"/>
         </w:rPr>
-        <w:t xml:space="preserve">Информационная безопасность  </w:t>
-      </w:r>
-      <w:r>
-        <w:rPr>
-          <w:rFonts w:eastAsia="Times New Roman" w:cs="Times New Roman" w:ascii="Times New Roman" w:hAnsi="Times New Roman"/>
-          <w:sz w:val="16"/>
-          <w:szCs w:val="24"/>
-          <w:lang w:eastAsia="ru-RU"/>
-        </w:rPr>
-        <w:t>______________________________________</w:t>
-      </w:r>
-    </w:p>
-    <w:p>
-      <w:pPr>
-        <w:pStyle w:val="Normal"/>
-        <w:spacing w:lineRule="auto" w:line="240" w:before="0" w:after="0"/>
-        <w:jc w:val="right"/>
-        <w:rPr>
-          <w:rFonts w:ascii="Times New Roman" w:hAnsi="Times New Roman" w:eastAsia="Times New Roman" w:cs="Times New Roman"/>
-          <w:sz w:val="24"/>
-          <w:szCs w:val="24"/>
-          <w:lang w:eastAsia="ru-RU"/>
-        </w:rPr>
-      </w:pPr>
-      <w:r>
-        <w:rPr>
-          <w:rFonts w:eastAsia="Times New Roman" w:cs="Times New Roman" w:ascii="Times New Roman" w:hAnsi="Times New Roman"/>
-          <w:sz w:val="24"/>
-          <w:szCs w:val="24"/>
-          <w:lang w:eastAsia="ru-RU"/>
-        </w:rPr>
-      </w:r>
-    </w:p>
-    <w:p>
-      <w:pPr>
-        <w:pStyle w:val="Normal"/>
-        <w:spacing w:lineRule="auto" w:line="240" w:before="0" w:after="0"/>
-        <w:jc w:val="right"/>
-        <w:rPr/>
-      </w:pPr>
-      <w:r>
-        <w:rPr>
-          <w:rFonts w:eastAsia="Times New Roman" w:cs="Times New Roman" w:ascii="Times New Roman" w:hAnsi="Times New Roman"/>
-          <w:sz w:val="24"/>
-          <w:szCs w:val="24"/>
-          <w:lang w:eastAsia="ru-RU"/>
-        </w:rPr>
-        <w:t xml:space="preserve">Квалификация  </w:t>
-      </w:r>
-      <w:r>
-        <w:rPr>
-          <w:rFonts w:eastAsia="Times New Roman" w:cs="Times New Roman" w:ascii="Times New Roman" w:hAnsi="Times New Roman"/>
-          <w:sz w:val="24"/>
-          <w:szCs w:val="24"/>
-          <w:u w:val="single"/>
-          <w:lang w:eastAsia="ru-RU"/>
-        </w:rPr>
-        <w:t xml:space="preserve">  магистр</w:t>
-      </w:r>
-      <w:r>
-        <w:rPr>
-          <w:rFonts w:eastAsia="Times New Roman" w:cs="Times New Roman" w:ascii="Times New Roman" w:hAnsi="Times New Roman"/>
-          <w:sz w:val="24"/>
-          <w:szCs w:val="24"/>
-          <w:lang w:eastAsia="ru-RU"/>
-        </w:rPr>
-        <w:t>__________________________________</w:t>
-      </w:r>
-    </w:p>
-    <w:p>
-      <w:pPr>
-        <w:pStyle w:val="Normal"/>
-        <w:spacing w:lineRule="auto" w:line="240" w:before="0" w:after="0"/>
-        <w:ind w:left="5670" w:hanging="0"/>
-        <w:rPr/>
-      </w:pPr>
-      <w:r>
-        <w:rPr>
-          <w:rFonts w:eastAsia="Times New Roman" w:cs="Times New Roman" w:ascii="Times New Roman" w:hAnsi="Times New Roman"/>
-          <w:sz w:val="16"/>
-          <w:szCs w:val="24"/>
-          <w:lang w:eastAsia="ar-SA"/>
-        </w:rPr>
-        <w:t>(бакалавр, магистр)</w:t>
-      </w:r>
-    </w:p>
-    <w:p>
-      <w:pPr>
-        <w:pStyle w:val="Normal"/>
-        <w:spacing w:lineRule="auto" w:line="240" w:before="0" w:after="0"/>
-        <w:ind w:left="2974" w:hanging="0"/>
-        <w:jc w:val="left"/>
-        <w:rPr>
-          <w:rFonts w:ascii="Times New Roman" w:hAnsi="Times New Roman" w:eastAsia="Times New Roman" w:cs="Times New Roman"/>
-          <w:spacing w:val="-2"/>
-          <w:sz w:val="24"/>
-          <w:szCs w:val="24"/>
-          <w:lang w:eastAsia="ru-RU"/>
-        </w:rPr>
-      </w:pPr>
-      <w:r>
-        <w:rPr>
-          <w:rFonts w:eastAsia="Times New Roman" w:cs="Times New Roman" w:ascii="Times New Roman" w:hAnsi="Times New Roman"/>
-          <w:spacing w:val="-2"/>
-          <w:sz w:val="24"/>
-          <w:szCs w:val="24"/>
-          <w:lang w:eastAsia="ru-RU"/>
-        </w:rPr>
-      </w:r>
-    </w:p>
-    <w:p>
-      <w:pPr>
-        <w:pStyle w:val="Normal"/>
-        <w:spacing w:lineRule="auto" w:line="240" w:before="0" w:after="0"/>
-        <w:ind w:left="2974" w:hanging="0"/>
-        <w:jc w:val="left"/>
-        <w:rPr/>
-      </w:pPr>
-      <w:r>
-        <w:rPr>
-          <w:rFonts w:eastAsia="Times New Roman" w:cs="Times New Roman" w:ascii="Times New Roman" w:hAnsi="Times New Roman"/>
-          <w:spacing w:val="-2"/>
-          <w:sz w:val="24"/>
-          <w:szCs w:val="24"/>
-          <w:lang w:eastAsia="ru-RU"/>
-        </w:rPr>
-        <w:t>Руководитель</w:t>
-      </w:r>
-      <w:r>
-        <w:rPr>
-          <w:rFonts w:eastAsia="Times New Roman" w:cs="Times New Roman" w:ascii="Times New Roman" w:hAnsi="Times New Roman"/>
-          <w:i w:val="false"/>
-          <w:iCs w:val="false"/>
-          <w:spacing w:val="-2"/>
-          <w:sz w:val="24"/>
-          <w:szCs w:val="24"/>
-          <w:lang w:eastAsia="ru-RU"/>
-        </w:rPr>
-        <w:t xml:space="preserve"> </w:t>
+        <w:t>Информационная безопасность</w:t>
       </w:r>
       <w:r>
         <w:rPr>
@@ -4122,48 +3920,77 @@
           <w:bCs w:val="false"/>
           <w:i w:val="false"/>
           <w:iCs w:val="false"/>
-          <w:spacing w:val="-2"/>
+          <w:sz w:val="16"/>
+          <w:szCs w:val="24"/>
+          <w:u w:val="none"/>
+          <w:lang w:eastAsia="ru-RU"/>
+        </w:rPr>
+        <w:t>_________________________________________</w:t>
+      </w:r>
+    </w:p>
+    <w:p>
+      <w:pPr>
+        <w:pStyle w:val="Normal"/>
+        <w:spacing w:lineRule="auto" w:line="240" w:before="0" w:after="0"/>
+        <w:jc w:val="right"/>
+        <w:rPr>
+          <w:rFonts w:ascii="Times New Roman" w:hAnsi="Times New Roman" w:eastAsia="Times New Roman" w:cs="Times New Roman"/>
+          <w:sz w:val="24"/>
+          <w:szCs w:val="24"/>
+          <w:lang w:eastAsia="ru-RU"/>
+        </w:rPr>
+      </w:pPr>
+      <w:r>
+        <w:rPr>
+          <w:rFonts w:eastAsia="Times New Roman" w:cs="Times New Roman" w:ascii="Times New Roman" w:hAnsi="Times New Roman"/>
+          <w:sz w:val="24"/>
+          <w:szCs w:val="24"/>
+          <w:lang w:eastAsia="ru-RU"/>
+        </w:rPr>
+      </w:r>
+    </w:p>
+    <w:p>
+      <w:pPr>
+        <w:pStyle w:val="Normal"/>
+        <w:spacing w:lineRule="auto" w:line="240" w:before="0" w:after="0"/>
+        <w:jc w:val="right"/>
+        <w:rPr/>
+      </w:pPr>
+      <w:r>
+        <w:rPr>
+          <w:rFonts w:eastAsia="Times New Roman" w:cs="Times New Roman" w:ascii="Times New Roman" w:hAnsi="Times New Roman"/>
+          <w:sz w:val="24"/>
+          <w:szCs w:val="24"/>
+          <w:lang w:eastAsia="ru-RU"/>
+        </w:rPr>
+        <w:t xml:space="preserve">Квалификация  </w:t>
+      </w:r>
+      <w:r>
+        <w:rPr>
+          <w:rFonts w:eastAsia="Times New Roman" w:cs="Times New Roman" w:ascii="Times New Roman" w:hAnsi="Times New Roman"/>
           <w:sz w:val="24"/>
           <w:szCs w:val="24"/>
           <w:u w:val="single"/>
           <w:lang w:eastAsia="ru-RU"/>
         </w:rPr>
-        <w:t>Комаров Игорь Иванович, к.ф.-м.н.</w:t>
-      </w:r>
-      <w:r>
-        <w:rPr>
-          <w:rFonts w:eastAsia="Times New Roman" w:cs="Times New Roman" w:ascii="Times New Roman" w:hAnsi="Times New Roman"/>
-          <w:b w:val="false"/>
-          <w:bCs w:val="false"/>
-          <w:i/>
-          <w:iCs/>
-          <w:spacing w:val="-2"/>
+        <w:t xml:space="preserve">  магистр</w:t>
+      </w:r>
+      <w:r>
+        <w:rPr>
+          <w:rFonts w:eastAsia="Times New Roman" w:cs="Times New Roman" w:ascii="Times New Roman" w:hAnsi="Times New Roman"/>
           <w:sz w:val="24"/>
           <w:szCs w:val="24"/>
           <w:u w:val="none"/>
           <w:lang w:eastAsia="ru-RU"/>
         </w:rPr>
-        <w:t xml:space="preserve">   _________</w:t>
-      </w:r>
-      <w:r>
-        <w:rPr>
-          <w:rFonts w:eastAsia="Times New Roman" w:cs="Times New Roman" w:ascii="Times New Roman" w:hAnsi="Times New Roman"/>
-          <w:sz w:val="24"/>
-          <w:szCs w:val="24"/>
-          <w:lang w:eastAsia="ru-RU"/>
-        </w:rPr>
-        <w:t>___</w:t>
-      </w:r>
-    </w:p>
-    <w:p>
-      <w:pPr>
-        <w:pStyle w:val="Normal"/>
-        <w:tabs>
-          <w:tab w:val="left" w:pos="2835" w:leader="none"/>
-        </w:tabs>
-        <w:spacing w:lineRule="auto" w:line="240" w:before="0" w:after="0"/>
-        <w:ind w:left="142" w:hanging="0"/>
-        <w:jc w:val="center"/>
+        <w:t>__________________________________</w:t>
+      </w:r>
+    </w:p>
+    <w:p>
+      <w:pPr>
+        <w:pStyle w:val="Normal"/>
+        <w:spacing w:lineRule="auto" w:line="240" w:before="0" w:after="0"/>
+        <w:ind w:left="5670" w:hanging="0"/>
         <w:rPr/>
       </w:pPr>
       <w:r>
@@ -4171,11 +3998,12 @@
           <w:rFonts w:eastAsia="Times New Roman" w:cs="Times New Roman" w:ascii="Times New Roman" w:hAnsi="Times New Roman"/>
           <w:sz w:val="16"/>
           <w:szCs w:val="24"/>
-          <w:lang w:eastAsia="ru-RU"/>
+          <w:lang w:eastAsia="ar-SA"/>
         </w:rPr>
         <w:tab/>
         <w:tab/>
-        <w:t xml:space="preserve">               (Фамилия, И., О.,  ученое звание, степень)                              (Подпись)</w:t>
+        <w:tab/>
+        <w:t xml:space="preserve">         (бакалавр, магистр)</w:t>
       </w:r>
     </w:p>
     <w:p>
@@ -4185,14 +4013,20 @@
         <w:ind w:left="2974" w:hanging="0"/>
         <w:jc w:val="left"/>
         <w:rPr>
-          <w:spacing w:val="-2"/>
-          <w:sz w:val="24"/>
-        </w:rPr>
-      </w:pPr>
-      <w:r>
-        <w:rPr>
-          <w:spacing w:val="-2"/>
-          <w:sz w:val="24"/>
+          <w:rFonts w:ascii="Times New Roman" w:hAnsi="Times New Roman" w:eastAsia="Times New Roman" w:cs="Times New Roman"/>
+          <w:spacing w:val="-2"/>
+          <w:sz w:val="24"/>
+          <w:szCs w:val="24"/>
+          <w:lang w:eastAsia="ru-RU"/>
+        </w:rPr>
+      </w:pPr>
+      <w:r>
+        <w:rPr>
+          <w:rFonts w:eastAsia="Times New Roman" w:cs="Times New Roman" w:ascii="Times New Roman" w:hAnsi="Times New Roman"/>
+          <w:spacing w:val="-2"/>
+          <w:sz w:val="24"/>
+          <w:szCs w:val="24"/>
+          <w:lang w:eastAsia="ru-RU"/>
         </w:rPr>
       </w:r>
     </w:p>
@@ -4212,33 +4046,19 @@
           <w:szCs w:val="24"/>
           <w:lang w:eastAsia="ru-RU"/>
         </w:rPr>
-        <w:t xml:space="preserve">Coуководитель </w:t>
-      </w:r>
-      <w:r>
-        <w:rPr>
-          <w:rFonts w:eastAsia="Times New Roman" w:cs="Times New Roman" w:ascii="Times New Roman" w:hAnsi="Times New Roman"/>
-          <w:spacing w:val="-2"/>
-          <w:sz w:val="24"/>
-          <w:szCs w:val="24"/>
-          <w:u w:val="single"/>
-          <w:lang w:eastAsia="ru-RU"/>
-        </w:rPr>
-        <w:t>Кейо Хельянко</w:t>
-      </w:r>
-      <w:r>
-        <w:rPr>
-          <w:rFonts w:eastAsia="Times New Roman" w:cs="Times New Roman" w:ascii="Times New Roman" w:hAnsi="Times New Roman"/>
-          <w:b w:val="false"/>
-          <w:bCs w:val="false"/>
-          <w:i/>
-          <w:iCs/>
-          <w:spacing w:val="-2"/>
-          <w:sz w:val="24"/>
-          <w:szCs w:val="24"/>
-          <w:u w:val="single"/>
-          <w:lang w:eastAsia="ru-RU"/>
-        </w:rPr>
-        <w:t xml:space="preserve">, </w:t>
+        <w:t>Руководитель</w:t>
+      </w:r>
+      <w:r>
+        <w:rPr>
+          <w:rFonts w:eastAsia="Times New Roman" w:cs="Times New Roman" w:ascii="Times New Roman" w:hAnsi="Times New Roman"/>
+          <w:i w:val="false"/>
+          <w:iCs w:val="false"/>
+          <w:spacing w:val="-2"/>
+          <w:sz w:val="24"/>
+          <w:szCs w:val="24"/>
+          <w:lang w:eastAsia="ru-RU"/>
+        </w:rPr>
+        <w:t xml:space="preserve"> </w:t>
       </w:r>
       <w:r>
         <w:rPr>
@@ -4253,7 +4073,7 @@
           <w:u w:val="single"/>
           <w:lang w:eastAsia="ru-RU"/>
         </w:rPr>
-        <w:t xml:space="preserve">д-р техн. наук  </w:t>
+        <w:t>Комаров Игорь Иванович, к.ф.-м.н.</w:t>
       </w:r>
       <w:r>
         <w:rPr>
@@ -4265,10 +4085,135 @@
           <w:spacing w:val="-2"/>
           <w:sz w:val="24"/>
           <w:szCs w:val="24"/>
+          <w:u w:val="none"/>
+          <w:lang w:eastAsia="ru-RU"/>
+        </w:rPr>
+        <w:t xml:space="preserve">   _________</w:t>
+      </w:r>
+      <w:r>
+        <w:rPr>
+          <w:rFonts w:eastAsia="Times New Roman" w:cs="Times New Roman" w:ascii="Times New Roman" w:hAnsi="Times New Roman"/>
+          <w:sz w:val="24"/>
+          <w:szCs w:val="24"/>
+          <w:lang w:eastAsia="ru-RU"/>
+        </w:rPr>
+        <w:t>___</w:t>
+      </w:r>
+    </w:p>
+    <w:p>
+      <w:pPr>
+        <w:pStyle w:val="Normal"/>
+        <w:tabs>
+          <w:tab w:val="left" w:pos="2835" w:leader="none"/>
+        </w:tabs>
+        <w:spacing w:lineRule="auto" w:line="240" w:before="0" w:after="0"/>
+        <w:ind w:left="142" w:hanging="0"/>
+        <w:jc w:val="center"/>
+        <w:rPr/>
+      </w:pPr>
+      <w:r>
+        <w:rPr>
+          <w:rFonts w:eastAsia="Times New Roman" w:cs="Times New Roman" w:ascii="Times New Roman" w:hAnsi="Times New Roman"/>
+          <w:sz w:val="16"/>
+          <w:szCs w:val="24"/>
+          <w:lang w:eastAsia="ru-RU"/>
+        </w:rPr>
+        <w:tab/>
+        <w:tab/>
+        <w:t xml:space="preserve">               (Фамилия, И., О.,  ученое звание, степень)                              (Подпись)</w:t>
+      </w:r>
+    </w:p>
+    <w:p>
+      <w:pPr>
+        <w:pStyle w:val="Normal"/>
+        <w:spacing w:lineRule="auto" w:line="240" w:before="0" w:after="0"/>
+        <w:ind w:left="2974" w:hanging="0"/>
+        <w:jc w:val="left"/>
+        <w:rPr>
+          <w:spacing w:val="-2"/>
+          <w:sz w:val="24"/>
+        </w:rPr>
+      </w:pPr>
+      <w:r>
+        <w:rPr>
+          <w:spacing w:val="-2"/>
+          <w:sz w:val="24"/>
+        </w:rPr>
+      </w:r>
+    </w:p>
+    <w:p>
+      <w:pPr>
+        <w:pStyle w:val="Normal"/>
+        <w:spacing w:lineRule="auto" w:line="240" w:before="0" w:after="0"/>
+        <w:ind w:left="2974" w:hanging="0"/>
+        <w:jc w:val="left"/>
+        <w:rPr/>
+      </w:pPr>
+      <w:r>
+        <w:rPr>
+          <w:rFonts w:eastAsia="Times New Roman" w:cs="Times New Roman" w:ascii="Times New Roman" w:hAnsi="Times New Roman"/>
+          <w:spacing w:val="-2"/>
+          <w:sz w:val="24"/>
+          <w:szCs w:val="24"/>
+          <w:lang w:eastAsia="ru-RU"/>
+        </w:rPr>
+        <w:t xml:space="preserve">Coуководитель </w:t>
+      </w:r>
+      <w:r>
+        <w:rPr>
+          <w:rFonts w:eastAsia="Times New Roman" w:cs="Times New Roman" w:ascii="Times New Roman" w:hAnsi="Times New Roman"/>
+          <w:spacing w:val="-2"/>
+          <w:sz w:val="24"/>
+          <w:szCs w:val="24"/>
           <w:u w:val="single"/>
           <w:lang w:eastAsia="ru-RU"/>
         </w:rPr>
-        <w:t xml:space="preserve">    </w:t>
+        <w:t>Кеийо Хельянко</w:t>
+      </w:r>
+      <w:r>
+        <w:rPr>
+          <w:rFonts w:eastAsia="Times New Roman" w:cs="Times New Roman" w:ascii="Times New Roman" w:hAnsi="Times New Roman"/>
+          <w:b w:val="false"/>
+          <w:bCs w:val="false"/>
+          <w:i/>
+          <w:iCs/>
+          <w:spacing w:val="-2"/>
+          <w:sz w:val="24"/>
+          <w:szCs w:val="24"/>
+          <w:u w:val="single"/>
+          <w:lang w:eastAsia="ru-RU"/>
+        </w:rPr>
+        <w:t xml:space="preserve">, </w:t>
+      </w:r>
+      <w:r>
+        <w:rPr>
+          <w:rFonts w:eastAsia="Times New Roman" w:cs="Times New Roman" w:ascii="Times New Roman" w:hAnsi="Times New Roman"/>
+          <w:b w:val="false"/>
+          <w:bCs w:val="false"/>
+          <w:i w:val="false"/>
+          <w:iCs w:val="false"/>
+          <w:spacing w:val="-2"/>
+          <w:sz w:val="24"/>
+          <w:szCs w:val="24"/>
+          <w:u w:val="single"/>
+          <w:lang w:eastAsia="ru-RU"/>
+        </w:rPr>
+        <w:t xml:space="preserve">д-р техн. наук  </w:t>
+      </w:r>
+      <w:r>
+        <w:rPr>
+          <w:rFonts w:eastAsia="Times New Roman" w:cs="Times New Roman" w:ascii="Times New Roman" w:hAnsi="Times New Roman"/>
+          <w:b w:val="false"/>
+          <w:bCs w:val="false"/>
+          <w:i/>
+          <w:iCs/>
+          <w:spacing w:val="-2"/>
+          <w:sz w:val="24"/>
+          <w:szCs w:val="24"/>
+          <w:u w:val="single"/>
+          <w:lang w:eastAsia="ru-RU"/>
+        </w:rPr>
+        <w:t xml:space="preserve">  </w:t>
       </w:r>
       <w:r>
         <w:rPr>

</xml_diff>

<commit_message>
Remove italics in pre-pages.
</commit_message>
<xml_diff>
--- a/docs/titul.docx
+++ b/docs/titul.docx
@@ -1904,8 +1904,8 @@
           <w:rFonts w:eastAsia="Times New Roman" w:cs="Times New Roman" w:ascii="Times New Roman" w:hAnsi="Times New Roman"/>
           <w:b w:val="false"/>
           <w:bCs w:val="false"/>
-          <w:i/>
-          <w:iCs/>
+          <w:i w:val="false"/>
+          <w:iCs w:val="false"/>
           <w:sz w:val="24"/>
           <w:szCs w:val="24"/>
           <w:u w:val="single"/>
@@ -1915,7 +1915,21 @@
         <w:tab/>
         <w:tab/>
         <w:tab/>
-        <w:t xml:space="preserve">                                               </w:t>
+        <w:t xml:space="preserve">                   </w:t>
+      </w:r>
+      <w:r>
+        <w:rPr>
+          <w:rFonts w:eastAsia="Times New Roman" w:cs="Times New Roman" w:ascii="Times New Roman" w:hAnsi="Times New Roman"/>
+          <w:b w:val="false"/>
+          <w:bCs w:val="false"/>
+          <w:i/>
+          <w:iCs/>
+          <w:sz w:val="24"/>
+          <w:szCs w:val="24"/>
+          <w:u w:val="single"/>
+          <w:lang w:val="en-US" w:eastAsia="ru-RU"/>
+        </w:rPr>
+        <w:t xml:space="preserve">                            </w:t>
         <w:tab/>
         <w:tab/>
         <w:t xml:space="preserve">                                                      </w:t>
@@ -4834,6 +4848,22 @@
         <w:rPr>
           <w:rFonts w:eastAsia="Times New Roman" w:cs="Times New Roman" w:ascii="Times New Roman" w:hAnsi="Times New Roman"/>
           <w:b w:val="false"/>
+          <w:i w:val="false"/>
+          <w:iCs w:val="false"/>
+          <w:caps w:val="false"/>
+          <w:smallCaps w:val="false"/>
+          <w:color w:val="000000"/>
+          <w:sz w:val="24"/>
+          <w:szCs w:val="24"/>
+          <w:u w:val="single"/>
+          <w:lang w:eastAsia="ru-RU"/>
+        </w:rPr>
+        <w:t>Юшковский А. В.</w:t>
+      </w:r>
+      <w:r>
+        <w:rPr>
+          <w:rFonts w:eastAsia="Times New Roman" w:cs="Times New Roman" w:ascii="Times New Roman" w:hAnsi="Times New Roman"/>
+          <w:b w:val="false"/>
           <w:i/>
           <w:iCs/>
           <w:caps w:val="false"/>
@@ -4844,7 +4874,7 @@
           <w:u w:val="single"/>
           <w:lang w:eastAsia="ru-RU"/>
         </w:rPr>
-        <w:t xml:space="preserve">Юшковский А. В.   </w:t>
+        <w:t xml:space="preserve">   </w:t>
       </w:r>
       <w:r>
         <w:rPr>
@@ -4918,6 +4948,22 @@
         <w:rPr>
           <w:rFonts w:eastAsia="Times New Roman" w:cs="Times New Roman" w:ascii="Times New Roman" w:hAnsi="Times New Roman"/>
           <w:b w:val="false"/>
+          <w:i w:val="false"/>
+          <w:iCs w:val="false"/>
+          <w:caps w:val="false"/>
+          <w:smallCaps w:val="false"/>
+          <w:color w:val="000000"/>
+          <w:sz w:val="24"/>
+          <w:szCs w:val="24"/>
+          <w:u w:val="single"/>
+          <w:lang w:eastAsia="ru-RU"/>
+        </w:rPr>
+        <w:t>N4249c</w:t>
+      </w:r>
+      <w:r>
+        <w:rPr>
+          <w:rFonts w:eastAsia="Times New Roman" w:cs="Times New Roman" w:ascii="Times New Roman" w:hAnsi="Times New Roman"/>
+          <w:b w:val="false"/>
           <w:i/>
           <w:iCs/>
           <w:caps w:val="false"/>
@@ -4928,7 +4974,7 @@
           <w:u w:val="single"/>
           <w:lang w:eastAsia="ru-RU"/>
         </w:rPr>
-        <w:t xml:space="preserve">N4249c   </w:t>
+        <w:t xml:space="preserve">   </w:t>
       </w:r>
       <w:r>
         <w:rPr>
@@ -4984,6 +5030,22 @@
         <w:rPr>
           <w:rFonts w:eastAsia="Times New Roman" w:cs="Times New Roman" w:ascii="Times New Roman" w:hAnsi="Times New Roman"/>
           <w:b w:val="false"/>
+          <w:i w:val="false"/>
+          <w:iCs w:val="false"/>
+          <w:caps w:val="false"/>
+          <w:smallCaps w:val="false"/>
+          <w:color w:val="000000"/>
+          <w:sz w:val="24"/>
+          <w:szCs w:val="24"/>
+          <w:u w:val="single"/>
+          <w:lang w:eastAsia="ru-RU"/>
+        </w:rPr>
+        <w:t>ПБКС</w:t>
+      </w:r>
+      <w:r>
+        <w:rPr>
+          <w:rFonts w:eastAsia="Times New Roman" w:cs="Times New Roman" w:ascii="Times New Roman" w:hAnsi="Times New Roman"/>
+          <w:b w:val="false"/>
           <w:i/>
           <w:iCs/>
           <w:caps w:val="false"/>
@@ -4994,7 +5056,7 @@
           <w:u w:val="single"/>
           <w:lang w:eastAsia="ru-RU"/>
         </w:rPr>
-        <w:t xml:space="preserve">ПБКС   </w:t>
+        <w:t xml:space="preserve">   </w:t>
       </w:r>
       <w:r>
         <w:rPr>
@@ -5050,6 +5112,22 @@
         <w:rPr>
           <w:rFonts w:eastAsia="Times New Roman" w:cs="Times New Roman" w:ascii="Times New Roman" w:hAnsi="Times New Roman"/>
           <w:b w:val="false"/>
+          <w:i w:val="false"/>
+          <w:iCs w:val="false"/>
+          <w:caps w:val="false"/>
+          <w:smallCaps w:val="false"/>
+          <w:color w:val="000000"/>
+          <w:sz w:val="24"/>
+          <w:szCs w:val="24"/>
+          <w:u w:val="single"/>
+          <w:lang w:eastAsia="ru-RU"/>
+        </w:rPr>
+        <w:t>БИТ</w:t>
+      </w:r>
+      <w:r>
+        <w:rPr>
+          <w:rFonts w:eastAsia="Times New Roman" w:cs="Times New Roman" w:ascii="Times New Roman" w:hAnsi="Times New Roman"/>
+          <w:b w:val="false"/>
           <w:i/>
           <w:iCs/>
           <w:caps w:val="false"/>
@@ -5060,7 +5138,7 @@
           <w:u w:val="single"/>
           <w:lang w:eastAsia="ru-RU"/>
         </w:rPr>
-        <w:t xml:space="preserve">БИТ   </w:t>
+        <w:t xml:space="preserve">   </w:t>
       </w:r>
     </w:p>
     <w:p>
@@ -5102,15 +5180,26 @@
           <w:szCs w:val="24"/>
           <w:lang w:eastAsia="ru-RU"/>
         </w:rPr>
-        <w:t xml:space="preserve">Направленность (профиль), специализация </w:t>
+        <w:t>Направленность (профиль), специализация</w:t>
+      </w:r>
+      <w:r>
+        <w:rPr>
+          <w:rFonts w:eastAsia="Times New Roman" w:cs="Times New Roman" w:ascii="Times New Roman" w:hAnsi="Times New Roman"/>
+          <w:i w:val="false"/>
+          <w:iCs w:val="false"/>
+          <w:sz w:val="24"/>
+          <w:szCs w:val="24"/>
+          <w:lang w:eastAsia="ru-RU"/>
+        </w:rPr>
+        <w:t xml:space="preserve"> </w:t>
       </w:r>
       <w:r>
         <w:rPr>
           <w:rFonts w:eastAsia="Times New Roman" w:cs="Times New Roman" w:ascii="Times New Roman" w:hAnsi="Times New Roman"/>
           <w:b w:val="false"/>
           <w:bCs w:val="false"/>
-          <w:i/>
-          <w:iCs/>
+          <w:i w:val="false"/>
+          <w:iCs w:val="false"/>
           <w:sz w:val="24"/>
           <w:szCs w:val="24"/>
           <w:u w:val="single"/>
@@ -5121,11 +5210,22 @@
       <w:r>
         <w:rPr>
           <w:rFonts w:eastAsia="Times New Roman" w:cs="Times New Roman" w:ascii="Times New Roman" w:hAnsi="Times New Roman"/>
-          <w:sz w:val="24"/>
-          <w:szCs w:val="24"/>
-          <w:lang w:eastAsia="ru-RU"/>
-        </w:rPr>
-        <w:t>________________________________________________________________________</w:t>
+          <w:i w:val="false"/>
+          <w:iCs w:val="false"/>
+          <w:sz w:val="24"/>
+          <w:szCs w:val="24"/>
+          <w:lang w:eastAsia="ru-RU"/>
+        </w:rPr>
+        <w:t>__________________________________________</w:t>
+      </w:r>
+      <w:r>
+        <w:rPr>
+          <w:rFonts w:eastAsia="Times New Roman" w:cs="Times New Roman" w:ascii="Times New Roman" w:hAnsi="Times New Roman"/>
+          <w:sz w:val="24"/>
+          <w:szCs w:val="24"/>
+          <w:lang w:eastAsia="ru-RU"/>
+        </w:rPr>
+        <w:t>_______________________________</w:t>
       </w:r>
     </w:p>
     <w:p>

</xml_diff>

<commit_message>
update prelude pages. add appendix to the toc (itmo).
</commit_message>
<xml_diff>
--- a/docs/titul.docx
+++ b/docs/titul.docx
@@ -767,13 +767,31 @@
           <w:u w:val="single"/>
           <w:lang w:eastAsia="ru-RU"/>
         </w:rPr>
-        <w:t>, Cand. of Phys.-Math. Sc.</w:t>
+        <w:t xml:space="preserve">, </w:t>
       </w:r>
       <w:r>
         <w:rPr>
           <w:rFonts w:eastAsia="Times New Roman" w:cs="Times New Roman" w:ascii="Times New Roman" w:hAnsi="Times New Roman"/>
           <w:b w:val="false"/>
           <w:bCs w:val="false"/>
+          <w:i w:val="false"/>
+          <w:iCs w:val="false"/>
+          <w:caps w:val="false"/>
+          <w:smallCaps w:val="false"/>
+          <w:color w:val="000000"/>
+          <w:spacing w:val="-2"/>
+          <w:sz w:val="24"/>
+          <w:szCs w:val="24"/>
+          <w:u w:val="single"/>
+          <w:lang w:eastAsia="ru-RU"/>
+        </w:rPr>
+        <w:t>Cand. Sc. (Phys.-Math.)</w:t>
+      </w:r>
+      <w:r>
+        <w:rPr>
+          <w:rFonts w:eastAsia="Times New Roman" w:cs="Times New Roman" w:ascii="Times New Roman" w:hAnsi="Times New Roman"/>
+          <w:b w:val="false"/>
+          <w:bCs w:val="false"/>
           <w:i/>
           <w:iCs/>
           <w:spacing w:val="-2"/>
@@ -782,16 +800,7 @@
           <w:u w:val="none"/>
           <w:lang w:eastAsia="ru-RU"/>
         </w:rPr>
-        <w:t xml:space="preserve">    ________</w:t>
-      </w:r>
-      <w:r>
-        <w:rPr>
-          <w:rFonts w:eastAsia="Times New Roman" w:cs="Times New Roman" w:ascii="Times New Roman" w:hAnsi="Times New Roman"/>
-          <w:sz w:val="24"/>
-          <w:szCs w:val="24"/>
-          <w:lang w:eastAsia="ru-RU"/>
-        </w:rPr>
-        <w:t>___</w:t>
+        <w:t xml:space="preserve">    ___________</w:t>
       </w:r>
     </w:p>
     <w:p>
@@ -890,19 +899,37 @@
           <w:bCs w:val="false"/>
           <w:i w:val="false"/>
           <w:iCs w:val="false"/>
+          <w:caps w:val="false"/>
+          <w:smallCaps w:val="false"/>
+          <w:color w:val="000000"/>
           <w:spacing w:val="-2"/>
           <w:sz w:val="24"/>
           <w:szCs w:val="24"/>
           <w:u w:val="single"/>
           <w:lang w:eastAsia="ru-RU"/>
         </w:rPr>
-        <w:t xml:space="preserve">Doctor of Sc. (Tech.)   </w:t>
+        <w:t>Dr. Sc. (Tech.)</w:t>
       </w:r>
       <w:r>
         <w:rPr>
           <w:rFonts w:eastAsia="Times New Roman" w:cs="Times New Roman" w:ascii="Times New Roman" w:hAnsi="Times New Roman"/>
           <w:b w:val="false"/>
           <w:bCs w:val="false"/>
+          <w:i w:val="false"/>
+          <w:iCs w:val="false"/>
+          <w:spacing w:val="-2"/>
+          <w:sz w:val="24"/>
+          <w:szCs w:val="24"/>
+          <w:u w:val="single"/>
+          <w:lang w:eastAsia="ru-RU"/>
+        </w:rPr>
+        <w:t xml:space="preserve">     </w:t>
+      </w:r>
+      <w:r>
+        <w:rPr>
+          <w:rFonts w:eastAsia="Times New Roman" w:cs="Times New Roman" w:ascii="Times New Roman" w:hAnsi="Times New Roman"/>
+          <w:b w:val="false"/>
+          <w:bCs w:val="false"/>
           <w:i/>
           <w:iCs/>
           <w:spacing w:val="-2"/>
@@ -911,16 +938,7 @@
           <w:u w:val="none"/>
           <w:lang w:eastAsia="ru-RU"/>
         </w:rPr>
-        <w:t xml:space="preserve">   </w:t>
-      </w:r>
-      <w:r>
-        <w:rPr>
-          <w:rFonts w:eastAsia="Times New Roman" w:cs="Times New Roman" w:ascii="Times New Roman" w:hAnsi="Times New Roman"/>
-          <w:sz w:val="24"/>
-          <w:szCs w:val="24"/>
-          <w:lang w:eastAsia="ru-RU"/>
-        </w:rPr>
-        <w:t>___________</w:t>
+        <w:t xml:space="preserve">   _______________</w:t>
       </w:r>
     </w:p>
     <w:p>
@@ -1086,7 +1104,6 @@
           <w:szCs w:val="24"/>
           <w:lang w:eastAsia="ru-RU"/>
         </w:rPr>
-        <w:t>\</w:t>
       </w:r>
     </w:p>
     <w:p>
@@ -1149,7 +1166,7 @@
           <w:u w:val="none"/>
           <w:lang w:val="en-US" w:eastAsia="ru-RU"/>
         </w:rPr>
-        <w:t xml:space="preserve">Head of the SIT Department </w:t>
+        <w:t xml:space="preserve">Head of the Department </w:t>
       </w:r>
       <w:r>
         <w:rPr>
@@ -1160,16 +1177,34 @@
           <w:u w:val="single"/>
           <w:lang w:val="en-US" w:eastAsia="ru-RU"/>
         </w:rPr>
-        <w:t>Zakoldaev D.A., Assoc.Prof</w:t>
-      </w:r>
-      <w:r>
-        <w:rPr>
-          <w:rFonts w:eastAsia="Times New Roman" w:cs="Times New Roman" w:ascii="Times New Roman" w:hAnsi="Times New Roman"/>
-          <w:sz w:val="24"/>
-          <w:szCs w:val="24"/>
-          <w:lang w:eastAsia="ru-RU"/>
-        </w:rPr>
-        <w:t xml:space="preserve">  __________</w:t>
+        <w:t xml:space="preserve">D. Zakoldaev, </w:t>
+      </w:r>
+      <w:r>
+        <w:rPr>
+          <w:rFonts w:eastAsia="Times New Roman" w:cs="Times New Roman" w:ascii="Times New Roman" w:hAnsi="Times New Roman"/>
+          <w:b w:val="false"/>
+          <w:bCs w:val="false"/>
+          <w:i w:val="false"/>
+          <w:iCs w:val="false"/>
+          <w:caps w:val="false"/>
+          <w:smallCaps w:val="false"/>
+          <w:color w:val="000000"/>
+          <w:spacing w:val="-2"/>
+          <w:sz w:val="24"/>
+          <w:szCs w:val="24"/>
+          <w:u w:val="single"/>
+          <w:lang w:val="en-US" w:eastAsia="ru-RU"/>
+        </w:rPr>
+        <w:t>Cand. Sc. (Tech.)</w:t>
+      </w:r>
+      <w:r>
+        <w:rPr>
+          <w:rFonts w:eastAsia="Times New Roman" w:cs="Times New Roman" w:ascii="Times New Roman" w:hAnsi="Times New Roman"/>
+          <w:sz w:val="24"/>
+          <w:szCs w:val="24"/>
+          <w:lang w:eastAsia="ru-RU"/>
+        </w:rPr>
+        <w:t xml:space="preserve">   __________</w:t>
       </w:r>
     </w:p>
     <w:p>
@@ -1413,7 +1448,7 @@
       <w:pPr>
         <w:pStyle w:val="Normal"/>
         <w:spacing w:lineRule="auto" w:line="240" w:before="0" w:after="0"/>
-        <w:ind w:left="142" w:hanging="0"/>
+        <w:ind w:hanging="0"/>
         <w:jc w:val="both"/>
         <w:rPr>
           <w:rFonts w:ascii="Times New Roman" w:hAnsi="Times New Roman" w:eastAsia="Times New Roman" w:cs="Times New Roman"/>
@@ -1581,37 +1616,6 @@
           <w:lang w:eastAsia="ru-RU"/>
         </w:rPr>
         <w:t xml:space="preserve">18 </w:t>
-      </w:r>
-    </w:p>
-    <w:p>
-      <w:pPr>
-        <w:pStyle w:val="Normal"/>
-        <w:spacing w:lineRule="auto" w:line="240" w:before="0" w:after="0"/>
-        <w:ind w:left="142" w:hanging="0"/>
-        <w:jc w:val="center"/>
-        <w:rPr>
-          <w:rFonts w:ascii="Times New Roman" w:hAnsi="Times New Roman" w:eastAsia="Times New Roman" w:cs="Times New Roman"/>
-          <w:b w:val="false"/>
-          <w:b w:val="false"/>
-          <w:bCs w:val="false"/>
-          <w:spacing w:val="-2"/>
-          <w:sz w:val="24"/>
-          <w:szCs w:val="24"/>
-          <w:u w:val="single"/>
-          <w:lang w:eastAsia="ru-RU"/>
-        </w:rPr>
-      </w:pPr>
-      <w:r>
-        <w:rPr>
-          <w:rFonts w:eastAsia="Times New Roman" w:cs="Times New Roman" w:ascii="Times New Roman" w:hAnsi="Times New Roman"/>
-          <w:b w:val="false"/>
-          <w:bCs w:val="false"/>
-          <w:spacing w:val="-2"/>
-          <w:sz w:val="24"/>
-          <w:szCs w:val="24"/>
-          <w:u w:val="single"/>
-          <w:lang w:eastAsia="ru-RU"/>
-        </w:rPr>
       </w:r>
     </w:p>
     <w:p>
@@ -1929,8 +1933,7 @@
           <w:u w:val="single"/>
           <w:lang w:val="en-US" w:eastAsia="ru-RU"/>
         </w:rPr>
-        <w:t xml:space="preserve">                            </w:t>
-        <w:tab/>
+        <w:t xml:space="preserve">                             </w:t>
         <w:tab/>
         <w:t xml:space="preserve">                                                      </w:t>
       </w:r>
@@ -2062,7 +2065,29 @@
           <w:szCs w:val="24"/>
           <w:lang w:val="en-US" w:eastAsia="ru-RU"/>
         </w:rPr>
-        <w:t>Thesis originality ______________%</w:t>
+        <w:t xml:space="preserve">Thesis originality </w:t>
+      </w:r>
+      <w:r>
+        <w:rPr>
+          <w:rFonts w:eastAsia="Times New Roman" w:cs="Times New Roman" w:ascii="Times New Roman" w:hAnsi="Times New Roman"/>
+          <w:spacing w:val="-2"/>
+          <w:sz w:val="24"/>
+          <w:szCs w:val="24"/>
+          <w:u w:val="single"/>
+          <w:lang w:val="en-US" w:eastAsia="ru-RU"/>
+        </w:rPr>
+        <w:t xml:space="preserve">        </w:t>
+      </w:r>
+      <w:r>
+        <w:rPr>
+          <w:rFonts w:eastAsia="Times New Roman" w:cs="Times New Roman" w:ascii="Times New Roman" w:hAnsi="Times New Roman"/>
+          <w:spacing w:val="-2"/>
+          <w:sz w:val="24"/>
+          <w:szCs w:val="24"/>
+          <w:u w:val="single"/>
+          <w:lang w:val="en-US" w:eastAsia="ru-RU"/>
+        </w:rPr>
+        <w:t xml:space="preserve">           </w:t>
       </w:r>
     </w:p>
     <w:p>
@@ -2159,17 +2184,104 @@
           <w:u w:val="none"/>
           <w:lang w:val="en-US" w:eastAsia="ru-RU"/>
         </w:rPr>
-        <w:t>“____”  _____________</w:t>
-      </w:r>
-      <w:r>
-        <w:rPr>
-          <w:rFonts w:eastAsia="Times New Roman" w:cs="Times New Roman" w:ascii="Times New Roman" w:hAnsi="Times New Roman"/>
-          <w:spacing w:val="-2"/>
-          <w:sz w:val="24"/>
-          <w:szCs w:val="24"/>
+        <w:t>“</w:t>
+      </w:r>
+      <w:r>
+        <w:rPr>
+          <w:rFonts w:eastAsia="Times New Roman" w:cs="Times New Roman" w:ascii="Times New Roman" w:hAnsi="Times New Roman"/>
+          <w:spacing w:val="-2"/>
+          <w:sz w:val="24"/>
+          <w:szCs w:val="24"/>
+          <w:u w:val="single"/>
           <w:lang w:val="en-US" w:eastAsia="ru-RU"/>
         </w:rPr>
-        <w:t>___   2018.</w:t>
+        <w:t xml:space="preserve">     </w:t>
+      </w:r>
+      <w:r>
+        <w:rPr>
+          <w:rFonts w:eastAsia="Times New Roman" w:cs="Times New Roman" w:ascii="Times New Roman" w:hAnsi="Times New Roman"/>
+          <w:spacing w:val="-2"/>
+          <w:sz w:val="24"/>
+          <w:szCs w:val="24"/>
+          <w:u w:val="single"/>
+          <w:lang w:val="en-US" w:eastAsia="ru-RU"/>
+        </w:rPr>
+        <w:t xml:space="preserve"> </w:t>
+      </w:r>
+      <w:r>
+        <w:rPr>
+          <w:rFonts w:eastAsia="Times New Roman" w:cs="Times New Roman" w:ascii="Times New Roman" w:hAnsi="Times New Roman"/>
+          <w:spacing w:val="-2"/>
+          <w:sz w:val="24"/>
+          <w:szCs w:val="24"/>
+          <w:u w:val="none"/>
+          <w:lang w:val="en-US" w:eastAsia="ru-RU"/>
+        </w:rPr>
+        <w:t xml:space="preserve">”  </w:t>
+      </w:r>
+      <w:r>
+        <w:rPr>
+          <w:rFonts w:eastAsia="Times New Roman" w:cs="Times New Roman" w:ascii="Times New Roman" w:hAnsi="Times New Roman"/>
+          <w:spacing w:val="-2"/>
+          <w:sz w:val="24"/>
+          <w:szCs w:val="24"/>
+          <w:u w:val="single"/>
+          <w:lang w:val="en-US" w:eastAsia="ru-RU"/>
+        </w:rPr>
+        <w:t xml:space="preserve">       </w:t>
+      </w:r>
+      <w:r>
+        <w:rPr>
+          <w:rFonts w:eastAsia="Times New Roman" w:cs="Times New Roman" w:ascii="Times New Roman" w:hAnsi="Times New Roman"/>
+          <w:spacing w:val="-2"/>
+          <w:sz w:val="24"/>
+          <w:szCs w:val="24"/>
+          <w:u w:val="single"/>
+          <w:lang w:val="en-US" w:eastAsia="ru-RU"/>
+        </w:rPr>
+        <w:t xml:space="preserve">    </w:t>
+      </w:r>
+      <w:r>
+        <w:rPr>
+          <w:rFonts w:eastAsia="Times New Roman" w:cs="Times New Roman" w:ascii="Times New Roman" w:hAnsi="Times New Roman"/>
+          <w:spacing w:val="-2"/>
+          <w:sz w:val="24"/>
+          <w:szCs w:val="24"/>
+          <w:u w:val="single"/>
+          <w:lang w:val="en-US" w:eastAsia="ru-RU"/>
+        </w:rPr>
+        <w:t xml:space="preserve">   </w:t>
+      </w:r>
+      <w:r>
+        <w:rPr>
+          <w:rFonts w:eastAsia="Times New Roman" w:cs="Times New Roman" w:ascii="Times New Roman" w:hAnsi="Times New Roman"/>
+          <w:spacing w:val="-2"/>
+          <w:sz w:val="24"/>
+          <w:szCs w:val="24"/>
+          <w:lang w:val="en-US" w:eastAsia="ru-RU"/>
+        </w:rPr>
+        <w:t xml:space="preserve">   20</w:t>
+      </w:r>
+      <w:r>
+        <w:rPr>
+          <w:rFonts w:eastAsia="Times New Roman" w:cs="Times New Roman" w:ascii="Times New Roman" w:hAnsi="Times New Roman"/>
+          <w:spacing w:val="-2"/>
+          <w:sz w:val="24"/>
+          <w:szCs w:val="24"/>
+          <w:u w:val="single"/>
+          <w:lang w:val="en-US" w:eastAsia="ru-RU"/>
+        </w:rPr>
+        <w:t xml:space="preserve">   </w:t>
+      </w:r>
+      <w:r>
+        <w:rPr>
+          <w:rFonts w:eastAsia="Times New Roman" w:cs="Times New Roman" w:ascii="Times New Roman" w:hAnsi="Times New Roman"/>
+          <w:spacing w:val="-2"/>
+          <w:sz w:val="24"/>
+          <w:szCs w:val="24"/>
+          <w:lang w:val="en-US" w:eastAsia="ru-RU"/>
+        </w:rPr>
+        <w:t>.</w:t>
       </w:r>
     </w:p>
     <w:p>
@@ -2282,31 +2394,53 @@
           <w:szCs w:val="24"/>
           <w:lang w:val="en-US" w:eastAsia="ru-RU"/>
         </w:rPr>
-        <w:t>Number of pages ___________________________________</w:t>
-      </w:r>
-    </w:p>
-    <w:p>
-      <w:pPr>
-        <w:pStyle w:val="Normal"/>
-        <w:spacing w:lineRule="auto" w:line="240" w:before="0" w:after="0"/>
-        <w:ind w:left="142" w:hanging="0"/>
-        <w:jc w:val="both"/>
-        <w:rPr>
-          <w:rFonts w:ascii="Times New Roman" w:hAnsi="Times New Roman" w:eastAsia="Times New Roman" w:cs="Times New Roman"/>
-          <w:spacing w:val="-2"/>
-          <w:sz w:val="24"/>
-          <w:szCs w:val="24"/>
+        <w:t xml:space="preserve">Number of pages </w:t>
+      </w:r>
+      <w:r>
+        <w:rPr>
+          <w:rFonts w:eastAsia="Times New Roman" w:cs="Times New Roman" w:ascii="Times New Roman" w:hAnsi="Times New Roman"/>
+          <w:spacing w:val="-2"/>
+          <w:sz w:val="24"/>
+          <w:szCs w:val="24"/>
+          <w:u w:val="single"/>
           <w:lang w:val="en-US" w:eastAsia="ru-RU"/>
         </w:rPr>
-      </w:pPr>
-      <w:r>
-        <w:rPr>
-          <w:rFonts w:eastAsia="Times New Roman" w:cs="Times New Roman" w:ascii="Times New Roman" w:hAnsi="Times New Roman"/>
-          <w:spacing w:val="-2"/>
-          <w:sz w:val="24"/>
-          <w:szCs w:val="24"/>
+        <w:t xml:space="preserve">       </w:t>
+      </w:r>
+      <w:r>
+        <w:rPr>
+          <w:rFonts w:eastAsia="Times New Roman" w:cs="Times New Roman" w:ascii="Times New Roman" w:hAnsi="Times New Roman"/>
+          <w:spacing w:val="-2"/>
+          <w:sz w:val="24"/>
+          <w:szCs w:val="24"/>
+          <w:u w:val="single"/>
           <w:lang w:val="en-US" w:eastAsia="ru-RU"/>
         </w:rPr>
+        <w:t xml:space="preserve">         </w:t>
+      </w:r>
+    </w:p>
+    <w:p>
+      <w:pPr>
+        <w:pStyle w:val="Normal"/>
+        <w:spacing w:lineRule="auto" w:line="240" w:before="0" w:after="0"/>
+        <w:ind w:left="142" w:hanging="0"/>
+        <w:jc w:val="both"/>
+        <w:rPr>
+          <w:rFonts w:ascii="Times New Roman" w:hAnsi="Times New Roman" w:eastAsia="Times New Roman" w:cs="Times New Roman"/>
+          <w:spacing w:val="-2"/>
+          <w:sz w:val="24"/>
+          <w:szCs w:val="24"/>
+          <w:lang w:val="en-US" w:eastAsia="ru-RU"/>
+        </w:rPr>
+      </w:pPr>
+      <w:r>
+        <w:rPr>
+          <w:rFonts w:eastAsia="Times New Roman" w:cs="Times New Roman" w:ascii="Times New Roman" w:hAnsi="Times New Roman"/>
+          <w:spacing w:val="-2"/>
+          <w:sz w:val="24"/>
+          <w:szCs w:val="24"/>
+          <w:lang w:val="en-US" w:eastAsia="ru-RU"/>
+        </w:rPr>
       </w:r>
     </w:p>
     <w:p>
@@ -2396,6 +2530,36 @@
           <w:spacing w:val="-2"/>
           <w:sz w:val="24"/>
           <w:szCs w:val="24"/>
+          <w:lang w:eastAsia="ru-RU"/>
+        </w:rPr>
+      </w:r>
+    </w:p>
+    <w:p>
+      <w:pPr>
+        <w:pStyle w:val="Normal"/>
+        <w:spacing w:lineRule="auto" w:line="360" w:before="0" w:after="0"/>
+        <w:ind w:left="142" w:hanging="0"/>
+        <w:jc w:val="center"/>
+        <w:rPr>
+          <w:rFonts w:ascii="Times New Roman" w:hAnsi="Times New Roman" w:eastAsia="Times New Roman" w:cs="Times New Roman"/>
+          <w:b/>
+          <w:b/>
+          <w:i/>
+          <w:i/>
+          <w:color w:val="FF0000"/>
+          <w:sz w:val="16"/>
+          <w:szCs w:val="16"/>
+          <w:lang w:eastAsia="ru-RU"/>
+        </w:rPr>
+      </w:pPr>
+      <w:r>
+        <w:rPr>
+          <w:rFonts w:eastAsia="Times New Roman" w:cs="Times New Roman" w:ascii="Times New Roman" w:hAnsi="Times New Roman"/>
+          <w:b/>
+          <w:i/>
+          <w:color w:val="FF0000"/>
+          <w:sz w:val="16"/>
+          <w:szCs w:val="16"/>
           <w:lang w:eastAsia="ru-RU"/>
         </w:rPr>
       </w:r>
@@ -3827,7 +3991,7 @@
           <w:u w:val="single"/>
           <w:lang w:eastAsia="ru-RU"/>
         </w:rPr>
-        <w:t xml:space="preserve">  </w:t>
+        <w:t xml:space="preserve">   </w:t>
       </w:r>
       <w:r>
         <w:rPr>
@@ -3841,7 +4005,7 @@
           <w:u w:val="single"/>
           <w:lang w:eastAsia="ru-RU"/>
         </w:rPr>
-        <w:t xml:space="preserve">              10.04.01</w:t>
+        <w:t xml:space="preserve">            10.04.01</w:t>
       </w:r>
       <w:r>
         <w:rPr>
@@ -4081,13 +4245,16 @@
           <w:bCs w:val="false"/>
           <w:i w:val="false"/>
           <w:iCs w:val="false"/>
+          <w:caps w:val="false"/>
+          <w:smallCaps w:val="false"/>
+          <w:color w:val="000000"/>
           <w:spacing w:val="-2"/>
           <w:sz w:val="24"/>
           <w:szCs w:val="24"/>
           <w:u w:val="single"/>
           <w:lang w:eastAsia="ru-RU"/>
         </w:rPr>
-        <w:t>Комаров Игорь Иванович, к.ф.-м.н.</w:t>
+        <w:t>Комаров И.И. к.ф-м.н., доц.</w:t>
       </w:r>
       <w:r>
         <w:rPr>
@@ -4102,16 +4269,7 @@
           <w:u w:val="none"/>
           <w:lang w:eastAsia="ru-RU"/>
         </w:rPr>
-        <w:t xml:space="preserve">   _________</w:t>
-      </w:r>
-      <w:r>
-        <w:rPr>
-          <w:rFonts w:eastAsia="Times New Roman" w:cs="Times New Roman" w:ascii="Times New Roman" w:hAnsi="Times New Roman"/>
-          <w:sz w:val="24"/>
-          <w:szCs w:val="24"/>
-          <w:lang w:eastAsia="ru-RU"/>
-        </w:rPr>
-        <w:t>___</w:t>
+        <w:t xml:space="preserve">      _________________</w:t>
       </w:r>
     </w:p>
     <w:p>
@@ -4134,7 +4292,7 @@
         </w:rPr>
         <w:tab/>
         <w:tab/>
-        <w:t xml:space="preserve">               (Фамилия, И., О.,  ученое звание, степень)                              (Подпись)</w:t>
+        <w:t xml:space="preserve">          (Фамилия, И., О.,  ученое звание, степень)                              (Подпись)</w:t>
       </w:r>
     </w:p>
     <w:p>
@@ -4171,7 +4329,7 @@
           <w:szCs w:val="24"/>
           <w:lang w:eastAsia="ru-RU"/>
         </w:rPr>
-        <w:t xml:space="preserve">Coуководитель </w:t>
+        <w:t xml:space="preserve">Coруководитель </w:t>
       </w:r>
       <w:r>
         <w:rPr>
@@ -4212,7 +4370,7 @@
           <w:u w:val="single"/>
           <w:lang w:eastAsia="ru-RU"/>
         </w:rPr>
-        <w:t xml:space="preserve">д-р техн. наук  </w:t>
+        <w:t>д.т.н., доц.</w:t>
       </w:r>
       <w:r>
         <w:rPr>
@@ -4224,48 +4382,28 @@
           <w:spacing w:val="-2"/>
           <w:sz w:val="24"/>
           <w:szCs w:val="24"/>
-          <w:u w:val="single"/>
-          <w:lang w:eastAsia="ru-RU"/>
-        </w:rPr>
-        <w:t xml:space="preserve">  </w:t>
-      </w:r>
-      <w:r>
-        <w:rPr>
-          <w:rFonts w:eastAsia="Times New Roman" w:cs="Times New Roman" w:ascii="Times New Roman" w:hAnsi="Times New Roman"/>
-          <w:b w:val="false"/>
-          <w:bCs w:val="false"/>
-          <w:i/>
-          <w:iCs/>
-          <w:spacing w:val="-2"/>
-          <w:sz w:val="24"/>
-          <w:szCs w:val="24"/>
           <w:u w:val="none"/>
           <w:lang w:eastAsia="ru-RU"/>
         </w:rPr>
-        <w:t xml:space="preserve">   _</w:t>
-      </w:r>
-      <w:r>
-        <w:rPr>
-          <w:rFonts w:eastAsia="Times New Roman" w:cs="Times New Roman" w:ascii="Times New Roman" w:hAnsi="Times New Roman"/>
-          <w:sz w:val="24"/>
-          <w:szCs w:val="24"/>
-          <w:lang w:eastAsia="ru-RU"/>
-        </w:rPr>
-        <w:t>___________</w:t>
-      </w:r>
-    </w:p>
-    <w:p>
-      <w:pPr>
-        <w:pStyle w:val="Normal"/>
-        <w:spacing w:lineRule="auto" w:line="240" w:before="0" w:after="0"/>
-        <w:ind w:left="142" w:hanging="0"/>
-        <w:jc w:val="both"/>
-        <w:rPr>
-          <w:rFonts w:ascii="Times New Roman" w:hAnsi="Times New Roman" w:eastAsia="Times New Roman" w:cs="Times New Roman"/>
-          <w:sz w:val="16"/>
-          <w:szCs w:val="24"/>
-          <w:lang w:eastAsia="ru-RU"/>
-        </w:rPr>
+        <w:t xml:space="preserve">  _</w:t>
+      </w:r>
+      <w:r>
+        <w:rPr>
+          <w:rFonts w:eastAsia="Times New Roman" w:cs="Times New Roman" w:ascii="Times New Roman" w:hAnsi="Times New Roman"/>
+          <w:sz w:val="24"/>
+          <w:szCs w:val="24"/>
+          <w:lang w:eastAsia="ru-RU"/>
+        </w:rPr>
+        <w:t>_______________</w:t>
+      </w:r>
+    </w:p>
+    <w:p>
+      <w:pPr>
+        <w:pStyle w:val="Normal"/>
+        <w:spacing w:lineRule="auto" w:line="240" w:before="0" w:after="0"/>
+        <w:ind w:left="142" w:hanging="0"/>
+        <w:jc w:val="both"/>
+        <w:rPr/>
       </w:pPr>
       <w:r>
         <w:rPr>
@@ -4276,7 +4414,7 @@
         </w:rPr>
         <w:tab/>
         <w:tab/>
-        <w:t xml:space="preserve">                                                                              (Фамилия, И., О.,  ученое звание, степень)                             (Подпись)</w:t>
+        <w:t xml:space="preserve">                                                                           (Фамилия, И., О.,  ученое звание, степень)                             (Подпись)</w:t>
       </w:r>
     </w:p>
     <w:p>
@@ -4453,22 +4591,27 @@
       <w:r>
         <w:rPr>
           <w:rFonts w:eastAsia="Times New Roman" w:cs="Times New Roman" w:ascii="Times New Roman" w:hAnsi="Times New Roman"/>
+          <w:b w:val="false"/>
+          <w:i w:val="false"/>
+          <w:caps w:val="false"/>
+          <w:smallCaps w:val="false"/>
+          <w:color w:val="000000"/>
           <w:spacing w:val="-2"/>
           <w:sz w:val="24"/>
           <w:szCs w:val="24"/>
           <w:u w:val="single"/>
           <w:lang w:eastAsia="ru-RU"/>
         </w:rPr>
-        <w:t>Заколдаев Данил Анатольевич, к. т. н.</w:t>
-      </w:r>
-      <w:r>
-        <w:rPr>
-          <w:rFonts w:eastAsia="Times New Roman" w:cs="Times New Roman" w:ascii="Times New Roman" w:hAnsi="Times New Roman"/>
-          <w:sz w:val="24"/>
-          <w:szCs w:val="24"/>
-          <w:lang w:eastAsia="ru-RU"/>
-        </w:rPr>
-        <w:t xml:space="preserve">   __________</w:t>
+        <w:t>Заколдаев Д.А. к.т.н., доц.</w:t>
+      </w:r>
+      <w:r>
+        <w:rPr>
+          <w:rFonts w:eastAsia="Times New Roman" w:cs="Times New Roman" w:ascii="Times New Roman" w:hAnsi="Times New Roman"/>
+          <w:sz w:val="24"/>
+          <w:szCs w:val="24"/>
+          <w:lang w:eastAsia="ru-RU"/>
+        </w:rPr>
+        <w:t xml:space="preserve">           ________________</w:t>
       </w:r>
     </w:p>
     <w:p>

</xml_diff>